<commit_message>
just SBS analysis left
</commit_message>
<xml_diff>
--- a/JUNK.docx
+++ b/JUNK.docx
@@ -4,23 +4,29 @@
   <w:body>
     <w:p>
       <w:pPr>
-        <w:spacing w:beforeLines="100" w:before="240" w:afterLines="100" w:after="240"/>
-        <w:outlineLvl w:val="0"/>
+        <w:spacing w:beforeLines="100" w:before="240"/>
+        <w:rPr>
+          <w:rFonts w:ascii="Times New Roman" w:hAnsi="Times New Roman" w:cs="Times New Roman"/>
+          <w:sz w:val="22"/>
+        </w:rPr>
+      </w:pPr>
+      <w:bookmarkStart w:id="0" w:name="_GoBack"/>
+      <w:bookmarkEnd w:id="0"/>
+      <w:r>
         <w:rPr>
           <w:rFonts w:ascii="Times New Roman" w:hAnsi="Times New Roman" w:cs="Times New Roman"/>
           <w:i/>
           <w:sz w:val="22"/>
         </w:rPr>
-      </w:pPr>
-      <w:bookmarkStart w:id="0" w:name="OLE_LINK46"/>
-      <w:bookmarkStart w:id="1" w:name="OLE_LINK47"/>
-      <w:r>
-        <w:rPr>
-          <w:rFonts w:ascii="Times New Roman" w:hAnsi="Times New Roman" w:cs="Times New Roman"/>
+        <w:t>3.</w:t>
+      </w:r>
+      <w:r>
+        <w:rPr>
+          <w:rFonts w:ascii="Times New Roman" w:hAnsi="Times New Roman" w:cs="Times New Roman" w:hint="eastAsia"/>
           <w:i/>
           <w:sz w:val="22"/>
         </w:rPr>
-        <w:t xml:space="preserve">3.5. Scattershot </w:t>
+        <w:t>5</w:t>
       </w:r>
       <w:r>
         <w:rPr>
@@ -28,6 +34,30 @@
           <w:i/>
           <w:sz w:val="22"/>
         </w:rPr>
+        <w:t>.</w:t>
+      </w:r>
+      <w:r>
+        <w:rPr>
+          <w:rFonts w:ascii="Times New Roman" w:hAnsi="Times New Roman" w:cs="Times New Roman" w:hint="eastAsia"/>
+          <w:i/>
+          <w:sz w:val="22"/>
+        </w:rPr>
+        <w:t>1.</w:t>
+      </w:r>
+      <w:r>
+        <w:rPr>
+          <w:rFonts w:ascii="Times New Roman" w:hAnsi="Times New Roman" w:cs="Times New Roman"/>
+          <w:i/>
+          <w:sz w:val="22"/>
+        </w:rPr>
+        <w:t xml:space="preserve"> Scattershot </w:t>
+      </w:r>
+      <w:r>
+        <w:rPr>
+          <w:rFonts w:ascii="Times New Roman" w:hAnsi="Times New Roman" w:cs="Times New Roman"/>
+          <w:i/>
+          <w:sz w:val="22"/>
+        </w:rPr>
         <w:t>boson-samp</w:t>
       </w:r>
       <w:r>
@@ -36,34 +66,563 @@
           <w:i/>
           <w:sz w:val="22"/>
         </w:rPr>
-        <w:t>ling</w:t>
-      </w:r>
-      <w:bookmarkEnd w:id="0"/>
-      <w:bookmarkEnd w:id="1"/>
+        <w:t>ling analy</w:t>
+      </w:r>
+      <w:r>
+        <w:rPr>
+          <w:rFonts w:ascii="Times New Roman" w:hAnsi="Times New Roman" w:cs="Times New Roman"/>
+          <w:i/>
+          <w:sz w:val="22"/>
+        </w:rPr>
+        <w:t>sis</w:t>
+      </w:r>
+      <w:r>
+        <w:rPr>
+          <w:rFonts w:ascii="Times New Roman" w:hAnsi="Times New Roman" w:cs="Times New Roman" w:hint="eastAsia"/>
+          <w:i/>
+          <w:sz w:val="22"/>
+        </w:rPr>
+        <w:t xml:space="preserve">. </w:t>
+      </w:r>
+      <w:r>
+        <w:rPr>
+          <w:rFonts w:ascii="Times New Roman" w:hAnsi="Times New Roman" w:cs="Times New Roman"/>
+          <w:sz w:val="22"/>
+        </w:rPr>
+        <w:t xml:space="preserve">The </w:t>
+      </w:r>
+      <w:r>
+        <w:rPr>
+          <w:rFonts w:ascii="Times New Roman" w:hAnsi="Times New Roman" w:cs="Times New Roman"/>
+          <w:sz w:val="22"/>
+        </w:rPr>
+        <w:t>s</w:t>
+      </w:r>
+      <w:r>
+        <w:rPr>
+          <w:rFonts w:ascii="Times New Roman" w:hAnsi="Times New Roman" w:cs="Times New Roman"/>
+          <w:sz w:val="22"/>
+        </w:rPr>
+        <w:t xml:space="preserve">cattershot </w:t>
+      </w:r>
+      <w:r>
+        <w:rPr>
+          <w:rFonts w:ascii="Times New Roman" w:hAnsi="Times New Roman" w:cs="Times New Roman"/>
+          <w:sz w:val="22"/>
+        </w:rPr>
+        <w:t xml:space="preserve">method is a recipe </w:t>
+      </w:r>
+      <w:r>
+        <w:rPr>
+          <w:rFonts w:ascii="Times New Roman" w:hAnsi="Times New Roman" w:cs="Times New Roman"/>
+          <w:sz w:val="22"/>
+        </w:rPr>
+        <w:t>for overcoming the</w:t>
+      </w:r>
+      <w:r>
+        <w:rPr>
+          <w:rFonts w:ascii="Times New Roman" w:hAnsi="Times New Roman" w:cs="Times New Roman"/>
+          <w:sz w:val="22"/>
+        </w:rPr>
+        <w:t xml:space="preserve"> </w:t>
+      </w:r>
+      <w:proofErr w:type="spellStart"/>
+      <w:r>
+        <w:rPr>
+          <w:rFonts w:ascii="Times New Roman" w:hAnsi="Times New Roman" w:cs="Times New Roman"/>
+          <w:sz w:val="22"/>
+        </w:rPr>
+        <w:t>exponential</w:t>
+      </w:r>
+      <w:r>
+        <w:rPr>
+          <w:rFonts w:ascii="Times New Roman" w:hAnsi="Times New Roman" w:cs="Times New Roman"/>
+          <w:sz w:val="22"/>
+        </w:rPr>
+        <w:t>y</w:t>
+      </w:r>
+      <w:proofErr w:type="spellEnd"/>
+      <w:r>
+        <w:rPr>
+          <w:rFonts w:ascii="Times New Roman" w:hAnsi="Times New Roman" w:cs="Times New Roman"/>
+          <w:sz w:val="22"/>
+        </w:rPr>
+        <w:t xml:space="preserve"> decaying efficiency of </w:t>
+      </w:r>
+      <w:r>
+        <w:rPr>
+          <w:rFonts w:ascii="Times New Roman" w:hAnsi="Times New Roman" w:cs="Times New Roman"/>
+          <w:sz w:val="22"/>
+        </w:rPr>
+        <w:t xml:space="preserve">parallel </w:t>
+      </w:r>
+      <w:r>
+        <w:rPr>
+          <w:rFonts w:ascii="Times New Roman" w:hAnsi="Times New Roman" w:cs="Times New Roman"/>
+          <w:sz w:val="22"/>
+        </w:rPr>
+        <w:t>SPDC</w:t>
+      </w:r>
+      <w:r>
+        <w:rPr>
+          <w:rFonts w:ascii="Times New Roman" w:hAnsi="Times New Roman" w:cs="Times New Roman"/>
+          <w:sz w:val="22"/>
+        </w:rPr>
+        <w:t xml:space="preserve"> sources</w:t>
+      </w:r>
+      <w:r>
+        <w:rPr>
+          <w:rFonts w:ascii="Times New Roman" w:hAnsi="Times New Roman" w:cs="Times New Roman"/>
+          <w:sz w:val="22"/>
+        </w:rPr>
+        <w:t xml:space="preserve">. However, there is still a </w:t>
+      </w:r>
+      <w:r>
+        <w:rPr>
+          <w:rFonts w:ascii="Times New Roman" w:hAnsi="Times New Roman" w:cs="Times New Roman"/>
+          <w:sz w:val="22"/>
+        </w:rPr>
+        <w:t>major</w:t>
+      </w:r>
+      <w:r>
+        <w:rPr>
+          <w:rFonts w:ascii="Times New Roman" w:hAnsi="Times New Roman" w:cs="Times New Roman"/>
+          <w:sz w:val="22"/>
+        </w:rPr>
+        <w:t xml:space="preserve"> </w:t>
+      </w:r>
+      <w:r>
+        <w:rPr>
+          <w:rFonts w:ascii="Times New Roman" w:hAnsi="Times New Roman" w:cs="Times New Roman"/>
+          <w:sz w:val="22"/>
+        </w:rPr>
+        <w:t xml:space="preserve">problem </w:t>
+      </w:r>
+      <w:r>
+        <w:rPr>
+          <w:rFonts w:ascii="Times New Roman" w:hAnsi="Times New Roman" w:cs="Times New Roman"/>
+          <w:sz w:val="22"/>
+        </w:rPr>
+        <w:t>to</w:t>
+      </w:r>
+      <w:r>
+        <w:rPr>
+          <w:rFonts w:ascii="Times New Roman" w:hAnsi="Times New Roman" w:cs="Times New Roman"/>
+          <w:sz w:val="22"/>
+        </w:rPr>
+        <w:t xml:space="preserve"> consider</w:t>
+      </w:r>
+      <w:r>
+        <w:rPr>
+          <w:rFonts w:ascii="Times New Roman" w:hAnsi="Times New Roman" w:cs="Times New Roman"/>
+          <w:sz w:val="22"/>
+        </w:rPr>
+        <w:t xml:space="preserve"> –</w:t>
+      </w:r>
+      <w:r>
+        <w:rPr>
+          <w:rFonts w:ascii="Times New Roman" w:hAnsi="Times New Roman" w:cs="Times New Roman"/>
+          <w:sz w:val="22"/>
+        </w:rPr>
+        <w:t xml:space="preserve"> the fidelity. Here, we discuss it from two aspects under the influence of coupling and detection efficiency.</w:t>
+      </w:r>
     </w:p>
     <w:p>
       <w:pPr>
-        <w:spacing w:beforeLines="100" w:before="240"/>
-        <w:rPr>
-          <w:rFonts w:ascii="Times New Roman" w:hAnsi="Times New Roman" w:cs="Times New Roman"/>
-          <w:sz w:val="22"/>
-        </w:rPr>
-      </w:pPr>
-      <w:r>
-        <w:rPr>
-          <w:rFonts w:ascii="Times New Roman" w:hAnsi="Times New Roman" w:cs="Times New Roman"/>
-          <w:kern w:val="0"/>
-          <w:sz w:val="22"/>
-        </w:rPr>
-        <w:t xml:space="preserve">The brightness of </w:t>
-      </w:r>
-      <w:r>
-        <w:rPr>
-          <w:rFonts w:ascii="Times New Roman" w:hAnsi="Times New Roman" w:cs="Times New Roman"/>
-          <w:position w:val="-6"/>
-          <w:sz w:val="22"/>
-        </w:rPr>
-        <w:object w:dxaOrig="200" w:dyaOrig="220" w14:anchorId="601C1D2F">
+        <w:ind w:firstLineChars="200" w:firstLine="440"/>
+        <w:rPr>
+          <w:rFonts w:ascii="Times New Roman" w:hAnsi="Times New Roman" w:cs="Times New Roman"/>
+          <w:sz w:val="22"/>
+        </w:rPr>
+      </w:pPr>
+      <w:r>
+        <w:rPr>
+          <w:rFonts w:ascii="Times New Roman" w:hAnsi="Times New Roman" w:cs="Times New Roman"/>
+          <w:sz w:val="22"/>
+        </w:rPr>
+        <w:t>On one hand, the problem results from the large number (</w:t>
+      </w:r>
+      <w:r>
+        <w:rPr>
+          <w:rFonts w:ascii="Times New Roman" w:hAnsi="Times New Roman" w:cs="Times New Roman"/>
+          <w:i/>
+          <w:sz w:val="22"/>
+        </w:rPr>
+        <w:t>m</w:t>
+      </w:r>
+      <w:r>
+        <w:rPr>
+          <w:rFonts w:ascii="Times New Roman" w:hAnsi="Times New Roman" w:cs="Times New Roman"/>
+          <w:i/>
+          <w:sz w:val="22"/>
+        </w:rPr>
+        <w:t xml:space="preserve"> </w:t>
+      </w:r>
+      <w:r>
+        <w:rPr>
+          <w:rFonts w:ascii="Times New Roman" w:hAnsi="Times New Roman" w:cs="Times New Roman"/>
+          <w:sz w:val="22"/>
+        </w:rPr>
+        <w:t>in total</w:t>
+      </w:r>
+      <w:r>
+        <w:rPr>
+          <w:rFonts w:ascii="Times New Roman" w:hAnsi="Times New Roman" w:cs="Times New Roman"/>
+          <w:sz w:val="22"/>
+        </w:rPr>
+        <w:t xml:space="preserve">) of SPDC sources that SBS needs. As we mentioned before, we will record the instance when both </w:t>
+      </w:r>
+      <w:r>
+        <w:rPr>
+          <w:rFonts w:ascii="Times New Roman" w:hAnsi="Times New Roman" w:cs="Times New Roman"/>
+          <w:i/>
+          <w:sz w:val="22"/>
+        </w:rPr>
+        <w:t>n</w:t>
+      </w:r>
+      <w:r>
+        <w:rPr>
+          <w:rFonts w:ascii="Times New Roman" w:hAnsi="Times New Roman" w:cs="Times New Roman"/>
+          <w:sz w:val="22"/>
+        </w:rPr>
+        <w:t xml:space="preserve"> heralding detectors and </w:t>
+      </w:r>
+      <w:r>
+        <w:rPr>
+          <w:rFonts w:ascii="Times New Roman" w:hAnsi="Times New Roman" w:cs="Times New Roman"/>
+          <w:i/>
+          <w:sz w:val="22"/>
+        </w:rPr>
+        <w:t>n</w:t>
+      </w:r>
+      <w:r>
+        <w:rPr>
+          <w:rFonts w:ascii="Times New Roman" w:hAnsi="Times New Roman" w:cs="Times New Roman"/>
+          <w:sz w:val="22"/>
+        </w:rPr>
+        <w:t xml:space="preserve"> detectors at the output modes are fired. However, single photon pairs might be generated from more than </w:t>
+      </w:r>
+      <w:r>
+        <w:rPr>
+          <w:rFonts w:ascii="Times New Roman" w:hAnsi="Times New Roman" w:cs="Times New Roman"/>
+          <w:i/>
+          <w:sz w:val="22"/>
+        </w:rPr>
+        <w:t>n</w:t>
+      </w:r>
+      <w:r>
+        <w:rPr>
+          <w:rFonts w:ascii="Times New Roman" w:hAnsi="Times New Roman" w:cs="Times New Roman"/>
+          <w:sz w:val="22"/>
+        </w:rPr>
+        <w:t xml:space="preserve"> SPDC sources and coupled into the interferometer without being consciously noticed by us</w:t>
+      </w:r>
+      <w:r>
+        <w:rPr>
+          <w:rFonts w:ascii="Times New Roman" w:hAnsi="Times New Roman" w:cs="Times New Roman"/>
+          <w:sz w:val="22"/>
+        </w:rPr>
+        <w:t xml:space="preserve"> </w:t>
+      </w:r>
+      <w:r>
+        <w:rPr>
+          <w:rFonts w:ascii="Times New Roman" w:hAnsi="Times New Roman" w:cs="Times New Roman"/>
+          <w:sz w:val="22"/>
+        </w:rPr>
+        <w:t xml:space="preserve">(without our awareness), as long as the extra photons were not successfully heralded due to the detection inefficiency. If an unheralded photon is detected in the </w:t>
+      </w:r>
+      <w:r>
+        <w:rPr>
+          <w:rFonts w:ascii="Times New Roman" w:hAnsi="Times New Roman" w:cs="Times New Roman"/>
+          <w:sz w:val="22"/>
+        </w:rPr>
+        <w:t>output,</w:t>
+      </w:r>
+      <w:r>
+        <w:rPr>
+          <w:rFonts w:ascii="Times New Roman" w:hAnsi="Times New Roman" w:cs="Times New Roman"/>
+          <w:sz w:val="22"/>
+        </w:rPr>
+        <w:t xml:space="preserve"> </w:t>
+      </w:r>
+      <w:r>
+        <w:rPr>
+          <w:rFonts w:ascii="Times New Roman" w:hAnsi="Times New Roman" w:cs="Times New Roman"/>
+          <w:sz w:val="22"/>
+        </w:rPr>
+        <w:t xml:space="preserve">but a correct heralded photon is lost in the interferometer, a wrong sample will be taken. Promoting the detection efficiency can relax the problem, whereas to put an end </w:t>
+      </w:r>
+      <w:r>
+        <w:rPr>
+          <w:rFonts w:ascii="Times New Roman" w:hAnsi="Times New Roman" w:cs="Times New Roman"/>
+          <w:sz w:val="22"/>
+        </w:rPr>
+        <w:t>to</w:t>
+      </w:r>
+      <w:r>
+        <w:rPr>
+          <w:rFonts w:ascii="Times New Roman" w:hAnsi="Times New Roman" w:cs="Times New Roman"/>
+          <w:sz w:val="22"/>
+        </w:rPr>
+        <w:t xml:space="preserve"> </w:t>
+      </w:r>
+      <w:r>
+        <w:rPr>
+          <w:rFonts w:ascii="Times New Roman" w:hAnsi="Times New Roman" w:cs="Times New Roman"/>
+          <w:sz w:val="22"/>
+        </w:rPr>
+        <w:t>“dark photon</w:t>
+      </w:r>
+      <w:r>
+        <w:rPr>
+          <w:rFonts w:ascii="Times New Roman" w:hAnsi="Times New Roman" w:cs="Times New Roman"/>
+          <w:sz w:val="22"/>
+        </w:rPr>
+        <w:t>s</w:t>
+      </w:r>
+      <w:r>
+        <w:rPr>
+          <w:rFonts w:ascii="Times New Roman" w:hAnsi="Times New Roman" w:cs="Times New Roman"/>
+          <w:sz w:val="22"/>
+        </w:rPr>
+        <w:t xml:space="preserve">” we need high speed vacuum shutters to close the input modes whose corresponding triggering detectors </w:t>
+      </w:r>
+      <w:r>
+        <w:rPr>
+          <w:rFonts w:ascii="Times New Roman" w:hAnsi="Times New Roman" w:cs="Times New Roman"/>
+          <w:sz w:val="22"/>
+        </w:rPr>
+        <w:t>did</w:t>
+      </w:r>
+      <w:r>
+        <w:rPr>
+          <w:rFonts w:ascii="Times New Roman" w:hAnsi="Times New Roman" w:cs="Times New Roman"/>
+          <w:sz w:val="22"/>
+        </w:rPr>
+        <w:t xml:space="preserve"> </w:t>
+      </w:r>
+      <w:r>
+        <w:rPr>
+          <w:rFonts w:ascii="Times New Roman" w:hAnsi="Times New Roman" w:cs="Times New Roman"/>
+          <w:sz w:val="22"/>
+        </w:rPr>
+        <w:t xml:space="preserve">not click [38]. </w:t>
+      </w:r>
+    </w:p>
+    <w:p>
+      <w:pPr>
+        <w:ind w:firstLineChars="200" w:firstLine="440"/>
+        <w:rPr>
+          <w:rFonts w:ascii="Times New Roman" w:hAnsi="Times New Roman" w:cs="Times New Roman"/>
+          <w:sz w:val="22"/>
+        </w:rPr>
+      </w:pPr>
+      <w:r>
+        <w:rPr>
+          <w:rFonts w:ascii="Times New Roman" w:hAnsi="Times New Roman" w:cs="Times New Roman"/>
+          <w:sz w:val="22"/>
+        </w:rPr>
+        <w:t>On the other hand, SPDC source</w:t>
+      </w:r>
+      <w:r>
+        <w:rPr>
+          <w:rFonts w:ascii="Times New Roman" w:hAnsi="Times New Roman" w:cs="Times New Roman"/>
+          <w:sz w:val="22"/>
+        </w:rPr>
+        <w:t>s</w:t>
+      </w:r>
+      <w:r>
+        <w:rPr>
+          <w:rFonts w:ascii="Times New Roman" w:hAnsi="Times New Roman" w:cs="Times New Roman"/>
+          <w:sz w:val="22"/>
+        </w:rPr>
+        <w:t xml:space="preserve"> </w:t>
+      </w:r>
+      <w:r>
+        <w:rPr>
+          <w:rFonts w:ascii="Times New Roman" w:hAnsi="Times New Roman" w:cs="Times New Roman"/>
+          <w:sz w:val="22"/>
+        </w:rPr>
+        <w:t>exhibit</w:t>
+      </w:r>
+      <w:r>
+        <w:rPr>
+          <w:rFonts w:ascii="Times New Roman" w:hAnsi="Times New Roman" w:cs="Times New Roman"/>
+          <w:sz w:val="22"/>
+        </w:rPr>
+        <w:t xml:space="preserve"> higher-order emission, leading to the probability that two or three photon pairs might be generated. The following two </w:t>
+      </w:r>
+      <w:r>
+        <w:rPr>
+          <w:rFonts w:ascii="Times New Roman" w:hAnsi="Times New Roman" w:cs="Times New Roman"/>
+          <w:sz w:val="22"/>
+        </w:rPr>
+        <w:t>approaches</w:t>
+      </w:r>
+      <w:r>
+        <w:rPr>
+          <w:rFonts w:ascii="Times New Roman" w:hAnsi="Times New Roman" w:cs="Times New Roman"/>
+          <w:sz w:val="22"/>
+        </w:rPr>
+        <w:t xml:space="preserve"> </w:t>
+      </w:r>
+      <w:r>
+        <w:rPr>
+          <w:rFonts w:ascii="Times New Roman" w:hAnsi="Times New Roman" w:cs="Times New Roman"/>
+          <w:sz w:val="22"/>
+        </w:rPr>
+        <w:t xml:space="preserve">may be helpful: attenuating the brightness of the source by decreasing </w:t>
+      </w:r>
+      <w:r>
+        <w:rPr>
+          <w:rFonts w:ascii="Times New Roman" w:hAnsi="Times New Roman" w:cs="Times New Roman"/>
+          <w:sz w:val="22"/>
+        </w:rPr>
+        <w:t xml:space="preserve">the </w:t>
+      </w:r>
+      <w:r>
+        <w:rPr>
+          <w:rFonts w:ascii="Times New Roman" w:hAnsi="Times New Roman" w:cs="Times New Roman"/>
+          <w:sz w:val="22"/>
+        </w:rPr>
+        <w:t xml:space="preserve">pump power of </w:t>
+      </w:r>
+      <w:r>
+        <w:rPr>
+          <w:rFonts w:ascii="Times New Roman" w:hAnsi="Times New Roman" w:cs="Times New Roman"/>
+          <w:sz w:val="22"/>
+        </w:rPr>
+        <w:t xml:space="preserve">the </w:t>
+      </w:r>
+      <w:r>
+        <w:rPr>
+          <w:rFonts w:ascii="Times New Roman" w:hAnsi="Times New Roman" w:cs="Times New Roman"/>
+          <w:sz w:val="22"/>
+        </w:rPr>
+        <w:t>SPDC</w:t>
+      </w:r>
+      <w:r>
+        <w:rPr>
+          <w:rFonts w:ascii="Times New Roman" w:hAnsi="Times New Roman" w:cs="Times New Roman"/>
+          <w:sz w:val="22"/>
+        </w:rPr>
+        <w:t>s,</w:t>
+      </w:r>
+      <w:r>
+        <w:rPr>
+          <w:rFonts w:ascii="Times New Roman" w:hAnsi="Times New Roman" w:cs="Times New Roman"/>
+          <w:sz w:val="22"/>
+        </w:rPr>
+        <w:t xml:space="preserve"> or employing photon-number-resolving detector</w:t>
+      </w:r>
+      <w:r>
+        <w:rPr>
+          <w:rFonts w:ascii="Times New Roman" w:hAnsi="Times New Roman" w:cs="Times New Roman"/>
+          <w:sz w:val="22"/>
+        </w:rPr>
+        <w:t>s</w:t>
+      </w:r>
+      <w:r>
+        <w:rPr>
+          <w:rFonts w:ascii="Times New Roman" w:hAnsi="Times New Roman" w:cs="Times New Roman"/>
+          <w:sz w:val="22"/>
+        </w:rPr>
+        <w:t xml:space="preserve"> [34].</w:t>
+      </w:r>
+    </w:p>
+    <w:p>
+      <w:pPr>
+        <w:ind w:firstLineChars="200" w:firstLine="440"/>
+        <w:rPr>
+          <w:rFonts w:ascii="Times New Roman" w:hAnsi="Times New Roman" w:cs="Times New Roman"/>
+          <w:sz w:val="22"/>
+        </w:rPr>
+      </w:pPr>
+      <w:r>
+        <w:rPr>
+          <w:rFonts w:ascii="Times New Roman" w:hAnsi="Times New Roman" w:cs="Times New Roman"/>
+          <w:sz w:val="22"/>
+        </w:rPr>
+        <w:t xml:space="preserve">When the detectors are perfect but non-number-resolving, the probability that </w:t>
+      </w:r>
+      <w:r>
+        <w:rPr>
+          <w:rFonts w:ascii="Times New Roman" w:hAnsi="Times New Roman" w:cs="Times New Roman"/>
+          <w:i/>
+          <w:sz w:val="22"/>
+        </w:rPr>
+        <w:t>n</w:t>
+      </w:r>
+      <w:r>
+        <w:rPr>
+          <w:rFonts w:ascii="Times New Roman" w:hAnsi="Times New Roman" w:cs="Times New Roman"/>
+          <w:sz w:val="22"/>
+        </w:rPr>
+        <w:t xml:space="preserve"> </w:t>
+      </w:r>
+      <w:bookmarkStart w:id="1" w:name="OLE_LINK44"/>
+      <w:bookmarkStart w:id="2" w:name="OLE_LINK45"/>
+      <w:r>
+        <w:rPr>
+          <w:rFonts w:ascii="Times New Roman" w:hAnsi="Times New Roman" w:cs="Times New Roman"/>
+          <w:sz w:val="22"/>
+        </w:rPr>
+        <w:t>heralding detectors</w:t>
+      </w:r>
+      <w:bookmarkEnd w:id="1"/>
+      <w:bookmarkEnd w:id="2"/>
+      <w:r>
+        <w:rPr>
+          <w:rFonts w:ascii="Times New Roman" w:hAnsi="Times New Roman" w:cs="Times New Roman"/>
+          <w:sz w:val="22"/>
+        </w:rPr>
+        <w:t xml:space="preserve"> are triggered, and all of them result from single photon pair</w:t>
+      </w:r>
+      <w:r>
+        <w:rPr>
+          <w:rFonts w:ascii="Times New Roman" w:hAnsi="Times New Roman" w:cs="Times New Roman"/>
+          <w:sz w:val="22"/>
+        </w:rPr>
+        <w:t>s</w:t>
+      </w:r>
+      <w:r>
+        <w:rPr>
+          <w:rFonts w:ascii="Times New Roman" w:hAnsi="Times New Roman" w:cs="Times New Roman"/>
+          <w:sz w:val="22"/>
+        </w:rPr>
+        <w:t xml:space="preserve"> generated by </w:t>
+      </w:r>
+      <w:r>
+        <w:rPr>
+          <w:rFonts w:ascii="Times New Roman" w:hAnsi="Times New Roman" w:cs="Times New Roman"/>
+          <w:i/>
+          <w:sz w:val="22"/>
+        </w:rPr>
+        <w:t>n</w:t>
+      </w:r>
+      <w:r>
+        <w:rPr>
+          <w:rFonts w:ascii="Times New Roman" w:hAnsi="Times New Roman" w:cs="Times New Roman"/>
+          <w:sz w:val="22"/>
+        </w:rPr>
+        <w:t xml:space="preserve"> SPDC (ignoring the third and higher order terms) is </w:t>
+      </w:r>
+    </w:p>
+    <w:p>
+      <w:pPr>
+        <w:jc w:val="right"/>
+        <w:rPr>
+          <w:rFonts w:ascii="Times New Roman" w:hAnsi="Times New Roman" w:cs="Times New Roman"/>
+          <w:sz w:val="22"/>
+        </w:rPr>
+      </w:pPr>
+      <w:r>
+        <w:rPr>
+          <w:rFonts w:ascii="Times New Roman" w:hAnsi="Times New Roman" w:cs="Times New Roman"/>
+          <w:position w:val="-30"/>
+          <w:sz w:val="22"/>
+        </w:rPr>
+        <w:object w:dxaOrig="3340" w:dyaOrig="720" w14:anchorId="56F34478">
           <v:shapetype id="_x0000_t75" coordsize="21600,21600" o:spt="75" o:preferrelative="t" path="m@4@5l@4@11@9@11@9@5xe" filled="f" stroked="f">
             <v:stroke joinstyle="miter"/>
             <v:formulas>
@@ -83,3374 +642,239 @@
             <v:path o:extrusionok="f" gradientshapeok="t" o:connecttype="rect"/>
             <o:lock v:ext="edit" aspectratio="t"/>
           </v:shapetype>
-          <v:shape id="_x0000_i1025" type="#_x0000_t75" style="width:9pt;height:9pt" o:ole="">
+          <v:shape id="_x0000_i1025" type="#_x0000_t75" style="width:135.8pt;height:29.45pt" o:ole="">
             <v:imagedata r:id="rId8" o:title=""/>
           </v:shape>
-          <o:OLEObject Type="Embed" ProgID="Equation.DSMT4" ShapeID="_x0000_i1025" DrawAspect="Content" ObjectID="_1536028966" r:id="rId9"/>
+          <o:OLEObject Type="Embed" ProgID="Equation.DSMT4" ShapeID="_x0000_i1025" DrawAspect="Content" ObjectID="_1536030786" r:id="rId9"/>
         </w:object>
       </w:r>
       <w:r>
         <w:rPr>
           <w:rFonts w:ascii="Times New Roman" w:hAnsi="Times New Roman" w:cs="Times New Roman"/>
-          <w:kern w:val="0"/>
-          <w:sz w:val="22"/>
-        </w:rPr>
-        <w:t xml:space="preserve"> photons will decay exponentially as </w:t>
-      </w:r>
-      <w:r>
-        <w:rPr>
-          <w:rFonts w:ascii="Times New Roman" w:hAnsi="Times New Roman" w:cs="Times New Roman"/>
-          <w:kern w:val="0"/>
-          <w:position w:val="-10"/>
-          <w:sz w:val="22"/>
-        </w:rPr>
-        <w:object w:dxaOrig="320" w:dyaOrig="360" w14:anchorId="31988F68">
-          <v:shape id="_x0000_i1026" type="#_x0000_t75" style="width:12.25pt;height:16.35pt" o:ole="">
+          <w:sz w:val="22"/>
+        </w:rPr>
+        <w:t xml:space="preserve">.       </w:t>
+      </w:r>
+      <w:r>
+        <w:rPr>
+          <w:rFonts w:ascii="Times New Roman" w:hAnsi="Times New Roman" w:cs="Times New Roman" w:hint="eastAsia"/>
+          <w:sz w:val="22"/>
+        </w:rPr>
+        <w:t xml:space="preserve">      </w:t>
+      </w:r>
+      <w:r>
+        <w:rPr>
+          <w:rFonts w:ascii="Times New Roman" w:hAnsi="Times New Roman" w:cs="Times New Roman"/>
+          <w:sz w:val="22"/>
+        </w:rPr>
+        <w:t xml:space="preserve">       (12)</w:t>
+      </w:r>
+    </w:p>
+    <w:p>
+      <w:pPr>
+        <w:rPr>
+          <w:rFonts w:ascii="Times New Roman" w:hAnsi="Times New Roman" w:cs="Times New Roman"/>
+          <w:sz w:val="22"/>
+        </w:rPr>
+      </w:pPr>
+      <w:r>
+        <w:rPr>
+          <w:rFonts w:ascii="Times New Roman" w:hAnsi="Times New Roman" w:cs="Times New Roman"/>
+          <w:sz w:val="22"/>
+        </w:rPr>
+        <w:t xml:space="preserve">The total probability that </w:t>
+      </w:r>
+      <w:r>
+        <w:rPr>
+          <w:rFonts w:ascii="Times New Roman" w:hAnsi="Times New Roman" w:cs="Times New Roman"/>
+          <w:i/>
+          <w:sz w:val="22"/>
+        </w:rPr>
+        <w:t>n</w:t>
+      </w:r>
+      <w:r>
+        <w:rPr>
+          <w:rFonts w:ascii="Times New Roman" w:hAnsi="Times New Roman" w:cs="Times New Roman"/>
+          <w:sz w:val="22"/>
+        </w:rPr>
+        <w:t xml:space="preserve"> SPDC sources generate photons is given by </w:t>
+      </w:r>
+    </w:p>
+    <w:p>
+      <w:pPr>
+        <w:jc w:val="right"/>
+        <w:rPr>
+          <w:rFonts w:ascii="Times New Roman" w:hAnsi="Times New Roman" w:cs="Times New Roman"/>
+          <w:sz w:val="22"/>
+        </w:rPr>
+      </w:pPr>
+      <w:r>
+        <w:rPr>
+          <w:rFonts w:ascii="Times New Roman" w:hAnsi="Times New Roman" w:cs="Times New Roman"/>
+          <w:position w:val="-30"/>
+          <w:sz w:val="22"/>
+        </w:rPr>
+        <w:object w:dxaOrig="4239" w:dyaOrig="720" w14:anchorId="4D96859C">
+          <v:shape id="_x0000_i1026" type="#_x0000_t75" style="width:186.55pt;height:31.1pt" o:ole="">
             <v:imagedata r:id="rId10" o:title=""/>
           </v:shape>
-          <o:OLEObject Type="Embed" ProgID="Equation.DSMT4" ShapeID="_x0000_i1026" DrawAspect="Content" ObjectID="_1536028967" r:id="rId11"/>
+          <o:OLEObject Type="Embed" ProgID="Equation.DSMT4" ShapeID="_x0000_i1026" DrawAspect="Content" ObjectID="_1536030787" r:id="rId11"/>
         </w:object>
       </w:r>
       <w:r>
         <w:rPr>
           <w:rFonts w:ascii="Times New Roman" w:hAnsi="Times New Roman" w:cs="Times New Roman"/>
-          <w:kern w:val="0"/>
-          <w:sz w:val="22"/>
-        </w:rPr>
-        <w:t xml:space="preserve"> if each SPS has efficiency </w:t>
-      </w:r>
-      <w:r>
-        <w:rPr>
-          <w:rFonts w:ascii="Times New Roman" w:hAnsi="Times New Roman" w:cs="Times New Roman"/>
-          <w:i/>
-          <w:kern w:val="0"/>
-          <w:sz w:val="22"/>
-        </w:rPr>
-        <w:t>p</w:t>
-      </w:r>
-      <w:r>
-        <w:rPr>
-          <w:rFonts w:ascii="Times New Roman" w:hAnsi="Times New Roman" w:cs="Times New Roman"/>
-          <w:kern w:val="0"/>
-          <w:sz w:val="22"/>
-        </w:rPr>
-        <w:t xml:space="preserve">. For the current mature heralded SPS based on the process of </w:t>
-      </w:r>
-      <w:r>
-        <w:rPr>
-          <w:rFonts w:ascii="Times New Roman" w:hAnsi="Times New Roman" w:cs="Times New Roman"/>
-          <w:sz w:val="22"/>
-          <w:lang w:val="en-GB"/>
-        </w:rPr>
-        <w:t xml:space="preserve">spontaneous parametric down-conversion (SPDC), </w:t>
-      </w:r>
-      <w:r>
-        <w:rPr>
-          <w:rFonts w:ascii="Times New Roman" w:hAnsi="Times New Roman" w:cs="Times New Roman"/>
-          <w:kern w:val="0"/>
-          <w:sz w:val="22"/>
-        </w:rPr>
-        <w:t xml:space="preserve">one solution is to </w:t>
-      </w:r>
-      <w:r>
-        <w:rPr>
-          <w:rFonts w:ascii="Times New Roman" w:hAnsi="Times New Roman" w:cs="Times New Roman"/>
-          <w:sz w:val="22"/>
-        </w:rPr>
-        <w:t xml:space="preserve">introduce more SPDC sources and make </w:t>
-      </w:r>
-      <w:r>
-        <w:rPr>
-          <w:rFonts w:ascii="Times New Roman" w:hAnsi="Times New Roman" w:cs="Times New Roman"/>
-          <w:i/>
-          <w:sz w:val="22"/>
-        </w:rPr>
-        <w:t>p</w:t>
-      </w:r>
-      <w:r>
-        <w:rPr>
-          <w:rFonts w:ascii="Times New Roman" w:hAnsi="Times New Roman" w:cs="Times New Roman"/>
-          <w:sz w:val="22"/>
-        </w:rPr>
-        <w:t xml:space="preserve"> approach unity by the technique of multiplexing [34]. For </w:t>
-      </w:r>
-      <w:r>
-        <w:rPr>
-          <w:rFonts w:ascii="Times New Roman" w:hAnsi="Times New Roman" w:cs="Times New Roman"/>
-          <w:sz w:val="22"/>
-        </w:rPr>
-        <w:t>boson-samp</w:t>
-      </w:r>
-      <w:r>
-        <w:rPr>
-          <w:rFonts w:ascii="Times New Roman" w:hAnsi="Times New Roman" w:cs="Times New Roman"/>
-          <w:sz w:val="22"/>
-        </w:rPr>
-        <w:t xml:space="preserve">ling, there is an even simpler method </w:t>
-      </w:r>
-      <w:r>
-        <w:rPr>
-          <w:rFonts w:ascii="Times New Roman" w:hAnsi="Times New Roman" w:cs="Times New Roman"/>
-          <w:sz w:val="22"/>
-        </w:rPr>
-        <w:t>known as</w:t>
-      </w:r>
-      <w:r>
-        <w:rPr>
-          <w:rFonts w:ascii="Times New Roman" w:hAnsi="Times New Roman" w:cs="Times New Roman"/>
-          <w:sz w:val="22"/>
-        </w:rPr>
-        <w:t xml:space="preserve"> </w:t>
-      </w:r>
-      <w:r>
-        <w:rPr>
-          <w:rFonts w:ascii="Times New Roman" w:hAnsi="Times New Roman" w:cs="Times New Roman"/>
-          <w:sz w:val="22"/>
-        </w:rPr>
-        <w:t xml:space="preserve">scattershot </w:t>
-      </w:r>
-      <w:r>
-        <w:rPr>
-          <w:rFonts w:ascii="Times New Roman" w:hAnsi="Times New Roman" w:cs="Times New Roman"/>
-          <w:sz w:val="22"/>
-        </w:rPr>
-        <w:t>boson-samp</w:t>
-      </w:r>
-      <w:r>
-        <w:rPr>
-          <w:rFonts w:ascii="Times New Roman" w:hAnsi="Times New Roman" w:cs="Times New Roman"/>
-          <w:sz w:val="22"/>
-        </w:rPr>
-        <w:t>ling (SBS) [35, 36], which allow</w:t>
-      </w:r>
-      <w:r>
-        <w:rPr>
-          <w:rFonts w:ascii="Times New Roman" w:hAnsi="Times New Roman" w:cs="Times New Roman"/>
-          <w:sz w:val="22"/>
-        </w:rPr>
-        <w:t>s</w:t>
-      </w:r>
-      <w:r>
-        <w:rPr>
-          <w:rFonts w:ascii="Times New Roman" w:hAnsi="Times New Roman" w:cs="Times New Roman"/>
-          <w:sz w:val="22"/>
-        </w:rPr>
-        <w:t xml:space="preserve"> us to a</w:t>
-      </w:r>
-      <w:r>
-        <w:rPr>
-          <w:rFonts w:ascii="Times New Roman" w:hAnsi="Times New Roman" w:cs="Times New Roman"/>
-          <w:sz w:val="22"/>
-        </w:rPr>
-        <w:t>n identical</w:t>
-      </w:r>
-      <w:r>
-        <w:rPr>
-          <w:rFonts w:ascii="Times New Roman" w:hAnsi="Times New Roman" w:cs="Times New Roman"/>
-          <w:sz w:val="22"/>
-        </w:rPr>
-        <w:t xml:space="preserve"> hard task without deterministic SPS</w:t>
-      </w:r>
-      <w:r>
-        <w:rPr>
-          <w:rFonts w:ascii="Times New Roman" w:hAnsi="Times New Roman" w:cs="Times New Roman"/>
-          <w:sz w:val="22"/>
-        </w:rPr>
-        <w:t>s</w:t>
-      </w:r>
-      <w:r>
-        <w:rPr>
-          <w:rFonts w:ascii="Times New Roman" w:hAnsi="Times New Roman" w:cs="Times New Roman"/>
-          <w:sz w:val="22"/>
-        </w:rPr>
-        <w:t xml:space="preserve"> or multiplexer</w:t>
-      </w:r>
-      <w:r>
-        <w:rPr>
-          <w:rFonts w:ascii="Times New Roman" w:hAnsi="Times New Roman" w:cs="Times New Roman"/>
-          <w:sz w:val="22"/>
-        </w:rPr>
-        <w:t>s</w:t>
-      </w:r>
-      <w:r>
-        <w:rPr>
-          <w:rFonts w:ascii="Times New Roman" w:hAnsi="Times New Roman" w:cs="Times New Roman"/>
-          <w:sz w:val="22"/>
-        </w:rPr>
-        <w:t xml:space="preserve">. The core idea is to run </w:t>
-      </w:r>
-      <w:r>
-        <w:rPr>
-          <w:rFonts w:ascii="Times New Roman" w:hAnsi="Times New Roman" w:cs="Times New Roman"/>
-          <w:i/>
-          <w:sz w:val="22"/>
-        </w:rPr>
-        <w:t>m</w:t>
-      </w:r>
-      <w:r>
-        <w:rPr>
-          <w:rFonts w:ascii="Times New Roman" w:hAnsi="Times New Roman" w:cs="Times New Roman"/>
-          <w:sz w:val="22"/>
-        </w:rPr>
-        <w:t xml:space="preserve"> SPDCs simultaneously, and post-select the instance that </w:t>
-      </w:r>
-      <w:r>
-        <w:rPr>
-          <w:rFonts w:ascii="Times New Roman" w:hAnsi="Times New Roman" w:cs="Times New Roman"/>
-          <w:i/>
-          <w:sz w:val="22"/>
-        </w:rPr>
-        <w:t>n</w:t>
-      </w:r>
-      <w:r>
-        <w:rPr>
-          <w:rFonts w:ascii="Times New Roman" w:hAnsi="Times New Roman" w:cs="Times New Roman"/>
-          <w:sz w:val="22"/>
-        </w:rPr>
-        <w:t xml:space="preserve"> heralded detectors are triggered regardless of which detectors click. SBS seems something of a “double sampling”</w:t>
-      </w:r>
-      <w:r>
-        <w:rPr>
-          <w:rFonts w:ascii="Times New Roman" w:hAnsi="Times New Roman" w:cs="Times New Roman"/>
-          <w:sz w:val="22"/>
-        </w:rPr>
-        <w:t xml:space="preserve"> problem</w:t>
-      </w:r>
-      <w:r>
-        <w:rPr>
-          <w:rFonts w:ascii="Times New Roman" w:hAnsi="Times New Roman" w:cs="Times New Roman"/>
-          <w:sz w:val="22"/>
-        </w:rPr>
-        <w:t>, which can be decomposed into a uniform sampling at the input state</w:t>
-      </w:r>
-      <w:r>
-        <w:rPr>
-          <w:rFonts w:ascii="Times New Roman" w:hAnsi="Times New Roman" w:cs="Times New Roman"/>
-          <w:sz w:val="22"/>
-        </w:rPr>
-        <w:t xml:space="preserve">, </w:t>
-      </w:r>
-      <w:r>
-        <w:rPr>
-          <w:rFonts w:ascii="Times New Roman" w:hAnsi="Times New Roman" w:cs="Times New Roman"/>
-          <w:sz w:val="22"/>
-        </w:rPr>
-        <w:t xml:space="preserve">followed by ordinary </w:t>
-      </w:r>
-      <w:r>
-        <w:rPr>
-          <w:rFonts w:ascii="Times New Roman" w:hAnsi="Times New Roman" w:cs="Times New Roman"/>
-          <w:sz w:val="22"/>
-        </w:rPr>
-        <w:t>boson-samp</w:t>
-      </w:r>
-      <w:r>
-        <w:rPr>
-          <w:rFonts w:ascii="Times New Roman" w:hAnsi="Times New Roman" w:cs="Times New Roman"/>
-          <w:sz w:val="22"/>
-        </w:rPr>
-        <w:t xml:space="preserve">ling. But each single sample is an instance of original </w:t>
-      </w:r>
-      <w:r>
-        <w:rPr>
-          <w:rFonts w:ascii="Times New Roman" w:hAnsi="Times New Roman" w:cs="Times New Roman"/>
-          <w:sz w:val="22"/>
-        </w:rPr>
-        <w:t>boson-samp</w:t>
-      </w:r>
-      <w:r>
-        <w:rPr>
-          <w:rFonts w:ascii="Times New Roman" w:hAnsi="Times New Roman" w:cs="Times New Roman"/>
-          <w:sz w:val="22"/>
-        </w:rPr>
-        <w:t xml:space="preserve">ling with different input states. In fact, Aaronson [35] and Lund [36] pointed out that </w:t>
-      </w:r>
-      <w:r>
-        <w:rPr>
-          <w:rFonts w:ascii="Times New Roman" w:hAnsi="Times New Roman" w:cs="Times New Roman" w:hint="eastAsia"/>
-          <w:sz w:val="22"/>
-        </w:rPr>
-        <w:t>SBS</w:t>
-      </w:r>
-      <w:r>
-        <w:rPr>
-          <w:rFonts w:ascii="Times New Roman" w:hAnsi="Times New Roman" w:cs="Times New Roman"/>
-          <w:sz w:val="22"/>
-        </w:rPr>
-        <w:t xml:space="preserve"> remains</w:t>
-      </w:r>
-      <w:r>
-        <w:rPr>
-          <w:rFonts w:ascii="Times New Roman" w:hAnsi="Times New Roman" w:cs="Times New Roman" w:hint="eastAsia"/>
-          <w:sz w:val="22"/>
-        </w:rPr>
-        <w:t xml:space="preserve"> in</w:t>
-      </w:r>
-      <w:r>
-        <w:rPr>
-          <w:rFonts w:ascii="Times New Roman" w:hAnsi="Times New Roman" w:cs="Times New Roman"/>
-          <w:sz w:val="22"/>
-        </w:rPr>
-        <w:t xml:space="preserve"> the same computational </w:t>
-      </w:r>
-      <w:r>
-        <w:rPr>
-          <w:rFonts w:ascii="Times New Roman" w:hAnsi="Times New Roman" w:cs="Times New Roman"/>
-          <w:sz w:val="22"/>
-        </w:rPr>
-        <w:t>complexity class</w:t>
-      </w:r>
-      <w:r>
-        <w:rPr>
-          <w:rFonts w:ascii="Times New Roman" w:hAnsi="Times New Roman" w:cs="Times New Roman"/>
-          <w:sz w:val="22"/>
-        </w:rPr>
-        <w:t>.</w:t>
-      </w:r>
-      <w:r>
-        <w:rPr>
-          <w:rFonts w:ascii="Times New Roman" w:hAnsi="Times New Roman" w:cs="Times New Roman" w:hint="eastAsia"/>
-          <w:sz w:val="22"/>
-        </w:rPr>
-        <w:t xml:space="preserve"> The first three</w:t>
-      </w:r>
-      <w:r>
-        <w:rPr>
-          <w:rFonts w:ascii="Times New Roman" w:hAnsi="Times New Roman" w:cs="Times New Roman"/>
-          <w:sz w:val="22"/>
-        </w:rPr>
-        <w:t>-</w:t>
-      </w:r>
-      <w:r>
-        <w:rPr>
-          <w:rFonts w:ascii="Times New Roman" w:hAnsi="Times New Roman" w:cs="Times New Roman" w:hint="eastAsia"/>
-          <w:sz w:val="22"/>
-        </w:rPr>
-        <w:t xml:space="preserve">photon experiment </w:t>
-      </w:r>
-      <w:r>
-        <w:rPr>
-          <w:rFonts w:ascii="Times New Roman" w:hAnsi="Times New Roman" w:cs="Times New Roman" w:hint="eastAsia"/>
-          <w:sz w:val="22"/>
-        </w:rPr>
-        <w:t>has been</w:t>
-      </w:r>
-      <w:r>
-        <w:rPr>
-          <w:rFonts w:ascii="Times New Roman" w:hAnsi="Times New Roman" w:cs="Times New Roman" w:hint="eastAsia"/>
-          <w:sz w:val="22"/>
-        </w:rPr>
-        <w:t xml:space="preserve"> </w:t>
-      </w:r>
-      <w:r>
-        <w:rPr>
-          <w:rFonts w:ascii="Times New Roman" w:hAnsi="Times New Roman" w:cs="Times New Roman"/>
-          <w:sz w:val="22"/>
-        </w:rPr>
-        <w:t>implemented</w:t>
-      </w:r>
-      <w:r>
-        <w:rPr>
-          <w:rFonts w:ascii="Times New Roman" w:hAnsi="Times New Roman" w:cs="Times New Roman" w:hint="eastAsia"/>
-          <w:sz w:val="22"/>
-        </w:rPr>
-        <w:t xml:space="preserve"> with six </w:t>
-      </w:r>
-      <w:r>
-        <w:rPr>
-          <w:rFonts w:ascii="Times New Roman" w:hAnsi="Times New Roman" w:cs="Times New Roman"/>
-          <w:sz w:val="22"/>
-        </w:rPr>
-        <w:t>equivalent</w:t>
-      </w:r>
-      <w:r>
-        <w:rPr>
-          <w:rFonts w:ascii="Times New Roman" w:hAnsi="Times New Roman" w:cs="Times New Roman" w:hint="eastAsia"/>
-          <w:sz w:val="22"/>
-        </w:rPr>
-        <w:t xml:space="preserve"> </w:t>
-      </w:r>
-      <w:r>
-        <w:rPr>
-          <w:rFonts w:ascii="Times New Roman" w:hAnsi="Times New Roman" w:cs="Times New Roman" w:hint="eastAsia"/>
-          <w:sz w:val="22"/>
-        </w:rPr>
-        <w:t>SPDC sources</w:t>
-      </w:r>
-      <w:r>
-        <w:rPr>
-          <w:rFonts w:ascii="Times New Roman" w:hAnsi="Times New Roman" w:cs="Times New Roman" w:hint="eastAsia"/>
-          <w:sz w:val="22"/>
-        </w:rPr>
-        <w:t xml:space="preserve"> </w:t>
-      </w:r>
-      <w:r>
-        <w:rPr>
-          <w:rFonts w:ascii="Times New Roman" w:hAnsi="Times New Roman" w:cs="Times New Roman" w:hint="eastAsia"/>
-          <w:sz w:val="22"/>
-        </w:rPr>
-        <w:t xml:space="preserve">in a 13-mode circuit </w:t>
-      </w:r>
-      <w:r>
-        <w:rPr>
-          <w:rFonts w:ascii="Times New Roman" w:hAnsi="Times New Roman" w:cs="Times New Roman" w:hint="eastAsia"/>
-          <w:sz w:val="22"/>
-        </w:rPr>
-        <w:t>[38]</w:t>
-      </w:r>
-      <w:r>
-        <w:rPr>
-          <w:rFonts w:ascii="Times New Roman" w:hAnsi="Times New Roman" w:cs="Times New Roman" w:hint="eastAsia"/>
-          <w:sz w:val="22"/>
-        </w:rPr>
-        <w:t>.</w:t>
+          <w:sz w:val="22"/>
+        </w:rPr>
+        <w:t xml:space="preserve">.       </w:t>
+      </w:r>
+      <w:r>
+        <w:rPr>
+          <w:rFonts w:ascii="Times New Roman" w:hAnsi="Times New Roman" w:cs="Times New Roman" w:hint="eastAsia"/>
+          <w:sz w:val="22"/>
+        </w:rPr>
+        <w:t xml:space="preserve">    </w:t>
+      </w:r>
+      <w:r>
+        <w:rPr>
+          <w:rFonts w:ascii="Times New Roman" w:hAnsi="Times New Roman" w:cs="Times New Roman"/>
+          <w:sz w:val="22"/>
+        </w:rPr>
+        <w:t xml:space="preserve">    (13)</w:t>
       </w:r>
     </w:p>
     <w:p>
       <w:pPr>
-        <w:ind w:firstLineChars="200" w:firstLine="440"/>
-        <w:rPr>
-          <w:rFonts w:ascii="Times New Roman" w:hAnsi="Times New Roman" w:cs="Times New Roman"/>
-          <w:sz w:val="22"/>
-        </w:rPr>
-      </w:pPr>
-      <w:r>
-        <w:rPr>
-          <w:rFonts w:ascii="Times New Roman" w:hAnsi="Times New Roman" w:cs="Times New Roman"/>
-          <w:sz w:val="22"/>
-        </w:rPr>
-        <w:t>It is well-known that the two-mode squeezed state via SPDC has the form</w:t>
-      </w:r>
-    </w:p>
-    <w:p>
-      <w:pPr>
-        <w:jc w:val="right"/>
-        <w:rPr>
-          <w:rFonts w:ascii="Times New Roman" w:hAnsi="Times New Roman" w:cs="Times New Roman"/>
-          <w:sz w:val="22"/>
-        </w:rPr>
-      </w:pPr>
-      <w:r>
-        <w:rPr>
-          <w:rFonts w:ascii="Times New Roman" w:hAnsi="Times New Roman" w:cs="Times New Roman"/>
-          <w:position w:val="-28"/>
-          <w:sz w:val="22"/>
-        </w:rPr>
-        <w:object w:dxaOrig="2340" w:dyaOrig="680" w14:anchorId="44C261DF">
-          <v:shape id="_x0000_i1027" type="#_x0000_t75" style="width:96.55pt;height:28.65pt" o:ole="">
+        <w:rPr>
+          <w:rFonts w:ascii="Times New Roman" w:hAnsi="Times New Roman" w:cs="Times New Roman"/>
+          <w:sz w:val="22"/>
+        </w:rPr>
+      </w:pPr>
+      <w:r>
+        <w:rPr>
+          <w:rFonts w:ascii="Times New Roman" w:hAnsi="Times New Roman" w:cs="Times New Roman"/>
+          <w:sz w:val="22"/>
+        </w:rPr>
+        <w:t>Nevertheless</w:t>
+      </w:r>
+      <w:r>
+        <w:rPr>
+          <w:rFonts w:ascii="Times New Roman" w:hAnsi="Times New Roman" w:cs="Times New Roman"/>
+          <w:sz w:val="22"/>
+        </w:rPr>
+        <w:t>,</w:t>
+      </w:r>
+      <w:r>
+        <w:rPr>
+          <w:rFonts w:ascii="Times New Roman" w:hAnsi="Times New Roman" w:cs="Times New Roman"/>
+          <w:sz w:val="22"/>
+        </w:rPr>
+        <w:t xml:space="preserve"> we cannot distinguish the correct preparation of </w:t>
+      </w:r>
+      <w:r>
+        <w:rPr>
+          <w:rFonts w:ascii="Times New Roman" w:hAnsi="Times New Roman" w:cs="Times New Roman"/>
+          <w:i/>
+          <w:sz w:val="22"/>
+        </w:rPr>
+        <w:t>n</w:t>
+      </w:r>
+      <w:r>
+        <w:rPr>
+          <w:rFonts w:ascii="Times New Roman" w:hAnsi="Times New Roman" w:cs="Times New Roman"/>
+          <w:sz w:val="22"/>
+        </w:rPr>
+        <w:t xml:space="preserve"> single photons from the total occasions of </w:t>
+      </w:r>
+      <w:r>
+        <w:rPr>
+          <w:rFonts w:ascii="Times New Roman" w:hAnsi="Times New Roman" w:cs="Times New Roman"/>
+          <w:i/>
+          <w:sz w:val="22"/>
+        </w:rPr>
+        <w:t>n</w:t>
+      </w:r>
+      <w:r>
+        <w:rPr>
+          <w:rFonts w:ascii="Times New Roman" w:hAnsi="Times New Roman" w:cs="Times New Roman"/>
+          <w:sz w:val="22"/>
+        </w:rPr>
+        <w:t xml:space="preserve"> </w:t>
+      </w:r>
+      <w:r>
+        <w:rPr>
+          <w:rFonts w:ascii="Times New Roman" w:hAnsi="Times New Roman" w:cs="Times New Roman"/>
+          <w:sz w:val="22"/>
+        </w:rPr>
+        <w:t xml:space="preserve">heralded </w:t>
+      </w:r>
+      <w:r>
+        <w:rPr>
+          <w:rFonts w:ascii="Times New Roman" w:hAnsi="Times New Roman" w:cs="Times New Roman"/>
+          <w:sz w:val="22"/>
+        </w:rPr>
+        <w:t>sources. As show</w:t>
+      </w:r>
+      <w:r>
+        <w:rPr>
+          <w:rFonts w:ascii="Times New Roman" w:hAnsi="Times New Roman" w:cs="Times New Roman"/>
+          <w:sz w:val="22"/>
+        </w:rPr>
+        <w:t>n</w:t>
+      </w:r>
+      <w:r>
+        <w:rPr>
+          <w:rFonts w:ascii="Times New Roman" w:hAnsi="Times New Roman" w:cs="Times New Roman"/>
+          <w:sz w:val="22"/>
+        </w:rPr>
+        <w:t xml:space="preserve"> in figure </w:t>
+      </w:r>
+      <w:r>
+        <w:rPr>
+          <w:rFonts w:ascii="Times New Roman" w:hAnsi="Times New Roman" w:cs="Times New Roman" w:hint="eastAsia"/>
+          <w:sz w:val="22"/>
+        </w:rPr>
+        <w:t>10</w:t>
+      </w:r>
+      <w:r>
+        <w:rPr>
+          <w:rFonts w:ascii="Times New Roman" w:hAnsi="Times New Roman" w:cs="Times New Roman"/>
+          <w:sz w:val="22"/>
+        </w:rPr>
+        <w:t xml:space="preserve">, the </w:t>
+      </w:r>
+      <w:r>
+        <w:rPr>
+          <w:rFonts w:ascii="Times New Roman" w:hAnsi="Times New Roman" w:cs="Times New Roman" w:hint="eastAsia"/>
+          <w:sz w:val="22"/>
+        </w:rPr>
+        <w:t>correct generati</w:t>
+      </w:r>
+      <w:r>
+        <w:rPr>
+          <w:rFonts w:ascii="Times New Roman" w:hAnsi="Times New Roman" w:cs="Times New Roman"/>
+          <w:sz w:val="22"/>
+        </w:rPr>
+        <w:t>on</w:t>
+      </w:r>
+      <w:r>
+        <w:rPr>
+          <w:rFonts w:ascii="Times New Roman" w:hAnsi="Times New Roman" w:cs="Times New Roman"/>
+          <w:sz w:val="22"/>
+        </w:rPr>
+        <w:t xml:space="preserve"> ratio defined as </w:t>
+      </w:r>
+      <w:r>
+        <w:rPr>
+          <w:rFonts w:ascii="Times New Roman" w:hAnsi="Times New Roman" w:cs="Times New Roman"/>
+          <w:position w:val="-14"/>
+          <w:sz w:val="22"/>
+        </w:rPr>
+        <w:object w:dxaOrig="1980" w:dyaOrig="380" w14:anchorId="22909F98">
+          <v:shape id="_x0000_i1027" type="#_x0000_t75" style="width:83.45pt;height:15.55pt" o:ole="">
             <v:imagedata r:id="rId12" o:title=""/>
           </v:shape>
-          <o:OLEObject Type="Embed" ProgID="Equation.DSMT4" ShapeID="_x0000_i1027" DrawAspect="Content" ObjectID="_1536028968" r:id="rId13"/>
-        </w:object>
-      </w:r>
-      <w:r>
-        <w:rPr>
-          <w:rFonts w:ascii="Times New Roman" w:hAnsi="Times New Roman" w:cs="Times New Roman"/>
-          <w:sz w:val="22"/>
-        </w:rPr>
-        <w:t xml:space="preserve">          </w:t>
-      </w:r>
-      <w:r>
-        <w:rPr>
-          <w:rFonts w:ascii="Times New Roman" w:hAnsi="Times New Roman" w:cs="Times New Roman" w:hint="eastAsia"/>
-          <w:sz w:val="22"/>
-        </w:rPr>
-        <w:t xml:space="preserve">     </w:t>
-      </w:r>
-      <w:r>
-        <w:rPr>
-          <w:rFonts w:ascii="Times New Roman" w:hAnsi="Times New Roman" w:cs="Times New Roman"/>
-          <w:sz w:val="22"/>
-        </w:rPr>
-        <w:t xml:space="preserve">           (8)</w:t>
-      </w:r>
-    </w:p>
-    <w:p>
-      <w:pPr>
-        <w:rPr>
-          <w:rFonts w:ascii="Times New Roman" w:hAnsi="Times New Roman" w:cs="Times New Roman"/>
-          <w:sz w:val="22"/>
-        </w:rPr>
-      </w:pPr>
-      <w:r>
-        <w:rPr>
-          <w:rFonts w:ascii="Times New Roman" w:hAnsi="Times New Roman" w:cs="Times New Roman"/>
-          <w:sz w:val="22"/>
-        </w:rPr>
-        <w:t xml:space="preserve">, where </w:t>
-      </w:r>
-      <w:r>
-        <w:rPr>
-          <w:rFonts w:ascii="Times New Roman" w:hAnsi="Times New Roman" w:cs="Times New Roman"/>
-          <w:i/>
-          <w:sz w:val="22"/>
-        </w:rPr>
-        <w:t>N</w:t>
-      </w:r>
-      <w:r>
-        <w:rPr>
-          <w:rFonts w:ascii="Times New Roman" w:hAnsi="Times New Roman" w:cs="Times New Roman"/>
-          <w:sz w:val="22"/>
-        </w:rPr>
-        <w:t xml:space="preserve"> is the photon number and </w:t>
-      </w:r>
-      <w:r>
-        <w:rPr>
-          <w:rFonts w:ascii="Times New Roman" w:hAnsi="Times New Roman" w:cs="Times New Roman"/>
-          <w:position w:val="-10"/>
-          <w:sz w:val="22"/>
-        </w:rPr>
-        <w:object w:dxaOrig="240" w:dyaOrig="260" w14:anchorId="703180B9">
-          <v:shape id="_x0000_i1028" type="#_x0000_t75" style="width:11.45pt;height:11.45pt" o:ole="">
-            <v:imagedata r:id="rId14" o:title=""/>
-          </v:shape>
-          <o:OLEObject Type="Embed" ProgID="Equation.DSMT4" ShapeID="_x0000_i1028" DrawAspect="Content" ObjectID="_1536028969" r:id="rId15"/>
-        </w:object>
-      </w:r>
-      <w:r>
-        <w:rPr>
-          <w:rFonts w:ascii="Times New Roman" w:hAnsi="Times New Roman" w:cs="Times New Roman"/>
-          <w:sz w:val="22"/>
-        </w:rPr>
-        <w:t xml:space="preserve"> is the squeezing parameter proportional to the nonlinearity of the crystal, the pump amplitude and the crystal length. Thus the SPS efficiency is </w:t>
-      </w:r>
-      <w:r>
-        <w:rPr>
-          <w:rFonts w:ascii="Times New Roman" w:hAnsi="Times New Roman" w:cs="Times New Roman"/>
-          <w:position w:val="-10"/>
-          <w:sz w:val="22"/>
-        </w:rPr>
-        <w:object w:dxaOrig="1460" w:dyaOrig="360" w14:anchorId="36243BCF">
-          <v:shape id="_x0000_i1029" type="#_x0000_t75" style="width:69.55pt;height:16.35pt" o:ole="">
-            <v:imagedata r:id="rId16" o:title=""/>
-          </v:shape>
-          <o:OLEObject Type="Embed" ProgID="Equation.DSMT4" ShapeID="_x0000_i1029" DrawAspect="Content" ObjectID="_1536028970" r:id="rId17"/>
-        </w:object>
-      </w:r>
-      <w:r>
-        <w:rPr>
-          <w:rFonts w:ascii="Times New Roman" w:hAnsi="Times New Roman" w:cs="Times New Roman"/>
-          <w:sz w:val="22"/>
-        </w:rPr>
-        <w:t xml:space="preserve">. The model of SBS is illustrated in figure </w:t>
-      </w:r>
-      <w:r>
-        <w:rPr>
-          <w:rFonts w:ascii="Times New Roman" w:hAnsi="Times New Roman" w:cs="Times New Roman" w:hint="eastAsia"/>
-          <w:sz w:val="22"/>
-        </w:rPr>
-        <w:t>8</w:t>
-      </w:r>
-      <w:r>
-        <w:rPr>
-          <w:rFonts w:ascii="Times New Roman" w:hAnsi="Times New Roman" w:cs="Times New Roman"/>
-          <w:sz w:val="22"/>
-        </w:rPr>
-        <w:t xml:space="preserve">. There are </w:t>
-      </w:r>
-      <w:r>
-        <w:rPr>
-          <w:rFonts w:ascii="Times New Roman" w:hAnsi="Times New Roman" w:cs="Times New Roman"/>
-          <w:sz w:val="22"/>
-        </w:rPr>
-        <w:t>in total</w:t>
-      </w:r>
-      <w:r>
-        <w:rPr>
-          <w:rFonts w:ascii="Times New Roman" w:hAnsi="Times New Roman" w:cs="Times New Roman"/>
-          <w:sz w:val="22"/>
-        </w:rPr>
-        <w:t xml:space="preserve"> </w:t>
-      </w:r>
-      <w:r>
-        <w:rPr>
-          <w:rFonts w:ascii="Times New Roman" w:hAnsi="Times New Roman" w:cs="Times New Roman"/>
-          <w:position w:val="-24"/>
-          <w:sz w:val="22"/>
-        </w:rPr>
-        <w:object w:dxaOrig="480" w:dyaOrig="720" w14:anchorId="27173EC1">
-          <v:shape id="_x0000_i1030" type="#_x0000_t75" style="width:19.65pt;height:28.65pt" o:ole="">
-            <v:imagedata r:id="rId18" o:title=""/>
-          </v:shape>
-          <o:OLEObject Type="Embed" ProgID="Equation.DSMT4" ShapeID="_x0000_i1030" DrawAspect="Content" ObjectID="_1536028971" r:id="rId19"/>
-        </w:object>
-      </w:r>
-      <w:r>
-        <w:rPr>
-          <w:rFonts w:ascii="Times New Roman" w:hAnsi="Times New Roman" w:cs="Times New Roman"/>
-          <w:sz w:val="22"/>
-        </w:rPr>
-        <w:t xml:space="preserve"> </w:t>
-      </w:r>
-      <w:r>
-        <w:rPr>
-          <w:rFonts w:ascii="Times New Roman" w:hAnsi="Times New Roman" w:cs="Times New Roman"/>
-          <w:sz w:val="22"/>
-        </w:rPr>
-        <w:t xml:space="preserve"> </w:t>
-      </w:r>
-      <w:r>
-        <w:rPr>
-          <w:rFonts w:ascii="Times New Roman" w:hAnsi="Times New Roman" w:cs="Times New Roman"/>
-          <w:sz w:val="22"/>
-        </w:rPr>
-        <w:t xml:space="preserve">combinations of different </w:t>
-      </w:r>
-      <w:r>
-        <w:rPr>
-          <w:rFonts w:ascii="Times New Roman" w:hAnsi="Times New Roman" w:cs="Times New Roman"/>
-          <w:sz w:val="22"/>
-        </w:rPr>
-        <w:t>acceptable</w:t>
-      </w:r>
-      <w:r>
-        <w:rPr>
-          <w:rFonts w:ascii="Times New Roman" w:hAnsi="Times New Roman" w:cs="Times New Roman" w:hint="eastAsia"/>
-          <w:sz w:val="22"/>
-        </w:rPr>
-        <w:t xml:space="preserve"> </w:t>
-      </w:r>
-      <w:r>
-        <w:rPr>
-          <w:rFonts w:ascii="Times New Roman" w:hAnsi="Times New Roman" w:cs="Times New Roman"/>
-          <w:sz w:val="22"/>
-        </w:rPr>
-        <w:t xml:space="preserve">input configurations, and the generation probability of </w:t>
-      </w:r>
-      <w:r>
-        <w:rPr>
-          <w:rFonts w:ascii="Times New Roman" w:hAnsi="Times New Roman" w:cs="Times New Roman"/>
-          <w:i/>
-          <w:sz w:val="22"/>
-        </w:rPr>
-        <w:t>n</w:t>
-      </w:r>
-      <w:r>
-        <w:rPr>
-          <w:rFonts w:ascii="Times New Roman" w:hAnsi="Times New Roman" w:cs="Times New Roman"/>
-          <w:sz w:val="22"/>
-        </w:rPr>
-        <w:t xml:space="preserve"> single photons would be promoted to</w:t>
-      </w:r>
-    </w:p>
-    <w:p>
-      <w:pPr>
-        <w:jc w:val="right"/>
-        <w:rPr>
-          <w:rFonts w:ascii="Times New Roman" w:hAnsi="Times New Roman" w:cs="Times New Roman"/>
-          <w:sz w:val="22"/>
-        </w:rPr>
-      </w:pPr>
-      <w:r>
-        <w:rPr>
-          <w:rFonts w:ascii="Times New Roman" w:hAnsi="Times New Roman" w:cs="Times New Roman"/>
-          <w:position w:val="-30"/>
-          <w:sz w:val="22"/>
-        </w:rPr>
-        <w:object w:dxaOrig="2439" w:dyaOrig="720" w14:anchorId="41CF41B0">
-          <v:shape id="_x0000_i1031" type="#_x0000_t75" style="width:99pt;height:29.45pt" o:ole="">
-            <v:imagedata r:id="rId20" o:title=""/>
-          </v:shape>
-          <o:OLEObject Type="Embed" ProgID="Equation.DSMT4" ShapeID="_x0000_i1031" DrawAspect="Content" ObjectID="_1536028972" r:id="rId21"/>
-        </w:object>
-      </w:r>
-      <w:r>
-        <w:rPr>
-          <w:rFonts w:ascii="Times New Roman" w:hAnsi="Times New Roman" w:cs="Times New Roman"/>
-          <w:sz w:val="22"/>
-        </w:rPr>
-        <w:t xml:space="preserve">.       </w:t>
-      </w:r>
-      <w:r>
-        <w:rPr>
-          <w:rFonts w:ascii="Times New Roman" w:hAnsi="Times New Roman" w:cs="Times New Roman" w:hint="eastAsia"/>
-          <w:sz w:val="22"/>
-        </w:rPr>
-        <w:t xml:space="preserve">      </w:t>
-      </w:r>
-      <w:r>
-        <w:rPr>
-          <w:rFonts w:ascii="Times New Roman" w:hAnsi="Times New Roman" w:cs="Times New Roman"/>
-          <w:sz w:val="22"/>
-        </w:rPr>
-        <w:t xml:space="preserve">             (9)</w:t>
-      </w:r>
-    </w:p>
-    <w:p>
-      <w:pPr>
-        <w:rPr>
-          <w:rFonts w:ascii="Times New Roman" w:hAnsi="Times New Roman" w:cs="Times New Roman"/>
-          <w:sz w:val="22"/>
-        </w:rPr>
-      </w:pPr>
-      <w:r>
-        <w:rPr>
-          <w:rFonts w:ascii="Times New Roman" w:hAnsi="Times New Roman" w:cs="Times New Roman" w:hint="eastAsia"/>
-          <w:sz w:val="22"/>
-        </w:rPr>
-        <w:t>When</w:t>
-      </w:r>
-      <w:r>
-        <w:rPr>
-          <w:rFonts w:ascii="Times New Roman" w:hAnsi="Times New Roman" w:cs="Times New Roman"/>
-          <w:sz w:val="22"/>
-        </w:rPr>
-        <w:t xml:space="preserve"> </w:t>
-      </w:r>
-      <w:r>
-        <w:rPr>
-          <w:rFonts w:ascii="Times New Roman" w:hAnsi="Times New Roman" w:cs="Times New Roman"/>
-          <w:position w:val="-24"/>
-          <w:sz w:val="22"/>
-        </w:rPr>
-        <w:object w:dxaOrig="1120" w:dyaOrig="660" w14:anchorId="4717D308">
-          <v:shape id="_x0000_i1032" type="#_x0000_t75" style="width:47.45pt;height:28.65pt" o:ole="">
-            <v:imagedata r:id="rId22" o:title=""/>
-          </v:shape>
-          <o:OLEObject Type="Embed" ProgID="Equation.DSMT4" ShapeID="_x0000_i1032" DrawAspect="Content" ObjectID="_1536028973" r:id="rId23"/>
-        </w:object>
-      </w:r>
-      <w:r>
-        <w:rPr>
-          <w:rFonts w:ascii="Times New Roman" w:hAnsi="Times New Roman" w:cs="Times New Roman"/>
-          <w:sz w:val="22"/>
-        </w:rPr>
-        <w:t xml:space="preserve"> or </w:t>
-      </w:r>
-      <w:r>
-        <w:rPr>
-          <w:rFonts w:ascii="Times New Roman" w:hAnsi="Times New Roman" w:cs="Times New Roman"/>
-          <w:position w:val="-24"/>
-          <w:sz w:val="22"/>
-        </w:rPr>
-        <w:object w:dxaOrig="1180" w:dyaOrig="660" w14:anchorId="7807A86E">
-          <v:shape id="_x0000_i1033" type="#_x0000_t75" style="width:52.35pt;height:29.45pt" o:ole="">
-            <v:imagedata r:id="rId24" o:title=""/>
-          </v:shape>
-          <o:OLEObject Type="Embed" ProgID="Equation.DSMT4" ShapeID="_x0000_i1033" DrawAspect="Content" ObjectID="_1536028974" r:id="rId25"/>
-        </w:object>
-      </w:r>
-      <w:r>
-        <w:rPr>
-          <w:rFonts w:ascii="Times New Roman" w:hAnsi="Times New Roman" w:cs="Times New Roman"/>
-          <w:sz w:val="22"/>
-        </w:rPr>
-        <w:t xml:space="preserve"> [</w:t>
-      </w:r>
-      <w:r>
-        <w:rPr>
-          <w:rFonts w:ascii="Times New Roman" w:hAnsi="Times New Roman" w:cs="Times New Roman" w:hint="eastAsia"/>
-          <w:sz w:val="22"/>
-        </w:rPr>
-        <w:t>36</w:t>
-      </w:r>
-      <w:r>
-        <w:rPr>
-          <w:rFonts w:ascii="Times New Roman" w:hAnsi="Times New Roman" w:cs="Times New Roman"/>
-          <w:sz w:val="22"/>
-        </w:rPr>
-        <w:t xml:space="preserve">], the generation probability </w:t>
-      </w:r>
-      <w:r>
-        <w:rPr>
-          <w:rFonts w:ascii="Times New Roman" w:hAnsi="Times New Roman" w:cs="Times New Roman"/>
-          <w:i/>
-          <w:sz w:val="22"/>
-        </w:rPr>
-        <w:t>P(n)</w:t>
-      </w:r>
-      <w:r>
-        <w:rPr>
-          <w:rFonts w:ascii="Times New Roman" w:hAnsi="Times New Roman" w:cs="Times New Roman"/>
-          <w:sz w:val="22"/>
-        </w:rPr>
-        <w:t xml:space="preserve"> can be maximized to</w:t>
-      </w:r>
-    </w:p>
-    <w:p>
-      <w:pPr>
-        <w:jc w:val="right"/>
-        <w:rPr>
-          <w:rFonts w:ascii="Times New Roman" w:hAnsi="Times New Roman" w:cs="Times New Roman"/>
-          <w:sz w:val="22"/>
-        </w:rPr>
-      </w:pPr>
-      <w:r>
-        <w:rPr>
-          <w:rFonts w:ascii="Times New Roman" w:hAnsi="Times New Roman" w:cs="Times New Roman"/>
-          <w:position w:val="-28"/>
-          <w:sz w:val="22"/>
-        </w:rPr>
-        <w:object w:dxaOrig="2020" w:dyaOrig="660" w14:anchorId="58D56B96">
-          <v:shape id="_x0000_i1034" type="#_x0000_t75" style="width:94.9pt;height:31.1pt" o:ole="">
-            <v:imagedata r:id="rId26" o:title=""/>
-          </v:shape>
-          <o:OLEObject Type="Embed" ProgID="Equation.DSMT4" ShapeID="_x0000_i1034" DrawAspect="Content" ObjectID="_1536028975" r:id="rId27"/>
-        </w:object>
-      </w:r>
-      <w:r>
-        <w:rPr>
-          <w:rFonts w:ascii="Times New Roman" w:hAnsi="Times New Roman" w:cs="Times New Roman"/>
-          <w:sz w:val="22"/>
-        </w:rPr>
-        <w:t xml:space="preserve">.      </w:t>
-      </w:r>
-      <w:r>
-        <w:rPr>
-          <w:rFonts w:ascii="Times New Roman" w:hAnsi="Times New Roman" w:cs="Times New Roman" w:hint="eastAsia"/>
-          <w:sz w:val="22"/>
-        </w:rPr>
-        <w:t xml:space="preserve">       </w:t>
-      </w:r>
-      <w:r>
-        <w:rPr>
-          <w:rFonts w:ascii="Times New Roman" w:hAnsi="Times New Roman" w:cs="Times New Roman"/>
-          <w:sz w:val="22"/>
-        </w:rPr>
-        <w:t xml:space="preserve">              (10)</w:t>
-      </w:r>
-    </w:p>
-    <w:p>
-      <w:pPr>
-        <w:rPr>
-          <w:rFonts w:ascii="Times New Roman" w:hAnsi="Times New Roman" w:cs="Times New Roman"/>
-          <w:sz w:val="22"/>
-        </w:rPr>
-      </w:pPr>
-      <w:r>
-        <w:rPr>
-          <w:rFonts w:ascii="Times New Roman" w:hAnsi="Times New Roman" w:cs="Times New Roman"/>
-          <w:sz w:val="22"/>
-        </w:rPr>
-        <w:t>This</w:t>
-      </w:r>
-      <w:r>
-        <w:rPr>
-          <w:rFonts w:ascii="Times New Roman" w:hAnsi="Times New Roman" w:cs="Times New Roman"/>
-          <w:sz w:val="22"/>
-        </w:rPr>
-        <w:t xml:space="preserve"> </w:t>
-      </w:r>
-      <w:r>
-        <w:rPr>
-          <w:rFonts w:ascii="Times New Roman" w:hAnsi="Times New Roman" w:cs="Times New Roman"/>
-          <w:sz w:val="22"/>
-        </w:rPr>
-        <w:t xml:space="preserve">only </w:t>
-      </w:r>
-      <w:r>
-        <w:rPr>
-          <w:rFonts w:ascii="Times New Roman" w:hAnsi="Times New Roman" w:cs="Times New Roman"/>
-          <w:sz w:val="22"/>
-        </w:rPr>
-        <w:t>incurs</w:t>
-      </w:r>
-      <w:r>
-        <w:rPr>
-          <w:rFonts w:ascii="Times New Roman" w:hAnsi="Times New Roman" w:cs="Times New Roman"/>
-          <w:sz w:val="22"/>
-        </w:rPr>
-        <w:t xml:space="preserve"> </w:t>
-      </w:r>
-      <w:r>
-        <w:rPr>
-          <w:rFonts w:ascii="Times New Roman" w:hAnsi="Times New Roman" w:cs="Times New Roman"/>
-          <w:sz w:val="22"/>
-        </w:rPr>
-        <w:t xml:space="preserve">an </w:t>
-      </w:r>
-      <w:r>
-        <w:rPr>
-          <w:rFonts w:ascii="Times New Roman" w:hAnsi="Times New Roman" w:cs="Times New Roman"/>
-          <w:position w:val="-10"/>
-          <w:sz w:val="22"/>
-        </w:rPr>
-        <w:object w:dxaOrig="720" w:dyaOrig="380" w14:anchorId="0E8D3B6D">
-          <v:shape id="_x0000_i1035" type="#_x0000_t75" style="width:35.2pt;height:18pt" o:ole="">
-            <v:imagedata r:id="rId28" o:title=""/>
-          </v:shape>
-          <o:OLEObject Type="Embed" ProgID="Equation.DSMT4" ShapeID="_x0000_i1035" DrawAspect="Content" ObjectID="_1536028976" r:id="rId29"/>
-        </w:object>
-      </w:r>
-      <w:r>
-        <w:rPr>
-          <w:rFonts w:ascii="Times New Roman" w:hAnsi="Times New Roman" w:cs="Times New Roman"/>
-          <w:sz w:val="22"/>
-        </w:rPr>
-        <w:t xml:space="preserve"> overhead to the initial state preparation compared </w:t>
-      </w:r>
-      <w:r>
-        <w:rPr>
-          <w:rFonts w:ascii="Times New Roman" w:hAnsi="Times New Roman" w:cs="Times New Roman"/>
-          <w:sz w:val="22"/>
-        </w:rPr>
-        <w:t xml:space="preserve">to </w:t>
-      </w:r>
-      <w:r>
-        <w:rPr>
-          <w:rFonts w:ascii="Times New Roman" w:hAnsi="Times New Roman" w:cs="Times New Roman"/>
-          <w:sz w:val="22"/>
-        </w:rPr>
-        <w:t>deterministic SPS</w:t>
-      </w:r>
-      <w:r>
-        <w:rPr>
-          <w:rFonts w:ascii="Times New Roman" w:hAnsi="Times New Roman" w:cs="Times New Roman"/>
-          <w:sz w:val="22"/>
-        </w:rPr>
-        <w:t>s</w:t>
-      </w:r>
-      <w:r>
-        <w:rPr>
-          <w:rFonts w:ascii="Times New Roman" w:hAnsi="Times New Roman" w:cs="Times New Roman"/>
-          <w:sz w:val="22"/>
-        </w:rPr>
-        <w:t xml:space="preserve">. Then given there are </w:t>
-      </w:r>
-      <w:r>
-        <w:rPr>
-          <w:rFonts w:ascii="Times New Roman" w:hAnsi="Times New Roman" w:cs="Times New Roman"/>
-          <w:sz w:val="22"/>
-        </w:rPr>
-        <w:t>in total</w:t>
-      </w:r>
-      <w:r>
-        <w:rPr>
-          <w:rFonts w:ascii="Times New Roman" w:hAnsi="Times New Roman" w:cs="Times New Roman"/>
-          <w:sz w:val="22"/>
-        </w:rPr>
-        <w:t xml:space="preserve"> </w:t>
-      </w:r>
-      <w:r>
-        <w:rPr>
-          <w:rFonts w:ascii="Times New Roman" w:hAnsi="Times New Roman" w:cs="Times New Roman"/>
-          <w:position w:val="-6"/>
-          <w:sz w:val="22"/>
-        </w:rPr>
-        <w:object w:dxaOrig="380" w:dyaOrig="279" w14:anchorId="5B2D8795">
-          <v:shape id="_x0000_i1036" type="#_x0000_t75" style="width:18pt;height:12.25pt" o:ole="">
-            <v:imagedata r:id="rId30" o:title=""/>
-          </v:shape>
-          <o:OLEObject Type="Embed" ProgID="Equation.DSMT4" ShapeID="_x0000_i1036" DrawAspect="Content" ObjectID="_1536028977" r:id="rId31"/>
-        </w:object>
-      </w:r>
-      <w:r>
-        <w:rPr>
-          <w:rFonts w:ascii="Times New Roman" w:hAnsi="Times New Roman" w:cs="Times New Roman"/>
-          <w:sz w:val="22"/>
-        </w:rPr>
-        <w:t xml:space="preserve"> detectors in </w:t>
-      </w:r>
-      <w:r>
-        <w:rPr>
-          <w:rFonts w:ascii="Times New Roman" w:hAnsi="Times New Roman" w:cs="Times New Roman" w:hint="eastAsia"/>
-          <w:sz w:val="22"/>
-        </w:rPr>
-        <w:t>SBS</w:t>
-      </w:r>
-      <w:r>
-        <w:rPr>
-          <w:rFonts w:ascii="Times New Roman" w:hAnsi="Times New Roman" w:cs="Times New Roman"/>
-          <w:sz w:val="22"/>
-        </w:rPr>
-        <w:t xml:space="preserve">, we can </w:t>
-      </w:r>
-      <w:r>
-        <w:rPr>
-          <w:rFonts w:ascii="Times New Roman" w:hAnsi="Times New Roman" w:cs="Times New Roman"/>
-          <w:sz w:val="22"/>
-        </w:rPr>
-        <w:t xml:space="preserve">express </w:t>
-      </w:r>
-      <w:r>
-        <w:rPr>
-          <w:rFonts w:ascii="Times New Roman" w:hAnsi="Times New Roman" w:cs="Times New Roman"/>
-          <w:position w:val="-14"/>
-          <w:sz w:val="22"/>
-        </w:rPr>
-        <w:object w:dxaOrig="220" w:dyaOrig="380" w14:anchorId="7CB747CD">
-          <v:shape id="_x0000_i1037" type="#_x0000_t75" style="width:10.65pt;height:18pt" o:ole="">
-            <v:imagedata r:id="rId32" o:title=""/>
-          </v:shape>
-          <o:OLEObject Type="Embed" ProgID="Equation.DSMT4" ShapeID="_x0000_i1037" DrawAspect="Content" ObjectID="_1536028978" r:id="rId33"/>
-        </w:object>
-      </w:r>
-      <w:r>
-        <w:rPr>
-          <w:rFonts w:ascii="Times New Roman" w:hAnsi="Times New Roman" w:cs="Times New Roman"/>
-          <w:sz w:val="22"/>
-        </w:rPr>
-        <w:t xml:space="preserve"> for scattershot </w:t>
-      </w:r>
-      <w:r>
-        <w:rPr>
-          <w:rFonts w:ascii="Times New Roman" w:hAnsi="Times New Roman" w:cs="Times New Roman"/>
-          <w:sz w:val="22"/>
-        </w:rPr>
-        <w:t>boson-samp</w:t>
-      </w:r>
-      <w:r>
-        <w:rPr>
-          <w:rFonts w:ascii="Times New Roman" w:hAnsi="Times New Roman" w:cs="Times New Roman"/>
-          <w:sz w:val="22"/>
-        </w:rPr>
-        <w:t xml:space="preserve">ling </w:t>
-      </w:r>
-      <w:r>
-        <w:rPr>
-          <w:rFonts w:ascii="Times New Roman" w:hAnsi="Times New Roman" w:cs="Times New Roman"/>
-          <w:sz w:val="22"/>
-        </w:rPr>
-        <w:t>as,</w:t>
-      </w:r>
-    </w:p>
-    <w:p>
-      <w:pPr>
-        <w:wordWrap w:val="0"/>
-        <w:jc w:val="right"/>
-        <w:rPr>
-          <w:rFonts w:ascii="Times New Roman" w:hAnsi="Times New Roman" w:cs="Times New Roman"/>
-          <w:sz w:val="22"/>
-        </w:rPr>
-      </w:pPr>
-      <w:r>
-        <w:rPr>
-          <w:rFonts w:ascii="Times New Roman" w:hAnsi="Times New Roman" w:cs="Times New Roman"/>
-          <w:position w:val="-30"/>
-          <w:sz w:val="22"/>
-        </w:rPr>
-        <w:object w:dxaOrig="1840" w:dyaOrig="680" w14:anchorId="1E4A7A29">
-          <v:shape id="_x0000_i1038" type="#_x0000_t75" style="width:89.2pt;height:32.75pt" o:ole="">
-            <v:imagedata r:id="rId34" o:title=""/>
-          </v:shape>
-          <o:OLEObject Type="Embed" ProgID="Equation.DSMT4" ShapeID="_x0000_i1038" DrawAspect="Content" ObjectID="_1536028979" r:id="rId35"/>
-        </w:object>
-      </w:r>
-      <w:r>
-        <w:rPr>
-          <w:rFonts w:ascii="Times New Roman" w:hAnsi="Times New Roman" w:cs="Times New Roman"/>
-          <w:sz w:val="22"/>
-        </w:rPr>
-        <w:t xml:space="preserve">   </w:t>
-      </w:r>
-      <w:r>
-        <w:rPr>
-          <w:rFonts w:ascii="Times New Roman" w:hAnsi="Times New Roman" w:cs="Times New Roman" w:hint="eastAsia"/>
-          <w:sz w:val="22"/>
-        </w:rPr>
-        <w:t xml:space="preserve"> </w:t>
-      </w:r>
-      <w:r>
-        <w:rPr>
-          <w:rFonts w:ascii="Times New Roman" w:hAnsi="Times New Roman" w:cs="Times New Roman" w:hint="eastAsia"/>
-          <w:sz w:val="22"/>
-        </w:rPr>
-        <w:t xml:space="preserve">  </w:t>
-      </w:r>
-      <w:r>
-        <w:rPr>
-          <w:rFonts w:ascii="Times New Roman" w:hAnsi="Times New Roman" w:cs="Times New Roman" w:hint="eastAsia"/>
-          <w:sz w:val="22"/>
-        </w:rPr>
-        <w:t xml:space="preserve">    </w:t>
-      </w:r>
-      <w:r>
-        <w:rPr>
-          <w:rFonts w:ascii="Times New Roman" w:hAnsi="Times New Roman" w:cs="Times New Roman" w:hint="eastAsia"/>
-          <w:sz w:val="22"/>
-        </w:rPr>
-        <w:t xml:space="preserve">  </w:t>
-      </w:r>
-      <w:r>
-        <w:rPr>
-          <w:rFonts w:ascii="Times New Roman" w:hAnsi="Times New Roman" w:cs="Times New Roman" w:hint="eastAsia"/>
-          <w:sz w:val="22"/>
-        </w:rPr>
-        <w:t xml:space="preserve">   </w:t>
-      </w:r>
-      <w:r>
-        <w:rPr>
-          <w:rFonts w:ascii="Times New Roman" w:hAnsi="Times New Roman" w:cs="Times New Roman"/>
-          <w:sz w:val="22"/>
-        </w:rPr>
-        <w:t xml:space="preserve">           (11)</w:t>
-      </w:r>
-    </w:p>
-    <w:p>
-      <w:pPr>
-        <w:rPr>
-          <w:rFonts w:ascii="Times New Roman" w:hAnsi="Times New Roman" w:cs="Times New Roman"/>
-          <w:sz w:val="22"/>
-        </w:rPr>
-      </w:pPr>
-      <w:r>
-        <w:rPr>
-          <w:rFonts w:ascii="Times New Roman" w:hAnsi="Times New Roman" w:cs="Times New Roman"/>
-          <w:sz w:val="22"/>
-        </w:rPr>
-        <w:t xml:space="preserve">, where </w:t>
-      </w:r>
-      <w:r>
-        <w:rPr>
-          <w:rFonts w:ascii="Times New Roman" w:hAnsi="Times New Roman" w:cs="Times New Roman"/>
-          <w:position w:val="-12"/>
-          <w:sz w:val="22"/>
-        </w:rPr>
-        <w:object w:dxaOrig="240" w:dyaOrig="360" w14:anchorId="2A3D45F2">
-          <v:shape id="_x0000_i1039" type="#_x0000_t75" style="width:11.45pt;height:16.35pt" o:ole="">
-            <v:imagedata r:id="rId36" o:title=""/>
-          </v:shape>
-          <o:OLEObject Type="Embed" ProgID="Equation.DSMT4" ShapeID="_x0000_i1039" DrawAspect="Content" ObjectID="_1536028980" r:id="rId37"/>
-        </w:object>
-      </w:r>
-      <w:r>
-        <w:rPr>
-          <w:rFonts w:ascii="Times New Roman" w:hAnsi="Times New Roman" w:cs="Times New Roman"/>
-          <w:sz w:val="22"/>
-        </w:rPr>
-        <w:t xml:space="preserve"> is the detect</w:t>
-      </w:r>
-      <w:r>
-        <w:rPr>
-          <w:rFonts w:ascii="Times New Roman" w:hAnsi="Times New Roman" w:cs="Times New Roman"/>
-          <w:sz w:val="22"/>
-        </w:rPr>
-        <w:t>ion</w:t>
-      </w:r>
-      <w:r>
-        <w:rPr>
-          <w:rFonts w:ascii="Times New Roman" w:hAnsi="Times New Roman" w:cs="Times New Roman"/>
-          <w:sz w:val="22"/>
-        </w:rPr>
-        <w:t xml:space="preserve"> efficiency of the trigger</w:t>
-      </w:r>
-      <w:r>
-        <w:rPr>
-          <w:rFonts w:ascii="Times New Roman" w:hAnsi="Times New Roman" w:cs="Times New Roman" w:hint="eastAsia"/>
-          <w:sz w:val="22"/>
-        </w:rPr>
-        <w:t>ing</w:t>
-      </w:r>
-      <w:r>
-        <w:rPr>
-          <w:rFonts w:ascii="Times New Roman" w:hAnsi="Times New Roman" w:cs="Times New Roman" w:hint="eastAsia"/>
-          <w:sz w:val="22"/>
-        </w:rPr>
-        <w:t xml:space="preserve"> detector</w:t>
-      </w:r>
-      <w:r>
-        <w:rPr>
-          <w:rFonts w:ascii="Times New Roman" w:hAnsi="Times New Roman" w:cs="Times New Roman"/>
-          <w:sz w:val="22"/>
-        </w:rPr>
-        <w:t xml:space="preserve">, and </w:t>
-      </w:r>
-      <w:r>
-        <w:rPr>
-          <w:rFonts w:ascii="Times New Roman" w:hAnsi="Times New Roman" w:cs="Times New Roman"/>
-          <w:position w:val="-12"/>
-          <w:sz w:val="22"/>
-        </w:rPr>
-        <w:object w:dxaOrig="279" w:dyaOrig="360" w14:anchorId="0BB12098">
-          <v:shape id="_x0000_i1040" type="#_x0000_t75" style="width:13.1pt;height:16.35pt" o:ole="">
-            <v:imagedata r:id="rId38" o:title=""/>
-          </v:shape>
-          <o:OLEObject Type="Embed" ProgID="Equation.DSMT4" ShapeID="_x0000_i1040" DrawAspect="Content" ObjectID="_1536028981" r:id="rId39"/>
-        </w:object>
-      </w:r>
-      <w:r>
-        <w:rPr>
-          <w:rFonts w:ascii="Times New Roman" w:hAnsi="Times New Roman" w:cs="Times New Roman"/>
-          <w:sz w:val="22"/>
-        </w:rPr>
-        <w:t xml:space="preserve"> is the </w:t>
-      </w:r>
-      <w:r>
-        <w:rPr>
-          <w:rFonts w:ascii="Times New Roman" w:hAnsi="Times New Roman" w:cs="Times New Roman"/>
-          <w:sz w:val="22"/>
-        </w:rPr>
-        <w:t>net</w:t>
-      </w:r>
-      <w:r>
-        <w:rPr>
-          <w:rFonts w:ascii="Times New Roman" w:hAnsi="Times New Roman" w:cs="Times New Roman"/>
-          <w:sz w:val="22"/>
-        </w:rPr>
-        <w:t xml:space="preserve"> </w:t>
-      </w:r>
-      <w:r>
-        <w:rPr>
-          <w:rFonts w:ascii="Times New Roman" w:hAnsi="Times New Roman" w:cs="Times New Roman"/>
-          <w:sz w:val="22"/>
-        </w:rPr>
-        <w:t xml:space="preserve">efficiency to detect </w:t>
-      </w:r>
-      <w:r>
-        <w:rPr>
-          <w:rFonts w:ascii="Times New Roman" w:hAnsi="Times New Roman" w:cs="Times New Roman"/>
-          <w:sz w:val="22"/>
-        </w:rPr>
-        <w:t>a</w:t>
-      </w:r>
-      <w:r>
-        <w:rPr>
-          <w:rFonts w:ascii="Times New Roman" w:hAnsi="Times New Roman" w:cs="Times New Roman"/>
-          <w:sz w:val="22"/>
-        </w:rPr>
-        <w:t xml:space="preserve"> </w:t>
-      </w:r>
-      <w:r>
-        <w:rPr>
-          <w:rFonts w:ascii="Times New Roman" w:hAnsi="Times New Roman" w:cs="Times New Roman"/>
-          <w:sz w:val="22"/>
-        </w:rPr>
-        <w:t>photon after the optical network.</w:t>
-      </w:r>
-    </w:p>
-    <w:p>
-      <w:pPr>
-        <w:ind w:firstLineChars="200" w:firstLine="440"/>
-        <w:rPr>
-          <w:rFonts w:ascii="Times New Roman" w:hAnsi="Times New Roman" w:cs="Times New Roman"/>
-          <w:sz w:val="22"/>
-        </w:rPr>
-      </w:pPr>
-      <w:r>
-        <w:rPr>
-          <w:rFonts w:ascii="Times New Roman" w:hAnsi="Times New Roman" w:cs="Times New Roman"/>
-          <w:sz w:val="22"/>
-        </w:rPr>
-        <w:t xml:space="preserve">As pointed out in section 2, the only thing we care about in the competition of quantum </w:t>
-      </w:r>
-      <w:r>
-        <w:rPr>
-          <w:rFonts w:ascii="Times New Roman" w:hAnsi="Times New Roman" w:cs="Times New Roman"/>
-          <w:sz w:val="22"/>
-        </w:rPr>
-        <w:t>boson-samp</w:t>
-      </w:r>
-      <w:r>
-        <w:rPr>
-          <w:rFonts w:ascii="Times New Roman" w:hAnsi="Times New Roman" w:cs="Times New Roman"/>
-          <w:sz w:val="22"/>
-        </w:rPr>
-        <w:t>ler</w:t>
-      </w:r>
-      <w:r>
-        <w:rPr>
-          <w:rFonts w:ascii="Times New Roman" w:hAnsi="Times New Roman" w:cs="Times New Roman"/>
-          <w:sz w:val="22"/>
-        </w:rPr>
-        <w:t>s</w:t>
-      </w:r>
-      <w:r>
-        <w:rPr>
-          <w:rFonts w:ascii="Times New Roman" w:hAnsi="Times New Roman" w:cs="Times New Roman"/>
-          <w:sz w:val="22"/>
-        </w:rPr>
-        <w:t xml:space="preserve"> </w:t>
-      </w:r>
-      <w:r>
-        <w:rPr>
-          <w:rFonts w:ascii="Times New Roman" w:hAnsi="Times New Roman" w:cs="Times New Roman"/>
-          <w:sz w:val="22"/>
-        </w:rPr>
-        <w:t>versus</w:t>
-      </w:r>
-      <w:r>
-        <w:rPr>
-          <w:rFonts w:ascii="Times New Roman" w:hAnsi="Times New Roman" w:cs="Times New Roman"/>
-          <w:sz w:val="22"/>
-        </w:rPr>
-        <w:t xml:space="preserve"> </w:t>
-      </w:r>
-      <w:r>
-        <w:rPr>
-          <w:rFonts w:ascii="Times New Roman" w:hAnsi="Times New Roman" w:cs="Times New Roman"/>
-          <w:sz w:val="22"/>
-        </w:rPr>
-        <w:t>classical simulator</w:t>
-      </w:r>
-      <w:r>
-        <w:rPr>
-          <w:rFonts w:ascii="Times New Roman" w:hAnsi="Times New Roman" w:cs="Times New Roman"/>
-          <w:sz w:val="22"/>
-        </w:rPr>
-        <w:t>s</w:t>
-      </w:r>
-      <w:r>
-        <w:rPr>
-          <w:rFonts w:ascii="Times New Roman" w:hAnsi="Times New Roman" w:cs="Times New Roman"/>
-          <w:sz w:val="22"/>
-        </w:rPr>
-        <w:t xml:space="preserve"> is who would be the first to </w:t>
-      </w:r>
-      <w:r>
-        <w:rPr>
-          <w:rFonts w:ascii="Times New Roman" w:hAnsi="Times New Roman" w:cs="Times New Roman"/>
-          <w:sz w:val="22"/>
-        </w:rPr>
-        <w:t>produce</w:t>
-      </w:r>
-      <w:r>
-        <w:rPr>
-          <w:rFonts w:ascii="Times New Roman" w:hAnsi="Times New Roman" w:cs="Times New Roman"/>
-          <w:sz w:val="22"/>
-        </w:rPr>
-        <w:t xml:space="preserve"> </w:t>
-      </w:r>
-      <w:r>
-        <w:rPr>
-          <w:rFonts w:ascii="Times New Roman" w:hAnsi="Times New Roman" w:cs="Times New Roman"/>
-          <w:sz w:val="22"/>
-        </w:rPr>
-        <w:t>a legitimate sample from the permanent</w:t>
-      </w:r>
-      <w:r>
-        <w:rPr>
-          <w:rFonts w:ascii="Times New Roman" w:hAnsi="Times New Roman" w:cs="Times New Roman"/>
-          <w:sz w:val="22"/>
-        </w:rPr>
-        <w:t>-</w:t>
-      </w:r>
-      <w:r>
-        <w:rPr>
-          <w:rFonts w:ascii="Times New Roman" w:hAnsi="Times New Roman" w:cs="Times New Roman"/>
-          <w:sz w:val="22"/>
-        </w:rPr>
-        <w:t xml:space="preserve">related probability distribution. And in the context of </w:t>
-      </w:r>
-      <w:r>
-        <w:rPr>
-          <w:rFonts w:ascii="Times New Roman" w:hAnsi="Times New Roman" w:cs="Times New Roman"/>
-          <w:sz w:val="22"/>
-        </w:rPr>
-        <w:t>no</w:t>
-      </w:r>
-      <w:r>
-        <w:rPr>
-          <w:rFonts w:ascii="Times New Roman" w:hAnsi="Times New Roman" w:cs="Times New Roman"/>
-          <w:sz w:val="22"/>
-        </w:rPr>
-        <w:t xml:space="preserve"> </w:t>
-      </w:r>
-      <w:proofErr w:type="spellStart"/>
-      <w:r>
-        <w:rPr>
-          <w:rFonts w:ascii="Times New Roman" w:hAnsi="Times New Roman" w:cs="Times New Roman"/>
-          <w:sz w:val="22"/>
-        </w:rPr>
-        <w:t>priori</w:t>
-      </w:r>
-      <w:proofErr w:type="spellEnd"/>
-      <w:r>
-        <w:rPr>
-          <w:rFonts w:ascii="Times New Roman" w:hAnsi="Times New Roman" w:cs="Times New Roman"/>
-          <w:sz w:val="22"/>
-        </w:rPr>
-        <w:t xml:space="preserve"> knowledge about which input configuration would be picked in experiment, to simulate </w:t>
-      </w:r>
-      <w:r>
-        <w:rPr>
-          <w:rFonts w:ascii="Times New Roman" w:hAnsi="Times New Roman" w:cs="Times New Roman" w:hint="eastAsia"/>
-          <w:sz w:val="22"/>
-        </w:rPr>
-        <w:t>SBS</w:t>
-      </w:r>
-      <w:r>
-        <w:rPr>
-          <w:rFonts w:ascii="Times New Roman" w:hAnsi="Times New Roman" w:cs="Times New Roman"/>
-          <w:sz w:val="22"/>
-        </w:rPr>
-        <w:t xml:space="preserve">, a classical computer can </w:t>
-      </w:r>
-      <w:r>
-        <w:rPr>
-          <w:rFonts w:ascii="Times New Roman" w:hAnsi="Times New Roman" w:cs="Times New Roman"/>
-          <w:sz w:val="22"/>
-        </w:rPr>
-        <w:t>obtain</w:t>
-      </w:r>
-      <w:r>
-        <w:rPr>
-          <w:rFonts w:ascii="Times New Roman" w:hAnsi="Times New Roman" w:cs="Times New Roman"/>
-          <w:sz w:val="22"/>
-        </w:rPr>
-        <w:t xml:space="preserve"> </w:t>
-      </w:r>
-      <w:r>
-        <w:rPr>
-          <w:rFonts w:ascii="Times New Roman" w:hAnsi="Times New Roman" w:cs="Times New Roman"/>
-          <w:sz w:val="22"/>
-        </w:rPr>
-        <w:t xml:space="preserve">a legitimate sample just by simulating ordinary </w:t>
-      </w:r>
-      <w:r>
-        <w:rPr>
-          <w:rFonts w:ascii="Times New Roman" w:hAnsi="Times New Roman" w:cs="Times New Roman"/>
-          <w:sz w:val="22"/>
-        </w:rPr>
-        <w:t>boson-samp</w:t>
-      </w:r>
-      <w:r>
-        <w:rPr>
-          <w:rFonts w:ascii="Times New Roman" w:hAnsi="Times New Roman" w:cs="Times New Roman"/>
-          <w:sz w:val="22"/>
-        </w:rPr>
-        <w:t>ling with deterministic input state</w:t>
-      </w:r>
-      <w:r>
-        <w:rPr>
-          <w:rFonts w:ascii="Times New Roman" w:hAnsi="Times New Roman" w:cs="Times New Roman"/>
-          <w:sz w:val="22"/>
-        </w:rPr>
-        <w:t>s</w:t>
-      </w:r>
-      <w:r>
-        <w:rPr>
-          <w:rFonts w:ascii="Times New Roman" w:hAnsi="Times New Roman" w:cs="Times New Roman"/>
-          <w:sz w:val="22"/>
-        </w:rPr>
-        <w:t xml:space="preserve">. Thus, we follow the same </w:t>
-      </w:r>
-      <w:r>
-        <w:rPr>
-          <w:rFonts w:ascii="Times New Roman" w:hAnsi="Times New Roman" w:cs="Times New Roman"/>
-          <w:position w:val="-12"/>
-          <w:sz w:val="22"/>
-        </w:rPr>
-        <w:object w:dxaOrig="200" w:dyaOrig="360" w14:anchorId="253C2C3B">
-          <v:shape id="_x0000_i1041" type="#_x0000_t75" style="width:9pt;height:16.35pt" o:ole="">
-            <v:imagedata r:id="rId40" o:title=""/>
-          </v:shape>
-          <o:OLEObject Type="Embed" ProgID="Equation.DSMT4" ShapeID="_x0000_i1041" DrawAspect="Content" ObjectID="_1536028982" r:id="rId41"/>
-        </w:object>
-      </w:r>
-      <w:r>
-        <w:rPr>
-          <w:rFonts w:ascii="Times New Roman" w:hAnsi="Times New Roman" w:cs="Times New Roman"/>
-          <w:sz w:val="22"/>
-        </w:rPr>
-        <w:t xml:space="preserve"> in equation (2) for SBS, which does not need to be multiplied by a combinatorial factor at all as in [37].</w:t>
-      </w:r>
-    </w:p>
-    <w:p>
-      <w:pPr>
-        <w:spacing w:beforeLines="100" w:before="240"/>
-        <w:jc w:val="center"/>
-        <w:rPr>
-          <w:rFonts w:ascii="Times New Roman" w:hAnsi="Times New Roman" w:cs="Times New Roman"/>
-          <w:sz w:val="22"/>
-        </w:rPr>
-      </w:pPr>
-      <w:r>
-        <w:rPr>
-          <w:rFonts w:ascii="Times New Roman" w:hAnsi="Times New Roman" w:cs="Times New Roman"/>
-          <w:noProof/>
-          <w:sz w:val="22"/>
-          <w:lang w:eastAsia="en-US"/>
-        </w:rPr>
-        <w:lastRenderedPageBreak/>
-        <w:drawing>
-          <wp:inline distT="0" distB="0" distL="0" distR="0" wp14:anchorId="10799214" wp14:editId="22E5B70D">
-            <wp:extent cx="2198788" cy="2186574"/>
-            <wp:effectExtent l="0" t="0" r="0" b="4445"/>
-            <wp:docPr id="6" name="图片 6" descr="F:\Boson sampling\Roadmap of BoSam\Fig\Fig7.png"/>
-            <wp:cNvGraphicFramePr>
-              <a:graphicFrameLocks xmlns:a="http://schemas.openxmlformats.org/drawingml/2006/main" noChangeAspect="1"/>
-            </wp:cNvGraphicFramePr>
-            <a:graphic xmlns:a="http://schemas.openxmlformats.org/drawingml/2006/main">
-              <a:graphicData uri="http://schemas.openxmlformats.org/drawingml/2006/picture">
-                <pic:pic xmlns:pic="http://schemas.openxmlformats.org/drawingml/2006/picture">
-                  <pic:nvPicPr>
-                    <pic:cNvPr id="0" name="Picture 106" descr="F:\Boson sampling\Roadmap of BoSam\Fig\Fig7.png"/>
-                    <pic:cNvPicPr>
-                      <a:picLocks noChangeAspect="1" noChangeArrowheads="1"/>
-                    </pic:cNvPicPr>
-                  </pic:nvPicPr>
-                  <pic:blipFill>
-                    <a:blip r:embed="rId42">
-                      <a:extLst>
-                        <a:ext uri="{28A0092B-C50C-407E-A947-70E740481C1C}">
-                          <a14:useLocalDpi xmlns:a14="http://schemas.microsoft.com/office/drawing/2010/main" val="0"/>
-                        </a:ext>
-                      </a:extLst>
-                    </a:blip>
-                    <a:srcRect/>
-                    <a:stretch>
-                      <a:fillRect/>
-                    </a:stretch>
-                  </pic:blipFill>
-                  <pic:spPr bwMode="auto">
-                    <a:xfrm>
-                      <a:off x="0" y="0"/>
-                      <a:ext cx="2200264" cy="2188041"/>
-                    </a:xfrm>
-                    <a:prstGeom prst="rect">
-                      <a:avLst/>
-                    </a:prstGeom>
-                    <a:noFill/>
-                    <a:ln>
-                      <a:noFill/>
-                    </a:ln>
-                  </pic:spPr>
-                </pic:pic>
-              </a:graphicData>
-            </a:graphic>
-          </wp:inline>
-        </w:drawing>
-      </w:r>
-    </w:p>
-    <w:p>
-      <w:pPr>
-        <w:spacing w:beforeLines="100" w:before="240"/>
-        <w:rPr>
-          <w:rFonts w:ascii="Times New Roman" w:hAnsi="Times New Roman" w:cs="Times New Roman"/>
-          <w:sz w:val="20"/>
-        </w:rPr>
-      </w:pPr>
-      <w:r>
-        <w:rPr>
-          <w:rFonts w:ascii="Times New Roman" w:hAnsi="Times New Roman" w:cs="Times New Roman"/>
-          <w:b/>
-          <w:sz w:val="20"/>
-        </w:rPr>
-        <w:t xml:space="preserve">Figure </w:t>
-      </w:r>
-      <w:r>
-        <w:rPr>
-          <w:rFonts w:ascii="Times New Roman" w:hAnsi="Times New Roman" w:cs="Times New Roman" w:hint="eastAsia"/>
-          <w:b/>
-          <w:sz w:val="20"/>
-        </w:rPr>
-        <w:t>9</w:t>
-      </w:r>
-      <w:r>
-        <w:rPr>
-          <w:rFonts w:ascii="Times New Roman" w:hAnsi="Times New Roman" w:cs="Times New Roman"/>
-          <w:b/>
-          <w:sz w:val="20"/>
-        </w:rPr>
-        <w:t>.</w:t>
-      </w:r>
-      <w:r>
-        <w:rPr>
-          <w:rFonts w:ascii="Times New Roman" w:hAnsi="Times New Roman" w:cs="Times New Roman" w:hint="eastAsia"/>
-          <w:sz w:val="20"/>
-        </w:rPr>
-        <w:t xml:space="preserve"> </w:t>
-      </w:r>
-      <w:r>
-        <w:rPr>
-          <w:rFonts w:ascii="Times New Roman" w:hAnsi="Times New Roman" w:cs="Times New Roman"/>
-          <w:sz w:val="20"/>
-        </w:rPr>
-        <w:t>The quantum</w:t>
-      </w:r>
-      <w:r>
-        <w:rPr>
-          <w:rFonts w:ascii="Times New Roman" w:hAnsi="Times New Roman" w:cs="Times New Roman" w:hint="eastAsia"/>
-          <w:sz w:val="20"/>
-        </w:rPr>
-        <w:t xml:space="preserve"> and </w:t>
-      </w:r>
-      <w:r>
-        <w:rPr>
-          <w:rFonts w:ascii="Times New Roman" w:hAnsi="Times New Roman" w:cs="Times New Roman"/>
-          <w:sz w:val="20"/>
-        </w:rPr>
-        <w:t>classical</w:t>
-      </w:r>
-      <w:r>
-        <w:rPr>
-          <w:rFonts w:ascii="Times New Roman" w:hAnsi="Times New Roman" w:cs="Times New Roman" w:hint="eastAsia"/>
-          <w:sz w:val="20"/>
-        </w:rPr>
-        <w:t xml:space="preserve"> </w:t>
-      </w:r>
-      <w:r>
-        <w:rPr>
-          <w:rFonts w:ascii="Times New Roman" w:hAnsi="Times New Roman" w:cs="Times New Roman"/>
-          <w:sz w:val="20"/>
-        </w:rPr>
-        <w:t>supremacy</w:t>
-      </w:r>
-      <w:r>
-        <w:rPr>
-          <w:rFonts w:ascii="Times New Roman" w:hAnsi="Times New Roman" w:cs="Times New Roman" w:hint="eastAsia"/>
-          <w:sz w:val="20"/>
-        </w:rPr>
-        <w:t xml:space="preserve"> </w:t>
-      </w:r>
-      <w:r>
-        <w:rPr>
-          <w:rFonts w:ascii="Times New Roman" w:hAnsi="Times New Roman" w:cs="Times New Roman" w:hint="eastAsia"/>
-          <w:sz w:val="20"/>
-        </w:rPr>
-        <w:t>of</w:t>
-      </w:r>
-      <w:r>
-        <w:rPr>
-          <w:rFonts w:ascii="Times New Roman" w:hAnsi="Times New Roman" w:cs="Times New Roman" w:hint="eastAsia"/>
-          <w:sz w:val="20"/>
-        </w:rPr>
-        <w:t xml:space="preserve"> s</w:t>
-      </w:r>
-      <w:r>
-        <w:rPr>
-          <w:rFonts w:ascii="Times New Roman" w:hAnsi="Times New Roman" w:cs="Times New Roman"/>
-          <w:sz w:val="20"/>
-        </w:rPr>
-        <w:t xml:space="preserve">cattershot </w:t>
-      </w:r>
-      <w:r>
-        <w:rPr>
-          <w:rFonts w:ascii="Times New Roman" w:hAnsi="Times New Roman" w:cs="Times New Roman"/>
-          <w:sz w:val="20"/>
-        </w:rPr>
-        <w:t>boson-samp</w:t>
-      </w:r>
-      <w:r>
-        <w:rPr>
-          <w:rFonts w:ascii="Times New Roman" w:hAnsi="Times New Roman" w:cs="Times New Roman"/>
-          <w:sz w:val="20"/>
-        </w:rPr>
-        <w:t>ling</w:t>
-      </w:r>
-      <w:r>
-        <w:rPr>
-          <w:rFonts w:ascii="Times New Roman" w:hAnsi="Times New Roman" w:cs="Times New Roman" w:hint="eastAsia"/>
-          <w:sz w:val="20"/>
-        </w:rPr>
-        <w:t xml:space="preserve"> is</w:t>
-      </w:r>
-      <w:r>
-        <w:rPr>
-          <w:rFonts w:ascii="Times New Roman" w:hAnsi="Times New Roman" w:cs="Times New Roman"/>
-          <w:sz w:val="20"/>
-        </w:rPr>
-        <w:t xml:space="preserve"> divide</w:t>
-      </w:r>
-      <w:r>
-        <w:rPr>
-          <w:rFonts w:ascii="Times New Roman" w:hAnsi="Times New Roman" w:cs="Times New Roman" w:hint="eastAsia"/>
-          <w:sz w:val="20"/>
-        </w:rPr>
-        <w:t xml:space="preserve">d by the red line, where the </w:t>
-      </w:r>
-      <w:r>
-        <w:rPr>
-          <w:rFonts w:ascii="Times New Roman" w:hAnsi="Times New Roman" w:cs="Times New Roman"/>
-          <w:sz w:val="20"/>
-        </w:rPr>
-        <w:t>top right</w:t>
-      </w:r>
-      <w:r>
-        <w:rPr>
-          <w:rFonts w:ascii="Times New Roman" w:hAnsi="Times New Roman" w:cs="Times New Roman" w:hint="eastAsia"/>
-          <w:sz w:val="20"/>
-        </w:rPr>
-        <w:t xml:space="preserve"> side belongs to the quantum and vice versa</w:t>
-      </w:r>
-      <w:r>
-        <w:rPr>
-          <w:rFonts w:ascii="Times New Roman" w:hAnsi="Times New Roman" w:cs="Times New Roman"/>
-          <w:sz w:val="20"/>
-        </w:rPr>
-        <w:t xml:space="preserve">. </w:t>
-      </w:r>
-      <w:r>
-        <w:rPr>
-          <w:rFonts w:ascii="Times New Roman" w:hAnsi="Times New Roman" w:cs="Times New Roman" w:hint="eastAsia"/>
-          <w:sz w:val="20"/>
-        </w:rPr>
-        <w:t>T</w:t>
-      </w:r>
-      <w:r>
-        <w:rPr>
-          <w:rFonts w:ascii="Times New Roman" w:hAnsi="Times New Roman" w:cs="Times New Roman"/>
-          <w:sz w:val="20"/>
-        </w:rPr>
-        <w:t xml:space="preserve">he number 3, 6, </w:t>
-      </w:r>
-      <w:r>
-        <w:rPr>
-          <w:rFonts w:ascii="Times New Roman" w:hAnsi="Times New Roman" w:cs="Times New Roman" w:hint="eastAsia"/>
-          <w:i/>
-          <w:sz w:val="20"/>
-        </w:rPr>
-        <w:t>et</w:t>
-      </w:r>
-      <w:r>
-        <w:rPr>
-          <w:rFonts w:ascii="Times New Roman" w:hAnsi="Times New Roman" w:cs="Times New Roman" w:hint="eastAsia"/>
-          <w:i/>
-          <w:sz w:val="20"/>
-        </w:rPr>
-        <w:t>c</w:t>
-      </w:r>
-      <w:r>
-        <w:rPr>
-          <w:rFonts w:ascii="Times New Roman" w:hAnsi="Times New Roman" w:cs="Times New Roman" w:hint="eastAsia"/>
-          <w:i/>
-          <w:sz w:val="20"/>
-        </w:rPr>
-        <w:t>.</w:t>
-      </w:r>
-      <w:r>
-        <w:rPr>
-          <w:rFonts w:ascii="Times New Roman" w:hAnsi="Times New Roman" w:cs="Times New Roman" w:hint="eastAsia"/>
-          <w:sz w:val="20"/>
-        </w:rPr>
-        <w:t xml:space="preserve"> </w:t>
-      </w:r>
-      <w:r>
-        <w:rPr>
-          <w:rFonts w:ascii="Times New Roman" w:hAnsi="Times New Roman" w:cs="Times New Roman"/>
-          <w:sz w:val="20"/>
-        </w:rPr>
-        <w:t xml:space="preserve">in the line refer to </w:t>
-      </w:r>
-      <w:r>
-        <w:rPr>
-          <w:rFonts w:ascii="Times New Roman" w:hAnsi="Times New Roman" w:cs="Times New Roman"/>
-          <w:position w:val="-6"/>
-          <w:sz w:val="20"/>
-          <w:szCs w:val="20"/>
-        </w:rPr>
-        <w:object w:dxaOrig="360" w:dyaOrig="320" w14:anchorId="61AC2086">
-          <v:shape id="_x0000_i1042" type="#_x0000_t75" style="width:14.75pt;height:12.25pt" o:ole="">
-            <v:imagedata r:id="rId43" o:title=""/>
-          </v:shape>
-          <o:OLEObject Type="Embed" ProgID="Equation.DSMT4" ShapeID="_x0000_i1042" DrawAspect="Content" ObjectID="_1536028983" r:id="rId44"/>
-        </w:object>
-      </w:r>
-      <w:r>
-        <w:rPr>
-          <w:rFonts w:ascii="Times New Roman" w:hAnsi="Times New Roman" w:cs="Times New Roman"/>
-          <w:sz w:val="20"/>
-        </w:rPr>
-        <w:t xml:space="preserve">FLOPS, </w:t>
-      </w:r>
-      <w:r>
-        <w:rPr>
-          <w:rFonts w:ascii="Times New Roman" w:hAnsi="Times New Roman" w:cs="Times New Roman"/>
-          <w:position w:val="-6"/>
-          <w:sz w:val="20"/>
-          <w:szCs w:val="20"/>
-        </w:rPr>
-        <w:object w:dxaOrig="360" w:dyaOrig="320" w14:anchorId="2368945D">
-          <v:shape id="_x0000_i1043" type="#_x0000_t75" style="width:14.75pt;height:12.25pt" o:ole="">
-            <v:imagedata r:id="rId45" o:title=""/>
-          </v:shape>
-          <o:OLEObject Type="Embed" ProgID="Equation.DSMT4" ShapeID="_x0000_i1043" DrawAspect="Content" ObjectID="_1536028984" r:id="rId46"/>
-        </w:object>
-      </w:r>
-      <w:r>
-        <w:rPr>
-          <w:rFonts w:ascii="Times New Roman" w:hAnsi="Times New Roman" w:cs="Times New Roman"/>
-          <w:sz w:val="20"/>
-        </w:rPr>
-        <w:t>FLOPS</w:t>
-      </w:r>
-      <w:r>
-        <w:rPr>
-          <w:rFonts w:ascii="Times New Roman" w:hAnsi="Times New Roman" w:cs="Times New Roman" w:hint="eastAsia"/>
-          <w:i/>
-          <w:sz w:val="20"/>
-        </w:rPr>
-        <w:t xml:space="preserve"> et</w:t>
-      </w:r>
-      <w:r>
-        <w:rPr>
-          <w:rFonts w:ascii="Times New Roman" w:hAnsi="Times New Roman" w:cs="Times New Roman" w:hint="eastAsia"/>
-          <w:i/>
-          <w:sz w:val="20"/>
-        </w:rPr>
-        <w:t>c</w:t>
-      </w:r>
-      <w:r>
-        <w:rPr>
-          <w:rFonts w:ascii="Times New Roman" w:hAnsi="Times New Roman" w:cs="Times New Roman" w:hint="eastAsia"/>
-          <w:i/>
-          <w:sz w:val="20"/>
-        </w:rPr>
-        <w:t>.</w:t>
-      </w:r>
-      <w:r>
-        <w:rPr>
-          <w:rFonts w:ascii="Times New Roman" w:hAnsi="Times New Roman" w:cs="Times New Roman" w:hint="eastAsia"/>
-          <w:sz w:val="20"/>
-        </w:rPr>
-        <w:t xml:space="preserve"> of classical computers respectively</w:t>
-      </w:r>
-      <w:r>
-        <w:rPr>
-          <w:rFonts w:ascii="Times New Roman" w:hAnsi="Times New Roman" w:cs="Times New Roman"/>
-          <w:sz w:val="20"/>
-        </w:rPr>
-        <w:t>.</w:t>
-      </w:r>
-      <w:r>
-        <w:rPr>
-          <w:rFonts w:ascii="Times New Roman" w:hAnsi="Times New Roman" w:cs="Times New Roman" w:hint="eastAsia"/>
-          <w:sz w:val="20"/>
-        </w:rPr>
-        <w:t xml:space="preserve"> </w:t>
-      </w:r>
-      <w:r>
-        <w:rPr>
-          <w:rFonts w:ascii="Times New Roman" w:hAnsi="Times New Roman" w:cs="Times New Roman" w:hint="eastAsia"/>
-          <w:sz w:val="20"/>
-        </w:rPr>
-        <w:t xml:space="preserve">The efficiency denoted </w:t>
-      </w:r>
-      <w:r>
-        <w:rPr>
-          <w:rFonts w:ascii="Times New Roman" w:hAnsi="Times New Roman" w:cs="Times New Roman"/>
-          <w:sz w:val="20"/>
-        </w:rPr>
-        <w:t>on the</w:t>
-      </w:r>
-      <w:r>
-        <w:rPr>
-          <w:rFonts w:ascii="Times New Roman" w:hAnsi="Times New Roman" w:cs="Times New Roman" w:hint="eastAsia"/>
-          <w:sz w:val="20"/>
-        </w:rPr>
-        <w:t xml:space="preserve"> </w:t>
-      </w:r>
-      <w:r>
-        <w:rPr>
-          <w:rFonts w:ascii="Times New Roman" w:hAnsi="Times New Roman" w:cs="Times New Roman"/>
-          <w:sz w:val="20"/>
-        </w:rPr>
-        <w:t>horizontal</w:t>
-      </w:r>
-      <w:r>
-        <w:rPr>
-          <w:rFonts w:ascii="Times New Roman" w:hAnsi="Times New Roman" w:cs="Times New Roman" w:hint="eastAsia"/>
-          <w:sz w:val="20"/>
-        </w:rPr>
-        <w:t xml:space="preserve"> </w:t>
-      </w:r>
-      <w:r>
-        <w:rPr>
-          <w:rFonts w:ascii="Times New Roman" w:hAnsi="Times New Roman" w:cs="Times New Roman"/>
-          <w:sz w:val="20"/>
-        </w:rPr>
-        <w:t>axis</w:t>
-      </w:r>
-      <w:r>
-        <w:rPr>
-          <w:rFonts w:ascii="Times New Roman" w:hAnsi="Times New Roman" w:cs="Times New Roman" w:hint="eastAsia"/>
-          <w:sz w:val="20"/>
-        </w:rPr>
-        <w:t xml:space="preserve"> is the overall system efficiency except the </w:t>
-      </w:r>
-      <w:r>
-        <w:rPr>
-          <w:rFonts w:ascii="Times New Roman" w:hAnsi="Times New Roman" w:cs="Times New Roman"/>
-          <w:sz w:val="20"/>
-        </w:rPr>
-        <w:t>preparation</w:t>
-      </w:r>
-      <w:r>
-        <w:rPr>
-          <w:rFonts w:ascii="Times New Roman" w:hAnsi="Times New Roman" w:cs="Times New Roman" w:hint="eastAsia"/>
-          <w:sz w:val="20"/>
-        </w:rPr>
-        <w:t xml:space="preserve"> </w:t>
-      </w:r>
-      <w:r>
-        <w:rPr>
-          <w:rFonts w:ascii="Times New Roman" w:hAnsi="Times New Roman" w:cs="Times New Roman" w:hint="eastAsia"/>
-          <w:sz w:val="20"/>
-        </w:rPr>
-        <w:t xml:space="preserve">efficiency of </w:t>
-      </w:r>
-      <w:r>
-        <w:rPr>
-          <w:rFonts w:ascii="Times New Roman" w:hAnsi="Times New Roman" w:cs="Times New Roman"/>
-          <w:sz w:val="20"/>
-        </w:rPr>
-        <w:t xml:space="preserve">the </w:t>
-      </w:r>
-      <w:r>
-        <w:rPr>
-          <w:rFonts w:ascii="Times New Roman" w:hAnsi="Times New Roman" w:cs="Times New Roman" w:hint="eastAsia"/>
-          <w:sz w:val="20"/>
-        </w:rPr>
-        <w:t>source</w:t>
-      </w:r>
-      <w:r>
-        <w:rPr>
-          <w:rFonts w:ascii="Times New Roman" w:hAnsi="Times New Roman" w:cs="Times New Roman" w:hint="eastAsia"/>
-          <w:sz w:val="20"/>
-        </w:rPr>
-        <w:t xml:space="preserve"> (the </w:t>
-      </w:r>
-      <w:r>
-        <w:rPr>
-          <w:rFonts w:ascii="Times New Roman" w:hAnsi="Times New Roman" w:cs="Times New Roman"/>
-          <w:sz w:val="20"/>
-        </w:rPr>
-        <w:t>preparation</w:t>
-      </w:r>
-      <w:r>
-        <w:rPr>
-          <w:rFonts w:ascii="Times New Roman" w:hAnsi="Times New Roman" w:cs="Times New Roman" w:hint="eastAsia"/>
-          <w:sz w:val="20"/>
-        </w:rPr>
-        <w:t xml:space="preserve"> </w:t>
-      </w:r>
-      <w:r>
-        <w:rPr>
-          <w:rFonts w:ascii="Times New Roman" w:hAnsi="Times New Roman" w:cs="Times New Roman" w:hint="eastAsia"/>
-          <w:sz w:val="20"/>
-        </w:rPr>
-        <w:t xml:space="preserve">efficiency of </w:t>
-      </w:r>
-      <w:r>
-        <w:rPr>
-          <w:rFonts w:ascii="Times New Roman" w:hAnsi="Times New Roman" w:cs="Times New Roman" w:hint="eastAsia"/>
-          <w:i/>
-          <w:sz w:val="20"/>
-        </w:rPr>
-        <w:t>n</w:t>
-      </w:r>
-      <w:r>
-        <w:rPr>
-          <w:rFonts w:ascii="Times New Roman" w:hAnsi="Times New Roman" w:cs="Times New Roman" w:hint="eastAsia"/>
-          <w:sz w:val="20"/>
-        </w:rPr>
-        <w:t xml:space="preserve"> sources is substitute</w:t>
-      </w:r>
-      <w:r>
-        <w:rPr>
-          <w:rFonts w:ascii="Times New Roman" w:hAnsi="Times New Roman" w:cs="Times New Roman" w:hint="eastAsia"/>
-          <w:sz w:val="20"/>
-        </w:rPr>
-        <w:t>d</w:t>
-      </w:r>
-      <w:r>
-        <w:rPr>
-          <w:rFonts w:ascii="Times New Roman" w:hAnsi="Times New Roman" w:cs="Times New Roman" w:hint="eastAsia"/>
-          <w:sz w:val="20"/>
-        </w:rPr>
-        <w:t xml:space="preserve"> with </w:t>
-      </w:r>
-      <w:r>
-        <w:rPr>
-          <w:rFonts w:ascii="Times New Roman" w:hAnsi="Times New Roman" w:cs="Times New Roman"/>
-          <w:position w:val="-8"/>
-          <w:sz w:val="22"/>
-        </w:rPr>
-        <w:object w:dxaOrig="880" w:dyaOrig="360" w14:anchorId="7E108BE6">
-          <v:shape id="_x0000_i1044" type="#_x0000_t75" style="width:33.55pt;height:13.9pt" o:ole="">
-            <v:imagedata r:id="rId47" o:title=""/>
-          </v:shape>
-          <o:OLEObject Type="Embed" ProgID="Equation.DSMT4" ShapeID="_x0000_i1044" DrawAspect="Content" ObjectID="_1536028985" r:id="rId48"/>
-        </w:object>
-      </w:r>
-      <w:r>
-        <w:rPr>
-          <w:rFonts w:ascii="Times New Roman" w:hAnsi="Times New Roman" w:cs="Times New Roman" w:hint="eastAsia"/>
-          <w:sz w:val="20"/>
-          <w:szCs w:val="20"/>
-        </w:rPr>
-        <w:t xml:space="preserve"> [36]</w:t>
-      </w:r>
-      <w:r>
-        <w:rPr>
-          <w:rFonts w:ascii="Times New Roman" w:hAnsi="Times New Roman" w:cs="Times New Roman" w:hint="eastAsia"/>
-          <w:sz w:val="20"/>
-          <w:szCs w:val="20"/>
-        </w:rPr>
-        <w:t>).</w:t>
-      </w:r>
-    </w:p>
-    <w:p>
-      <w:pPr>
-        <w:spacing w:beforeLines="100" w:before="240"/>
-        <w:ind w:firstLineChars="200" w:firstLine="440"/>
-        <w:rPr>
-          <w:rFonts w:ascii="Times New Roman" w:hAnsi="Times New Roman" w:cs="Times New Roman"/>
-          <w:sz w:val="22"/>
-        </w:rPr>
-      </w:pPr>
-      <w:r>
-        <w:rPr>
-          <w:rFonts w:ascii="Times New Roman" w:hAnsi="Times New Roman" w:cs="Times New Roman"/>
-          <w:sz w:val="22"/>
-        </w:rPr>
-        <w:t xml:space="preserve">By comparing </w:t>
-      </w:r>
-      <w:r>
-        <w:rPr>
-          <w:rFonts w:ascii="Times New Roman" w:hAnsi="Times New Roman" w:cs="Times New Roman"/>
-          <w:position w:val="-14"/>
-          <w:sz w:val="22"/>
-        </w:rPr>
-        <w:object w:dxaOrig="220" w:dyaOrig="380" w14:anchorId="5BD3E7C5">
-          <v:shape id="_x0000_i1045" type="#_x0000_t75" style="width:10.65pt;height:18pt" o:ole="">
-            <v:imagedata r:id="rId32" o:title=""/>
-          </v:shape>
-          <o:OLEObject Type="Embed" ProgID="Equation.DSMT4" ShapeID="_x0000_i1045" DrawAspect="Content" ObjectID="_1536028986" r:id="rId49"/>
-        </w:object>
-      </w:r>
-      <w:r>
-        <w:rPr>
-          <w:rFonts w:ascii="Times New Roman" w:hAnsi="Times New Roman" w:cs="Times New Roman"/>
-          <w:sz w:val="22"/>
-        </w:rPr>
-        <w:t xml:space="preserve"> to</w:t>
-      </w:r>
-      <w:r>
-        <w:rPr>
-          <w:rFonts w:ascii="Times New Roman" w:hAnsi="Times New Roman" w:cs="Times New Roman" w:hint="eastAsia"/>
-          <w:sz w:val="22"/>
-        </w:rPr>
-        <w:t xml:space="preserve"> </w:t>
-      </w:r>
-      <w:r>
-        <w:rPr>
-          <w:rFonts w:ascii="Times New Roman" w:hAnsi="Times New Roman" w:cs="Times New Roman"/>
-          <w:position w:val="-12"/>
-          <w:sz w:val="22"/>
-        </w:rPr>
-        <w:object w:dxaOrig="200" w:dyaOrig="360" w14:anchorId="6B6F5C16">
-          <v:shape id="_x0000_i1046" type="#_x0000_t75" style="width:9pt;height:16.35pt" o:ole="">
-            <v:imagedata r:id="rId40" o:title=""/>
-          </v:shape>
-          <o:OLEObject Type="Embed" ProgID="Equation.DSMT4" ShapeID="_x0000_i1046" DrawAspect="Content" ObjectID="_1536028987" r:id="rId50"/>
-        </w:object>
-      </w:r>
-      <w:r>
-        <w:rPr>
-          <w:rFonts w:ascii="Times New Roman" w:hAnsi="Times New Roman" w:cs="Times New Roman"/>
-          <w:sz w:val="22"/>
-        </w:rPr>
-        <w:t xml:space="preserve">, we plot the supremacy </w:t>
-      </w:r>
-      <w:r>
-        <w:rPr>
-          <w:rFonts w:ascii="Times New Roman" w:hAnsi="Times New Roman" w:cs="Times New Roman"/>
-          <w:sz w:val="22"/>
-        </w:rPr>
-        <w:t>boundar</w:t>
-      </w:r>
-      <w:r>
-        <w:rPr>
-          <w:rFonts w:ascii="Times New Roman" w:hAnsi="Times New Roman" w:cs="Times New Roman" w:hint="eastAsia"/>
-          <w:sz w:val="22"/>
-        </w:rPr>
-        <w:t>ies</w:t>
-      </w:r>
-      <w:r>
-        <w:rPr>
-          <w:rFonts w:ascii="Times New Roman" w:hAnsi="Times New Roman" w:cs="Times New Roman"/>
-          <w:sz w:val="22"/>
-        </w:rPr>
-        <w:t xml:space="preserve"> for SBS using nondeterministic SPS via SPDC. We can see that, </w:t>
-      </w:r>
-      <w:r>
-        <w:rPr>
-          <w:rFonts w:ascii="Times New Roman" w:hAnsi="Times New Roman" w:cs="Times New Roman" w:hint="eastAsia"/>
-          <w:sz w:val="22"/>
-        </w:rPr>
-        <w:t xml:space="preserve">with the help of </w:t>
-      </w:r>
-      <w:r>
-        <w:rPr>
-          <w:rFonts w:ascii="Times New Roman" w:hAnsi="Times New Roman" w:cs="Times New Roman"/>
-          <w:sz w:val="22"/>
-        </w:rPr>
-        <w:t>the number of different combination</w:t>
-      </w:r>
-      <w:r>
-        <w:rPr>
-          <w:rFonts w:ascii="Times New Roman" w:hAnsi="Times New Roman" w:cs="Times New Roman" w:hint="eastAsia"/>
-          <w:sz w:val="22"/>
-        </w:rPr>
-        <w:t>s</w:t>
-      </w:r>
-      <w:r>
-        <w:rPr>
-          <w:rFonts w:ascii="Times New Roman" w:hAnsi="Times New Roman" w:cs="Times New Roman"/>
-          <w:sz w:val="22"/>
-        </w:rPr>
-        <w:t xml:space="preserve">, SPDC survives and SBS is </w:t>
-      </w:r>
-      <w:r>
-        <w:rPr>
-          <w:rFonts w:ascii="Times New Roman" w:hAnsi="Times New Roman" w:cs="Times New Roman"/>
-          <w:sz w:val="22"/>
-        </w:rPr>
-        <w:t xml:space="preserve">a </w:t>
-      </w:r>
-      <w:r>
-        <w:rPr>
-          <w:rFonts w:ascii="Times New Roman" w:hAnsi="Times New Roman" w:cs="Times New Roman"/>
-          <w:sz w:val="22"/>
-        </w:rPr>
-        <w:t xml:space="preserve">feasible </w:t>
-      </w:r>
-      <w:r>
-        <w:rPr>
-          <w:rFonts w:ascii="Times New Roman" w:hAnsi="Times New Roman" w:cs="Times New Roman"/>
-          <w:sz w:val="22"/>
-        </w:rPr>
-        <w:t xml:space="preserve">approach </w:t>
-      </w:r>
-      <w:r>
-        <w:rPr>
-          <w:rFonts w:ascii="Times New Roman" w:hAnsi="Times New Roman" w:cs="Times New Roman"/>
-          <w:sz w:val="22"/>
-        </w:rPr>
-        <w:t>to beat</w:t>
-      </w:r>
-      <w:r>
-        <w:rPr>
-          <w:rFonts w:ascii="Times New Roman" w:hAnsi="Times New Roman" w:cs="Times New Roman"/>
-          <w:sz w:val="22"/>
-        </w:rPr>
-        <w:t>ing</w:t>
-      </w:r>
-      <w:r>
-        <w:rPr>
-          <w:rFonts w:ascii="Times New Roman" w:hAnsi="Times New Roman" w:cs="Times New Roman"/>
-          <w:sz w:val="22"/>
-        </w:rPr>
-        <w:t xml:space="preserve"> </w:t>
-      </w:r>
-      <w:r>
-        <w:rPr>
-          <w:rFonts w:ascii="Times New Roman" w:hAnsi="Times New Roman" w:cs="Times New Roman"/>
-          <w:sz w:val="22"/>
-        </w:rPr>
-        <w:t>advanced classical competitor</w:t>
-      </w:r>
-      <w:r>
-        <w:rPr>
-          <w:rFonts w:ascii="Times New Roman" w:hAnsi="Times New Roman" w:cs="Times New Roman" w:hint="eastAsia"/>
-          <w:sz w:val="22"/>
-        </w:rPr>
-        <w:t>s</w:t>
-      </w:r>
-      <w:r>
-        <w:rPr>
-          <w:rFonts w:ascii="Times New Roman" w:hAnsi="Times New Roman" w:cs="Times New Roman"/>
-          <w:sz w:val="22"/>
-        </w:rPr>
-        <w:t>. However, in order to scale SBS t</w:t>
-      </w:r>
-      <w:r>
-        <w:rPr>
-          <w:rFonts w:ascii="Times New Roman" w:hAnsi="Times New Roman" w:cs="Times New Roman"/>
-          <w:sz w:val="22"/>
-        </w:rPr>
-        <w:t>o</w:t>
-      </w:r>
-      <w:r>
-        <w:rPr>
-          <w:rFonts w:ascii="Times New Roman" w:hAnsi="Times New Roman" w:cs="Times New Roman"/>
-          <w:sz w:val="22"/>
-        </w:rPr>
-        <w:t xml:space="preserve"> </w:t>
-      </w:r>
-      <w:r>
-        <w:rPr>
-          <w:rFonts w:ascii="Times New Roman" w:hAnsi="Times New Roman" w:cs="Times New Roman"/>
-          <w:sz w:val="22"/>
-        </w:rPr>
-        <w:t xml:space="preserve">the interesting regime of </w:t>
-      </w:r>
-      <w:r>
-        <w:rPr>
-          <w:rFonts w:ascii="Times New Roman" w:hAnsi="Times New Roman" w:cs="Times New Roman"/>
-          <w:sz w:val="22"/>
-        </w:rPr>
-        <w:t xml:space="preserve">20-30 photons, </w:t>
-      </w:r>
-      <w:r>
-        <w:rPr>
-          <w:rFonts w:ascii="Times New Roman" w:hAnsi="Times New Roman" w:cs="Times New Roman"/>
-          <w:sz w:val="22"/>
-        </w:rPr>
-        <w:t xml:space="preserve">other </w:t>
-      </w:r>
-      <w:r>
-        <w:rPr>
-          <w:rFonts w:ascii="Times New Roman" w:hAnsi="Times New Roman" w:cs="Times New Roman"/>
-          <w:sz w:val="22"/>
-        </w:rPr>
-        <w:t xml:space="preserve">challenges </w:t>
-      </w:r>
-      <w:r>
-        <w:rPr>
-          <w:rFonts w:ascii="Times New Roman" w:hAnsi="Times New Roman" w:cs="Times New Roman"/>
-          <w:sz w:val="22"/>
-        </w:rPr>
-        <w:t>remain challenging</w:t>
-      </w:r>
-      <w:r>
-        <w:rPr>
-          <w:rFonts w:ascii="Times New Roman" w:hAnsi="Times New Roman" w:cs="Times New Roman"/>
-          <w:sz w:val="22"/>
-        </w:rPr>
-        <w:t xml:space="preserve">. First, SBS needs </w:t>
-      </w:r>
-      <w:r>
-        <w:rPr>
-          <w:rFonts w:ascii="Times New Roman" w:hAnsi="Times New Roman" w:cs="Times New Roman"/>
-          <w:position w:val="-6"/>
-          <w:sz w:val="22"/>
-        </w:rPr>
-        <w:object w:dxaOrig="279" w:dyaOrig="320" w14:anchorId="2A2CAAEF">
-          <v:shape id="_x0000_i1047" type="#_x0000_t75" style="width:13.1pt;height:14.75pt" o:ole="">
-            <v:imagedata r:id="rId51" o:title=""/>
-          </v:shape>
-          <o:OLEObject Type="Embed" ProgID="Equation.DSMT4" ShapeID="_x0000_i1047" DrawAspect="Content" ObjectID="_1536028988" r:id="rId52"/>
-        </w:object>
-      </w:r>
-      <w:r>
-        <w:rPr>
-          <w:rFonts w:ascii="Times New Roman" w:hAnsi="Times New Roman" w:cs="Times New Roman"/>
-          <w:sz w:val="22"/>
-        </w:rPr>
-        <w:t xml:space="preserve"> SPDC sources, much more than </w:t>
-      </w:r>
-      <w:r>
-        <w:rPr>
-          <w:rFonts w:ascii="Times New Roman" w:hAnsi="Times New Roman" w:cs="Times New Roman"/>
-          <w:sz w:val="22"/>
-        </w:rPr>
-        <w:t xml:space="preserve">the usual </w:t>
-      </w:r>
-      <w:r>
-        <w:rPr>
-          <w:rFonts w:ascii="Times New Roman" w:hAnsi="Times New Roman" w:cs="Times New Roman"/>
-          <w:i/>
-          <w:sz w:val="22"/>
-        </w:rPr>
-        <w:t>n</w:t>
-      </w:r>
-      <w:r>
-        <w:rPr>
-          <w:rFonts w:ascii="Times New Roman" w:hAnsi="Times New Roman" w:cs="Times New Roman"/>
-          <w:sz w:val="22"/>
-        </w:rPr>
-        <w:t xml:space="preserve">. And a larger-depth optical network is required to fully implement an </w:t>
-      </w:r>
-      <w:r>
-        <w:rPr>
-          <w:rFonts w:ascii="Times New Roman" w:hAnsi="Times New Roman" w:cs="Times New Roman"/>
-          <w:position w:val="-6"/>
-          <w:sz w:val="22"/>
-        </w:rPr>
-        <w:object w:dxaOrig="620" w:dyaOrig="220" w14:anchorId="0EA65EE1">
-          <v:shape id="_x0000_i1048" type="#_x0000_t75" style="width:29.45pt;height:9.8pt" o:ole="">
-            <v:imagedata r:id="rId53" o:title=""/>
-          </v:shape>
-          <o:OLEObject Type="Embed" ProgID="Equation.DSMT4" ShapeID="_x0000_i1048" DrawAspect="Content" ObjectID="_1536028989" r:id="rId54"/>
-        </w:object>
-      </w:r>
-      <w:r>
-        <w:rPr>
-          <w:rFonts w:ascii="Times New Roman" w:hAnsi="Times New Roman" w:cs="Times New Roman"/>
-          <w:sz w:val="22"/>
-        </w:rPr>
-        <w:t xml:space="preserve"> unitary matrix</w:t>
-      </w:r>
-      <w:r>
-        <w:rPr>
-          <w:rFonts w:ascii="Times New Roman" w:hAnsi="Times New Roman" w:cs="Times New Roman"/>
-          <w:sz w:val="22"/>
-        </w:rPr>
-        <w:t>,</w:t>
-      </w:r>
-      <w:r>
-        <w:rPr>
-          <w:rFonts w:ascii="Times New Roman" w:hAnsi="Times New Roman" w:cs="Times New Roman"/>
-          <w:sz w:val="22"/>
-        </w:rPr>
-        <w:t xml:space="preserve"> </w:t>
-      </w:r>
-      <w:r>
-        <w:rPr>
-          <w:rFonts w:ascii="Times New Roman" w:hAnsi="Times New Roman" w:cs="Times New Roman"/>
-          <w:sz w:val="22"/>
-        </w:rPr>
-        <w:t>r</w:t>
-      </w:r>
-      <w:r>
-        <w:rPr>
-          <w:rFonts w:ascii="Times New Roman" w:hAnsi="Times New Roman" w:cs="Times New Roman"/>
-          <w:sz w:val="22"/>
-        </w:rPr>
-        <w:t xml:space="preserve">ather </w:t>
-      </w:r>
-      <w:r>
-        <w:rPr>
-          <w:rFonts w:ascii="Times New Roman" w:hAnsi="Times New Roman" w:cs="Times New Roman"/>
-          <w:sz w:val="22"/>
-        </w:rPr>
-        <w:t xml:space="preserve">than in original </w:t>
-      </w:r>
-      <w:r>
-        <w:rPr>
-          <w:rFonts w:ascii="Times New Roman" w:hAnsi="Times New Roman" w:cs="Times New Roman"/>
-          <w:sz w:val="22"/>
-        </w:rPr>
-        <w:t>boson-samp</w:t>
-      </w:r>
-      <w:r>
-        <w:rPr>
-          <w:rFonts w:ascii="Times New Roman" w:hAnsi="Times New Roman" w:cs="Times New Roman"/>
-          <w:sz w:val="22"/>
-        </w:rPr>
-        <w:t xml:space="preserve">ling, with </w:t>
-      </w:r>
-      <w:r>
-        <w:rPr>
-          <w:rFonts w:ascii="Times New Roman" w:hAnsi="Times New Roman" w:cs="Times New Roman"/>
-          <w:sz w:val="22"/>
-        </w:rPr>
-        <w:t xml:space="preserve">a fixed number of </w:t>
-      </w:r>
-      <w:r>
-        <w:rPr>
-          <w:rFonts w:ascii="Times New Roman" w:hAnsi="Times New Roman" w:cs="Times New Roman"/>
-          <w:i/>
-          <w:sz w:val="22"/>
-        </w:rPr>
-        <w:t>n</w:t>
-      </w:r>
-      <w:r>
-        <w:rPr>
-          <w:rFonts w:ascii="Times New Roman" w:hAnsi="Times New Roman" w:cs="Times New Roman"/>
-          <w:sz w:val="22"/>
-        </w:rPr>
-        <w:t xml:space="preserve"> input modes, it can be simplified to a</w:t>
-      </w:r>
-      <w:r>
-        <w:rPr>
-          <w:rFonts w:ascii="Times New Roman" w:hAnsi="Times New Roman" w:cs="Times New Roman"/>
-          <w:sz w:val="22"/>
-        </w:rPr>
-        <w:t>n</w:t>
-      </w:r>
-      <w:r>
-        <w:rPr>
-          <w:rFonts w:ascii="Times New Roman" w:hAnsi="Times New Roman" w:cs="Times New Roman"/>
-          <w:sz w:val="22"/>
-        </w:rPr>
-        <w:t xml:space="preserve"> </w:t>
-      </w:r>
-      <w:r>
-        <w:rPr>
-          <w:rFonts w:ascii="Times New Roman" w:hAnsi="Times New Roman" w:cs="Times New Roman"/>
-          <w:position w:val="-6"/>
-          <w:sz w:val="22"/>
-        </w:rPr>
-        <w:object w:dxaOrig="560" w:dyaOrig="220" w14:anchorId="1F929F3A">
-          <v:shape id="_x0000_i1049" type="#_x0000_t75" style="width:27pt;height:9.8pt" o:ole="">
-            <v:imagedata r:id="rId55" o:title=""/>
-          </v:shape>
-          <o:OLEObject Type="Embed" ProgID="Equation.DSMT4" ShapeID="_x0000_i1049" DrawAspect="Content" ObjectID="_1536028990" r:id="rId56"/>
-        </w:object>
-      </w:r>
-      <w:r>
-        <w:rPr>
-          <w:rFonts w:ascii="Times New Roman" w:hAnsi="Times New Roman" w:cs="Times New Roman"/>
-          <w:sz w:val="22"/>
-        </w:rPr>
-        <w:t xml:space="preserve"> matrix. Besides, as twice </w:t>
-      </w:r>
-      <w:r>
-        <w:rPr>
-          <w:rFonts w:ascii="Times New Roman" w:hAnsi="Times New Roman" w:cs="Times New Roman"/>
-          <w:sz w:val="22"/>
-        </w:rPr>
-        <w:t xml:space="preserve">the </w:t>
-      </w:r>
-      <w:r>
-        <w:rPr>
-          <w:rFonts w:ascii="Times New Roman" w:hAnsi="Times New Roman" w:cs="Times New Roman"/>
-          <w:sz w:val="22"/>
-        </w:rPr>
-        <w:t xml:space="preserve">number of photodetectors will be employed, to assure a certain sample rate, the requirement of detection efficiency imposed on </w:t>
-      </w:r>
-      <w:r>
-        <w:rPr>
-          <w:rFonts w:ascii="Times New Roman" w:hAnsi="Times New Roman" w:cs="Times New Roman"/>
-          <w:sz w:val="22"/>
-        </w:rPr>
-        <w:t>photodetector</w:t>
-      </w:r>
-      <w:r>
-        <w:rPr>
-          <w:rFonts w:ascii="Times New Roman" w:hAnsi="Times New Roman" w:cs="Times New Roman" w:hint="eastAsia"/>
-          <w:sz w:val="22"/>
-        </w:rPr>
-        <w:t>s</w:t>
-      </w:r>
-      <w:r>
-        <w:rPr>
-          <w:rFonts w:ascii="Times New Roman" w:hAnsi="Times New Roman" w:cs="Times New Roman"/>
-          <w:sz w:val="22"/>
-        </w:rPr>
-        <w:t xml:space="preserve"> of SBS would be higher. Comparing figure </w:t>
-      </w:r>
-      <w:r>
-        <w:rPr>
-          <w:rFonts w:ascii="Times New Roman" w:hAnsi="Times New Roman" w:cs="Times New Roman" w:hint="eastAsia"/>
-          <w:sz w:val="22"/>
-        </w:rPr>
-        <w:t>2</w:t>
-      </w:r>
-      <w:r>
-        <w:rPr>
-          <w:rFonts w:ascii="Times New Roman" w:hAnsi="Times New Roman" w:cs="Times New Roman"/>
-          <w:sz w:val="22"/>
-        </w:rPr>
-        <w:t xml:space="preserve"> and figure </w:t>
-      </w:r>
-      <w:r>
-        <w:rPr>
-          <w:rFonts w:ascii="Times New Roman" w:hAnsi="Times New Roman" w:cs="Times New Roman" w:hint="eastAsia"/>
-          <w:sz w:val="22"/>
-        </w:rPr>
-        <w:t>9</w:t>
-      </w:r>
-      <w:r>
-        <w:rPr>
-          <w:rFonts w:ascii="Times New Roman" w:hAnsi="Times New Roman" w:cs="Times New Roman"/>
-          <w:sz w:val="22"/>
-        </w:rPr>
-        <w:t xml:space="preserve">, </w:t>
-      </w:r>
-      <w:r>
-        <w:rPr>
-          <w:rFonts w:ascii="Times New Roman" w:hAnsi="Times New Roman" w:cs="Times New Roman"/>
-          <w:sz w:val="22"/>
-        </w:rPr>
-        <w:t>we see</w:t>
-      </w:r>
-      <w:r>
-        <w:rPr>
-          <w:rFonts w:ascii="Times New Roman" w:hAnsi="Times New Roman" w:cs="Times New Roman"/>
-          <w:sz w:val="22"/>
-        </w:rPr>
-        <w:t xml:space="preserve"> that, to beat a</w:t>
-      </w:r>
-      <w:r>
-        <w:rPr>
-          <w:rFonts w:ascii="Times New Roman" w:hAnsi="Times New Roman" w:cs="Times New Roman"/>
-          <w:sz w:val="22"/>
-        </w:rPr>
-        <w:t xml:space="preserve"> </w:t>
-      </w:r>
-      <w:r>
-        <w:rPr>
-          <w:rFonts w:ascii="Times New Roman" w:hAnsi="Times New Roman" w:cs="Times New Roman"/>
-          <w:sz w:val="22"/>
-        </w:rPr>
-        <w:t xml:space="preserve">classical computer, SBS should either scale to a large size or require the quantum device to have a higher total efficiency </w:t>
-      </w:r>
-      <w:bookmarkStart w:id="2" w:name="OLE_LINK3"/>
-      <w:bookmarkStart w:id="3" w:name="OLE_LINK4"/>
-      <w:r>
-        <w:rPr>
-          <w:rFonts w:ascii="Times New Roman" w:hAnsi="Times New Roman" w:cs="Times New Roman"/>
-          <w:sz w:val="22"/>
-        </w:rPr>
-        <w:t>with respect to</w:t>
-      </w:r>
-      <w:bookmarkEnd w:id="2"/>
-      <w:bookmarkEnd w:id="3"/>
-      <w:r>
-        <w:rPr>
-          <w:rFonts w:ascii="Times New Roman" w:hAnsi="Times New Roman" w:cs="Times New Roman"/>
-          <w:sz w:val="22"/>
-        </w:rPr>
-        <w:t xml:space="preserve"> ordinary </w:t>
-      </w:r>
-      <w:r>
-        <w:rPr>
-          <w:rFonts w:ascii="Times New Roman" w:hAnsi="Times New Roman" w:cs="Times New Roman" w:hint="eastAsia"/>
-          <w:sz w:val="22"/>
-        </w:rPr>
-        <w:t>boson-samp</w:t>
-      </w:r>
-      <w:r>
-        <w:rPr>
-          <w:rFonts w:ascii="Times New Roman" w:hAnsi="Times New Roman" w:cs="Times New Roman" w:hint="eastAsia"/>
-          <w:sz w:val="22"/>
-        </w:rPr>
-        <w:t>ling</w:t>
-      </w:r>
-      <w:r>
-        <w:rPr>
-          <w:rFonts w:ascii="Times New Roman" w:hAnsi="Times New Roman" w:cs="Times New Roman"/>
-          <w:sz w:val="22"/>
-        </w:rPr>
-        <w:t>.</w:t>
-      </w:r>
-    </w:p>
-    <w:p>
-      <w:pPr>
-        <w:spacing w:beforeLines="100" w:before="240"/>
-        <w:rPr>
-          <w:rFonts w:ascii="Times New Roman" w:hAnsi="Times New Roman" w:cs="Times New Roman"/>
-          <w:sz w:val="22"/>
-        </w:rPr>
-      </w:pPr>
-      <w:r>
-        <w:rPr>
-          <w:rFonts w:ascii="Times New Roman" w:hAnsi="Times New Roman" w:cs="Times New Roman"/>
-          <w:i/>
-          <w:sz w:val="22"/>
-        </w:rPr>
-        <w:t>3.</w:t>
-      </w:r>
-      <w:r>
-        <w:rPr>
-          <w:rFonts w:ascii="Times New Roman" w:hAnsi="Times New Roman" w:cs="Times New Roman" w:hint="eastAsia"/>
-          <w:i/>
-          <w:sz w:val="22"/>
-        </w:rPr>
-        <w:t>5</w:t>
-      </w:r>
-      <w:r>
-        <w:rPr>
-          <w:rFonts w:ascii="Times New Roman" w:hAnsi="Times New Roman" w:cs="Times New Roman"/>
-          <w:i/>
-          <w:sz w:val="22"/>
-        </w:rPr>
-        <w:t>.</w:t>
-      </w:r>
-      <w:r>
-        <w:rPr>
-          <w:rFonts w:ascii="Times New Roman" w:hAnsi="Times New Roman" w:cs="Times New Roman" w:hint="eastAsia"/>
-          <w:i/>
-          <w:sz w:val="22"/>
-        </w:rPr>
-        <w:t>1.</w:t>
-      </w:r>
-      <w:r>
-        <w:rPr>
-          <w:rFonts w:ascii="Times New Roman" w:hAnsi="Times New Roman" w:cs="Times New Roman"/>
-          <w:i/>
-          <w:sz w:val="22"/>
-        </w:rPr>
-        <w:t xml:space="preserve"> Scattershot </w:t>
-      </w:r>
-      <w:r>
-        <w:rPr>
-          <w:rFonts w:ascii="Times New Roman" w:hAnsi="Times New Roman" w:cs="Times New Roman"/>
-          <w:i/>
-          <w:sz w:val="22"/>
-        </w:rPr>
-        <w:t>boson-samp</w:t>
-      </w:r>
-      <w:r>
-        <w:rPr>
-          <w:rFonts w:ascii="Times New Roman" w:hAnsi="Times New Roman" w:cs="Times New Roman"/>
-          <w:i/>
-          <w:sz w:val="22"/>
-        </w:rPr>
-        <w:t>ling analy</w:t>
-      </w:r>
-      <w:r>
-        <w:rPr>
-          <w:rFonts w:ascii="Times New Roman" w:hAnsi="Times New Roman" w:cs="Times New Roman"/>
-          <w:i/>
-          <w:sz w:val="22"/>
-        </w:rPr>
-        <w:t>sis</w:t>
-      </w:r>
-      <w:r>
-        <w:rPr>
-          <w:rFonts w:ascii="Times New Roman" w:hAnsi="Times New Roman" w:cs="Times New Roman" w:hint="eastAsia"/>
-          <w:i/>
-          <w:sz w:val="22"/>
-        </w:rPr>
-        <w:t xml:space="preserve">. </w:t>
-      </w:r>
-      <w:r>
-        <w:rPr>
-          <w:rFonts w:ascii="Times New Roman" w:hAnsi="Times New Roman" w:cs="Times New Roman"/>
-          <w:sz w:val="22"/>
-        </w:rPr>
-        <w:t xml:space="preserve">The </w:t>
-      </w:r>
-      <w:r>
-        <w:rPr>
-          <w:rFonts w:ascii="Times New Roman" w:hAnsi="Times New Roman" w:cs="Times New Roman"/>
-          <w:sz w:val="22"/>
-        </w:rPr>
-        <w:t>s</w:t>
-      </w:r>
-      <w:r>
-        <w:rPr>
-          <w:rFonts w:ascii="Times New Roman" w:hAnsi="Times New Roman" w:cs="Times New Roman"/>
-          <w:sz w:val="22"/>
-        </w:rPr>
-        <w:t xml:space="preserve">cattershot </w:t>
-      </w:r>
-      <w:r>
-        <w:rPr>
-          <w:rFonts w:ascii="Times New Roman" w:hAnsi="Times New Roman" w:cs="Times New Roman"/>
-          <w:sz w:val="22"/>
-        </w:rPr>
-        <w:t xml:space="preserve">method is a recipe </w:t>
-      </w:r>
-      <w:r>
-        <w:rPr>
-          <w:rFonts w:ascii="Times New Roman" w:hAnsi="Times New Roman" w:cs="Times New Roman"/>
-          <w:sz w:val="22"/>
-        </w:rPr>
-        <w:t>for overcoming the</w:t>
-      </w:r>
-      <w:r>
-        <w:rPr>
-          <w:rFonts w:ascii="Times New Roman" w:hAnsi="Times New Roman" w:cs="Times New Roman"/>
-          <w:sz w:val="22"/>
-        </w:rPr>
-        <w:t xml:space="preserve"> </w:t>
-      </w:r>
-      <w:proofErr w:type="spellStart"/>
-      <w:r>
-        <w:rPr>
-          <w:rFonts w:ascii="Times New Roman" w:hAnsi="Times New Roman" w:cs="Times New Roman"/>
-          <w:sz w:val="22"/>
-        </w:rPr>
-        <w:t>exponential</w:t>
-      </w:r>
-      <w:r>
-        <w:rPr>
-          <w:rFonts w:ascii="Times New Roman" w:hAnsi="Times New Roman" w:cs="Times New Roman"/>
-          <w:sz w:val="22"/>
-        </w:rPr>
-        <w:t>y</w:t>
-      </w:r>
-      <w:proofErr w:type="spellEnd"/>
-      <w:r>
-        <w:rPr>
-          <w:rFonts w:ascii="Times New Roman" w:hAnsi="Times New Roman" w:cs="Times New Roman"/>
-          <w:sz w:val="22"/>
-        </w:rPr>
-        <w:t xml:space="preserve"> decaying efficiency of </w:t>
-      </w:r>
-      <w:r>
-        <w:rPr>
-          <w:rFonts w:ascii="Times New Roman" w:hAnsi="Times New Roman" w:cs="Times New Roman"/>
-          <w:sz w:val="22"/>
-        </w:rPr>
-        <w:t xml:space="preserve">parallel </w:t>
-      </w:r>
-      <w:r>
-        <w:rPr>
-          <w:rFonts w:ascii="Times New Roman" w:hAnsi="Times New Roman" w:cs="Times New Roman"/>
-          <w:sz w:val="22"/>
-        </w:rPr>
-        <w:t>SPDC</w:t>
-      </w:r>
-      <w:r>
-        <w:rPr>
-          <w:rFonts w:ascii="Times New Roman" w:hAnsi="Times New Roman" w:cs="Times New Roman"/>
-          <w:sz w:val="22"/>
-        </w:rPr>
-        <w:t xml:space="preserve"> sources</w:t>
-      </w:r>
-      <w:r>
-        <w:rPr>
-          <w:rFonts w:ascii="Times New Roman" w:hAnsi="Times New Roman" w:cs="Times New Roman"/>
-          <w:sz w:val="22"/>
-        </w:rPr>
-        <w:t xml:space="preserve">. However, there is still a </w:t>
-      </w:r>
-      <w:r>
-        <w:rPr>
-          <w:rFonts w:ascii="Times New Roman" w:hAnsi="Times New Roman" w:cs="Times New Roman"/>
-          <w:sz w:val="22"/>
-        </w:rPr>
-        <w:t>major</w:t>
-      </w:r>
-      <w:r>
-        <w:rPr>
-          <w:rFonts w:ascii="Times New Roman" w:hAnsi="Times New Roman" w:cs="Times New Roman"/>
-          <w:sz w:val="22"/>
-        </w:rPr>
-        <w:t xml:space="preserve"> </w:t>
-      </w:r>
-      <w:r>
-        <w:rPr>
-          <w:rFonts w:ascii="Times New Roman" w:hAnsi="Times New Roman" w:cs="Times New Roman"/>
-          <w:sz w:val="22"/>
-        </w:rPr>
-        <w:t xml:space="preserve">problem </w:t>
-      </w:r>
-      <w:r>
-        <w:rPr>
-          <w:rFonts w:ascii="Times New Roman" w:hAnsi="Times New Roman" w:cs="Times New Roman"/>
-          <w:sz w:val="22"/>
-        </w:rPr>
-        <w:t>to</w:t>
-      </w:r>
-      <w:r>
-        <w:rPr>
-          <w:rFonts w:ascii="Times New Roman" w:hAnsi="Times New Roman" w:cs="Times New Roman"/>
-          <w:sz w:val="22"/>
-        </w:rPr>
-        <w:t xml:space="preserve"> consider</w:t>
-      </w:r>
-      <w:r>
-        <w:rPr>
-          <w:rFonts w:ascii="Times New Roman" w:hAnsi="Times New Roman" w:cs="Times New Roman"/>
-          <w:sz w:val="22"/>
-        </w:rPr>
-        <w:t xml:space="preserve"> –</w:t>
-      </w:r>
-      <w:r>
-        <w:rPr>
-          <w:rFonts w:ascii="Times New Roman" w:hAnsi="Times New Roman" w:cs="Times New Roman"/>
-          <w:sz w:val="22"/>
-        </w:rPr>
-        <w:t xml:space="preserve"> the fidelity. Here, we discuss it from two aspects under the influence of coupling and detection efficiency.</w:t>
-      </w:r>
-    </w:p>
-    <w:p>
-      <w:pPr>
-        <w:ind w:firstLineChars="200" w:firstLine="440"/>
-        <w:rPr>
-          <w:rFonts w:ascii="Times New Roman" w:hAnsi="Times New Roman" w:cs="Times New Roman"/>
-          <w:sz w:val="22"/>
-        </w:rPr>
-      </w:pPr>
-      <w:r>
-        <w:rPr>
-          <w:rFonts w:ascii="Times New Roman" w:hAnsi="Times New Roman" w:cs="Times New Roman"/>
-          <w:sz w:val="22"/>
-        </w:rPr>
-        <w:t>On one hand, the problem results from the large number (</w:t>
-      </w:r>
-      <w:r>
-        <w:rPr>
-          <w:rFonts w:ascii="Times New Roman" w:hAnsi="Times New Roman" w:cs="Times New Roman"/>
-          <w:i/>
-          <w:sz w:val="22"/>
-        </w:rPr>
-        <w:t>m</w:t>
-      </w:r>
-      <w:r>
-        <w:rPr>
-          <w:rFonts w:ascii="Times New Roman" w:hAnsi="Times New Roman" w:cs="Times New Roman"/>
-          <w:i/>
-          <w:sz w:val="22"/>
-        </w:rPr>
-        <w:t xml:space="preserve"> </w:t>
-      </w:r>
-      <w:r>
-        <w:rPr>
-          <w:rFonts w:ascii="Times New Roman" w:hAnsi="Times New Roman" w:cs="Times New Roman"/>
-          <w:sz w:val="22"/>
-        </w:rPr>
-        <w:t>in total</w:t>
-      </w:r>
-      <w:r>
-        <w:rPr>
-          <w:rFonts w:ascii="Times New Roman" w:hAnsi="Times New Roman" w:cs="Times New Roman"/>
-          <w:sz w:val="22"/>
-        </w:rPr>
-        <w:t xml:space="preserve">) of SPDC sources that SBS needs. As we mentioned before, we will record the instance when both </w:t>
-      </w:r>
-      <w:r>
-        <w:rPr>
-          <w:rFonts w:ascii="Times New Roman" w:hAnsi="Times New Roman" w:cs="Times New Roman"/>
-          <w:i/>
-          <w:sz w:val="22"/>
-        </w:rPr>
-        <w:t>n</w:t>
-      </w:r>
-      <w:r>
-        <w:rPr>
-          <w:rFonts w:ascii="Times New Roman" w:hAnsi="Times New Roman" w:cs="Times New Roman"/>
-          <w:sz w:val="22"/>
-        </w:rPr>
-        <w:t xml:space="preserve"> heralding detectors and </w:t>
-      </w:r>
-      <w:r>
-        <w:rPr>
-          <w:rFonts w:ascii="Times New Roman" w:hAnsi="Times New Roman" w:cs="Times New Roman"/>
-          <w:i/>
-          <w:sz w:val="22"/>
-        </w:rPr>
-        <w:t>n</w:t>
-      </w:r>
-      <w:r>
-        <w:rPr>
-          <w:rFonts w:ascii="Times New Roman" w:hAnsi="Times New Roman" w:cs="Times New Roman"/>
-          <w:sz w:val="22"/>
-        </w:rPr>
-        <w:t xml:space="preserve"> detectors at the output modes are fired. However, single photon pairs might be generated from more than </w:t>
-      </w:r>
-      <w:r>
-        <w:rPr>
-          <w:rFonts w:ascii="Times New Roman" w:hAnsi="Times New Roman" w:cs="Times New Roman"/>
-          <w:i/>
-          <w:sz w:val="22"/>
-        </w:rPr>
-        <w:t>n</w:t>
-      </w:r>
-      <w:r>
-        <w:rPr>
-          <w:rFonts w:ascii="Times New Roman" w:hAnsi="Times New Roman" w:cs="Times New Roman"/>
-          <w:sz w:val="22"/>
-        </w:rPr>
-        <w:t xml:space="preserve"> SPDC sources and coupled into the interferometer without being consciously noticed by us</w:t>
-      </w:r>
-      <w:r>
-        <w:rPr>
-          <w:rFonts w:ascii="Times New Roman" w:hAnsi="Times New Roman" w:cs="Times New Roman"/>
-          <w:sz w:val="22"/>
-        </w:rPr>
-        <w:t xml:space="preserve"> </w:t>
-      </w:r>
-      <w:r>
-        <w:rPr>
-          <w:rFonts w:ascii="Times New Roman" w:hAnsi="Times New Roman" w:cs="Times New Roman"/>
-          <w:sz w:val="22"/>
-        </w:rPr>
-        <w:t xml:space="preserve">(without our awareness), as long as the extra photons were not successfully heralded due to the detection inefficiency. If an unheralded photon is detected in the </w:t>
-      </w:r>
-      <w:r>
-        <w:rPr>
-          <w:rFonts w:ascii="Times New Roman" w:hAnsi="Times New Roman" w:cs="Times New Roman"/>
-          <w:sz w:val="22"/>
-        </w:rPr>
-        <w:t>output,</w:t>
-      </w:r>
-      <w:r>
-        <w:rPr>
-          <w:rFonts w:ascii="Times New Roman" w:hAnsi="Times New Roman" w:cs="Times New Roman"/>
-          <w:sz w:val="22"/>
-        </w:rPr>
-        <w:t xml:space="preserve"> </w:t>
-      </w:r>
-      <w:r>
-        <w:rPr>
-          <w:rFonts w:ascii="Times New Roman" w:hAnsi="Times New Roman" w:cs="Times New Roman"/>
-          <w:sz w:val="22"/>
-        </w:rPr>
-        <w:t xml:space="preserve">but a correct heralded photon is lost in the interferometer, a wrong sample will be taken. Promoting the detection efficiency can relax the problem, whereas to put an end </w:t>
-      </w:r>
-      <w:r>
-        <w:rPr>
-          <w:rFonts w:ascii="Times New Roman" w:hAnsi="Times New Roman" w:cs="Times New Roman"/>
-          <w:sz w:val="22"/>
-        </w:rPr>
-        <w:t>to</w:t>
-      </w:r>
-      <w:r>
-        <w:rPr>
-          <w:rFonts w:ascii="Times New Roman" w:hAnsi="Times New Roman" w:cs="Times New Roman"/>
-          <w:sz w:val="22"/>
-        </w:rPr>
-        <w:t xml:space="preserve"> </w:t>
-      </w:r>
-      <w:r>
-        <w:rPr>
-          <w:rFonts w:ascii="Times New Roman" w:hAnsi="Times New Roman" w:cs="Times New Roman"/>
-          <w:sz w:val="22"/>
-        </w:rPr>
-        <w:t>“dark photon</w:t>
-      </w:r>
-      <w:r>
-        <w:rPr>
-          <w:rFonts w:ascii="Times New Roman" w:hAnsi="Times New Roman" w:cs="Times New Roman"/>
-          <w:sz w:val="22"/>
-        </w:rPr>
-        <w:t>s</w:t>
-      </w:r>
-      <w:r>
-        <w:rPr>
-          <w:rFonts w:ascii="Times New Roman" w:hAnsi="Times New Roman" w:cs="Times New Roman"/>
-          <w:sz w:val="22"/>
-        </w:rPr>
-        <w:t xml:space="preserve">” we need high speed vacuum shutters to close the input modes whose corresponding triggering detectors </w:t>
-      </w:r>
-      <w:r>
-        <w:rPr>
-          <w:rFonts w:ascii="Times New Roman" w:hAnsi="Times New Roman" w:cs="Times New Roman"/>
-          <w:sz w:val="22"/>
-        </w:rPr>
-        <w:t>did</w:t>
-      </w:r>
-      <w:r>
-        <w:rPr>
-          <w:rFonts w:ascii="Times New Roman" w:hAnsi="Times New Roman" w:cs="Times New Roman"/>
-          <w:sz w:val="22"/>
-        </w:rPr>
-        <w:t xml:space="preserve"> </w:t>
-      </w:r>
-      <w:r>
-        <w:rPr>
-          <w:rFonts w:ascii="Times New Roman" w:hAnsi="Times New Roman" w:cs="Times New Roman"/>
-          <w:sz w:val="22"/>
-        </w:rPr>
-        <w:t xml:space="preserve">not click [38]. </w:t>
-      </w:r>
-    </w:p>
-    <w:p>
-      <w:pPr>
-        <w:ind w:firstLineChars="200" w:firstLine="440"/>
-        <w:rPr>
-          <w:rFonts w:ascii="Times New Roman" w:hAnsi="Times New Roman" w:cs="Times New Roman"/>
-          <w:sz w:val="22"/>
-        </w:rPr>
-      </w:pPr>
-      <w:r>
-        <w:rPr>
-          <w:rFonts w:ascii="Times New Roman" w:hAnsi="Times New Roman" w:cs="Times New Roman"/>
-          <w:sz w:val="22"/>
-        </w:rPr>
-        <w:t>On the other hand, SPDC source</w:t>
-      </w:r>
-      <w:r>
-        <w:rPr>
-          <w:rFonts w:ascii="Times New Roman" w:hAnsi="Times New Roman" w:cs="Times New Roman"/>
-          <w:sz w:val="22"/>
-        </w:rPr>
-        <w:t>s</w:t>
-      </w:r>
-      <w:r>
-        <w:rPr>
-          <w:rFonts w:ascii="Times New Roman" w:hAnsi="Times New Roman" w:cs="Times New Roman"/>
-          <w:sz w:val="22"/>
-        </w:rPr>
-        <w:t xml:space="preserve"> </w:t>
-      </w:r>
-      <w:r>
-        <w:rPr>
-          <w:rFonts w:ascii="Times New Roman" w:hAnsi="Times New Roman" w:cs="Times New Roman"/>
-          <w:sz w:val="22"/>
-        </w:rPr>
-        <w:t>exhibit</w:t>
-      </w:r>
-      <w:r>
-        <w:rPr>
-          <w:rFonts w:ascii="Times New Roman" w:hAnsi="Times New Roman" w:cs="Times New Roman"/>
-          <w:sz w:val="22"/>
-        </w:rPr>
-        <w:t xml:space="preserve"> higher-order emission, leading to the probability that two or three photon pairs might be generated. The following two </w:t>
-      </w:r>
-      <w:r>
-        <w:rPr>
-          <w:rFonts w:ascii="Times New Roman" w:hAnsi="Times New Roman" w:cs="Times New Roman"/>
-          <w:sz w:val="22"/>
-        </w:rPr>
-        <w:t>approaches</w:t>
-      </w:r>
-      <w:r>
-        <w:rPr>
-          <w:rFonts w:ascii="Times New Roman" w:hAnsi="Times New Roman" w:cs="Times New Roman"/>
-          <w:sz w:val="22"/>
-        </w:rPr>
-        <w:t xml:space="preserve"> </w:t>
-      </w:r>
-      <w:r>
-        <w:rPr>
-          <w:rFonts w:ascii="Times New Roman" w:hAnsi="Times New Roman" w:cs="Times New Roman"/>
-          <w:sz w:val="22"/>
-        </w:rPr>
-        <w:t xml:space="preserve">may be helpful: attenuating the brightness of the source by decreasing </w:t>
-      </w:r>
-      <w:r>
-        <w:rPr>
-          <w:rFonts w:ascii="Times New Roman" w:hAnsi="Times New Roman" w:cs="Times New Roman"/>
-          <w:sz w:val="22"/>
-        </w:rPr>
-        <w:t xml:space="preserve">the </w:t>
-      </w:r>
-      <w:r>
-        <w:rPr>
-          <w:rFonts w:ascii="Times New Roman" w:hAnsi="Times New Roman" w:cs="Times New Roman"/>
-          <w:sz w:val="22"/>
-        </w:rPr>
-        <w:t xml:space="preserve">pump power of </w:t>
-      </w:r>
-      <w:r>
-        <w:rPr>
-          <w:rFonts w:ascii="Times New Roman" w:hAnsi="Times New Roman" w:cs="Times New Roman"/>
-          <w:sz w:val="22"/>
-        </w:rPr>
-        <w:t xml:space="preserve">the </w:t>
-      </w:r>
-      <w:r>
-        <w:rPr>
-          <w:rFonts w:ascii="Times New Roman" w:hAnsi="Times New Roman" w:cs="Times New Roman"/>
-          <w:sz w:val="22"/>
-        </w:rPr>
-        <w:t>SPDC</w:t>
-      </w:r>
-      <w:r>
-        <w:rPr>
-          <w:rFonts w:ascii="Times New Roman" w:hAnsi="Times New Roman" w:cs="Times New Roman"/>
-          <w:sz w:val="22"/>
-        </w:rPr>
-        <w:t>s,</w:t>
-      </w:r>
-      <w:r>
-        <w:rPr>
-          <w:rFonts w:ascii="Times New Roman" w:hAnsi="Times New Roman" w:cs="Times New Roman"/>
-          <w:sz w:val="22"/>
-        </w:rPr>
-        <w:t xml:space="preserve"> or employing photon-number-resolving detector</w:t>
-      </w:r>
-      <w:r>
-        <w:rPr>
-          <w:rFonts w:ascii="Times New Roman" w:hAnsi="Times New Roman" w:cs="Times New Roman"/>
-          <w:sz w:val="22"/>
-        </w:rPr>
-        <w:t>s</w:t>
-      </w:r>
-      <w:r>
-        <w:rPr>
-          <w:rFonts w:ascii="Times New Roman" w:hAnsi="Times New Roman" w:cs="Times New Roman"/>
-          <w:sz w:val="22"/>
-        </w:rPr>
-        <w:t xml:space="preserve"> [34].</w:t>
-      </w:r>
-    </w:p>
-    <w:p>
-      <w:pPr>
-        <w:ind w:firstLineChars="200" w:firstLine="440"/>
-        <w:rPr>
-          <w:rFonts w:ascii="Times New Roman" w:hAnsi="Times New Roman" w:cs="Times New Roman"/>
-          <w:sz w:val="22"/>
-        </w:rPr>
-      </w:pPr>
-      <w:r>
-        <w:rPr>
-          <w:rFonts w:ascii="Times New Roman" w:hAnsi="Times New Roman" w:cs="Times New Roman"/>
-          <w:sz w:val="22"/>
-        </w:rPr>
-        <w:t xml:space="preserve">When the detectors are perfect but non-number-resolving, the probability that </w:t>
-      </w:r>
-      <w:r>
-        <w:rPr>
-          <w:rFonts w:ascii="Times New Roman" w:hAnsi="Times New Roman" w:cs="Times New Roman"/>
-          <w:i/>
-          <w:sz w:val="22"/>
-        </w:rPr>
-        <w:t>n</w:t>
-      </w:r>
-      <w:r>
-        <w:rPr>
-          <w:rFonts w:ascii="Times New Roman" w:hAnsi="Times New Roman" w:cs="Times New Roman"/>
-          <w:sz w:val="22"/>
-        </w:rPr>
-        <w:t xml:space="preserve"> </w:t>
-      </w:r>
-      <w:bookmarkStart w:id="4" w:name="OLE_LINK44"/>
-      <w:bookmarkStart w:id="5" w:name="OLE_LINK45"/>
-      <w:r>
-        <w:rPr>
-          <w:rFonts w:ascii="Times New Roman" w:hAnsi="Times New Roman" w:cs="Times New Roman"/>
-          <w:sz w:val="22"/>
-        </w:rPr>
-        <w:t>heralding detectors</w:t>
-      </w:r>
-      <w:bookmarkEnd w:id="4"/>
-      <w:bookmarkEnd w:id="5"/>
-      <w:r>
-        <w:rPr>
-          <w:rFonts w:ascii="Times New Roman" w:hAnsi="Times New Roman" w:cs="Times New Roman"/>
-          <w:sz w:val="22"/>
-        </w:rPr>
-        <w:t xml:space="preserve"> are triggered, and all of them result from single photon pair</w:t>
-      </w:r>
-      <w:r>
-        <w:rPr>
-          <w:rFonts w:ascii="Times New Roman" w:hAnsi="Times New Roman" w:cs="Times New Roman"/>
-          <w:sz w:val="22"/>
-        </w:rPr>
-        <w:t>s</w:t>
-      </w:r>
-      <w:r>
-        <w:rPr>
-          <w:rFonts w:ascii="Times New Roman" w:hAnsi="Times New Roman" w:cs="Times New Roman"/>
-          <w:sz w:val="22"/>
-        </w:rPr>
-        <w:t xml:space="preserve"> generated by </w:t>
-      </w:r>
-      <w:r>
-        <w:rPr>
-          <w:rFonts w:ascii="Times New Roman" w:hAnsi="Times New Roman" w:cs="Times New Roman"/>
-          <w:i/>
-          <w:sz w:val="22"/>
-        </w:rPr>
-        <w:t>n</w:t>
-      </w:r>
-      <w:r>
-        <w:rPr>
-          <w:rFonts w:ascii="Times New Roman" w:hAnsi="Times New Roman" w:cs="Times New Roman"/>
-          <w:sz w:val="22"/>
-        </w:rPr>
-        <w:t xml:space="preserve"> SPDC (ignoring the third and higher order terms) is </w:t>
-      </w:r>
-    </w:p>
-    <w:p>
-      <w:pPr>
-        <w:jc w:val="right"/>
-        <w:rPr>
-          <w:rFonts w:ascii="Times New Roman" w:hAnsi="Times New Roman" w:cs="Times New Roman"/>
-          <w:sz w:val="22"/>
-        </w:rPr>
-      </w:pPr>
-      <w:r>
-        <w:rPr>
-          <w:rFonts w:ascii="Times New Roman" w:hAnsi="Times New Roman" w:cs="Times New Roman"/>
-          <w:position w:val="-30"/>
-          <w:sz w:val="22"/>
-        </w:rPr>
-        <w:object w:dxaOrig="3340" w:dyaOrig="720" w14:anchorId="56F34478">
-          <v:shape id="_x0000_i1050" type="#_x0000_t75" style="width:135.8pt;height:29.45pt" o:ole="">
-            <v:imagedata r:id="rId57" o:title=""/>
-          </v:shape>
-          <o:OLEObject Type="Embed" ProgID="Equation.DSMT4" ShapeID="_x0000_i1050" DrawAspect="Content" ObjectID="_1536028991" r:id="rId58"/>
-        </w:object>
-      </w:r>
-      <w:r>
-        <w:rPr>
-          <w:rFonts w:ascii="Times New Roman" w:hAnsi="Times New Roman" w:cs="Times New Roman"/>
-          <w:sz w:val="22"/>
-        </w:rPr>
-        <w:t xml:space="preserve">.       </w:t>
-      </w:r>
-      <w:r>
-        <w:rPr>
-          <w:rFonts w:ascii="Times New Roman" w:hAnsi="Times New Roman" w:cs="Times New Roman" w:hint="eastAsia"/>
-          <w:sz w:val="22"/>
-        </w:rPr>
-        <w:t xml:space="preserve">      </w:t>
-      </w:r>
-      <w:r>
-        <w:rPr>
-          <w:rFonts w:ascii="Times New Roman" w:hAnsi="Times New Roman" w:cs="Times New Roman"/>
-          <w:sz w:val="22"/>
-        </w:rPr>
-        <w:t xml:space="preserve">       (12)</w:t>
-      </w:r>
-    </w:p>
-    <w:p>
-      <w:pPr>
-        <w:rPr>
-          <w:rFonts w:ascii="Times New Roman" w:hAnsi="Times New Roman" w:cs="Times New Roman"/>
-          <w:sz w:val="22"/>
-        </w:rPr>
-      </w:pPr>
-      <w:r>
-        <w:rPr>
-          <w:rFonts w:ascii="Times New Roman" w:hAnsi="Times New Roman" w:cs="Times New Roman"/>
-          <w:sz w:val="22"/>
-        </w:rPr>
-        <w:t xml:space="preserve">The total probability that </w:t>
-      </w:r>
-      <w:r>
-        <w:rPr>
-          <w:rFonts w:ascii="Times New Roman" w:hAnsi="Times New Roman" w:cs="Times New Roman"/>
-          <w:i/>
-          <w:sz w:val="22"/>
-        </w:rPr>
-        <w:t>n</w:t>
-      </w:r>
-      <w:r>
-        <w:rPr>
-          <w:rFonts w:ascii="Times New Roman" w:hAnsi="Times New Roman" w:cs="Times New Roman"/>
-          <w:sz w:val="22"/>
-        </w:rPr>
-        <w:t xml:space="preserve"> SPDC sources generate photons is given by </w:t>
-      </w:r>
-    </w:p>
-    <w:p>
-      <w:pPr>
-        <w:jc w:val="right"/>
-        <w:rPr>
-          <w:rFonts w:ascii="Times New Roman" w:hAnsi="Times New Roman" w:cs="Times New Roman"/>
-          <w:sz w:val="22"/>
-        </w:rPr>
-      </w:pPr>
-      <w:r>
-        <w:rPr>
-          <w:rFonts w:ascii="Times New Roman" w:hAnsi="Times New Roman" w:cs="Times New Roman"/>
-          <w:position w:val="-30"/>
-          <w:sz w:val="22"/>
-        </w:rPr>
-        <w:object w:dxaOrig="4239" w:dyaOrig="720" w14:anchorId="4D96859C">
-          <v:shape id="_x0000_i1051" type="#_x0000_t75" style="width:186.55pt;height:31.1pt" o:ole="">
-            <v:imagedata r:id="rId59" o:title=""/>
-          </v:shape>
-          <o:OLEObject Type="Embed" ProgID="Equation.DSMT4" ShapeID="_x0000_i1051" DrawAspect="Content" ObjectID="_1536028992" r:id="rId60"/>
-        </w:object>
-      </w:r>
-      <w:r>
-        <w:rPr>
-          <w:rFonts w:ascii="Times New Roman" w:hAnsi="Times New Roman" w:cs="Times New Roman"/>
-          <w:sz w:val="22"/>
-        </w:rPr>
-        <w:t xml:space="preserve">.       </w:t>
-      </w:r>
-      <w:r>
-        <w:rPr>
-          <w:rFonts w:ascii="Times New Roman" w:hAnsi="Times New Roman" w:cs="Times New Roman" w:hint="eastAsia"/>
-          <w:sz w:val="22"/>
-        </w:rPr>
-        <w:t xml:space="preserve">    </w:t>
-      </w:r>
-      <w:r>
-        <w:rPr>
-          <w:rFonts w:ascii="Times New Roman" w:hAnsi="Times New Roman" w:cs="Times New Roman"/>
-          <w:sz w:val="22"/>
-        </w:rPr>
-        <w:t xml:space="preserve">    (13)</w:t>
-      </w:r>
-    </w:p>
-    <w:p>
-      <w:pPr>
-        <w:rPr>
-          <w:rFonts w:ascii="Times New Roman" w:hAnsi="Times New Roman" w:cs="Times New Roman"/>
-          <w:sz w:val="22"/>
-        </w:rPr>
-      </w:pPr>
-      <w:r>
-        <w:rPr>
-          <w:rFonts w:ascii="Times New Roman" w:hAnsi="Times New Roman" w:cs="Times New Roman"/>
-          <w:sz w:val="22"/>
-        </w:rPr>
-        <w:t>Nevertheless</w:t>
-      </w:r>
-      <w:r>
-        <w:rPr>
-          <w:rFonts w:ascii="Times New Roman" w:hAnsi="Times New Roman" w:cs="Times New Roman"/>
-          <w:sz w:val="22"/>
-        </w:rPr>
-        <w:t>,</w:t>
-      </w:r>
-      <w:r>
-        <w:rPr>
-          <w:rFonts w:ascii="Times New Roman" w:hAnsi="Times New Roman" w:cs="Times New Roman"/>
-          <w:sz w:val="22"/>
-        </w:rPr>
-        <w:t xml:space="preserve"> we cannot distinguish the correct preparation of </w:t>
-      </w:r>
-      <w:r>
-        <w:rPr>
-          <w:rFonts w:ascii="Times New Roman" w:hAnsi="Times New Roman" w:cs="Times New Roman"/>
-          <w:i/>
-          <w:sz w:val="22"/>
-        </w:rPr>
-        <w:t>n</w:t>
-      </w:r>
-      <w:r>
-        <w:rPr>
-          <w:rFonts w:ascii="Times New Roman" w:hAnsi="Times New Roman" w:cs="Times New Roman"/>
-          <w:sz w:val="22"/>
-        </w:rPr>
-        <w:t xml:space="preserve"> single photons from the total occasions of </w:t>
-      </w:r>
-      <w:r>
-        <w:rPr>
-          <w:rFonts w:ascii="Times New Roman" w:hAnsi="Times New Roman" w:cs="Times New Roman"/>
-          <w:i/>
-          <w:sz w:val="22"/>
-        </w:rPr>
-        <w:t>n</w:t>
-      </w:r>
-      <w:r>
-        <w:rPr>
-          <w:rFonts w:ascii="Times New Roman" w:hAnsi="Times New Roman" w:cs="Times New Roman"/>
-          <w:sz w:val="22"/>
-        </w:rPr>
-        <w:t xml:space="preserve"> </w:t>
-      </w:r>
-      <w:r>
-        <w:rPr>
-          <w:rFonts w:ascii="Times New Roman" w:hAnsi="Times New Roman" w:cs="Times New Roman"/>
-          <w:sz w:val="22"/>
-        </w:rPr>
-        <w:t xml:space="preserve">heralded </w:t>
-      </w:r>
-      <w:r>
-        <w:rPr>
-          <w:rFonts w:ascii="Times New Roman" w:hAnsi="Times New Roman" w:cs="Times New Roman"/>
-          <w:sz w:val="22"/>
-        </w:rPr>
-        <w:t>sources. As show</w:t>
-      </w:r>
-      <w:r>
-        <w:rPr>
-          <w:rFonts w:ascii="Times New Roman" w:hAnsi="Times New Roman" w:cs="Times New Roman"/>
-          <w:sz w:val="22"/>
-        </w:rPr>
-        <w:t>n</w:t>
-      </w:r>
-      <w:r>
-        <w:rPr>
-          <w:rFonts w:ascii="Times New Roman" w:hAnsi="Times New Roman" w:cs="Times New Roman"/>
-          <w:sz w:val="22"/>
-        </w:rPr>
-        <w:t xml:space="preserve"> in figure </w:t>
-      </w:r>
-      <w:r>
-        <w:rPr>
-          <w:rFonts w:ascii="Times New Roman" w:hAnsi="Times New Roman" w:cs="Times New Roman" w:hint="eastAsia"/>
-          <w:sz w:val="22"/>
-        </w:rPr>
-        <w:t>10</w:t>
-      </w:r>
-      <w:r>
-        <w:rPr>
-          <w:rFonts w:ascii="Times New Roman" w:hAnsi="Times New Roman" w:cs="Times New Roman"/>
-          <w:sz w:val="22"/>
-        </w:rPr>
-        <w:t xml:space="preserve">, the </w:t>
-      </w:r>
-      <w:r>
-        <w:rPr>
-          <w:rFonts w:ascii="Times New Roman" w:hAnsi="Times New Roman" w:cs="Times New Roman" w:hint="eastAsia"/>
-          <w:sz w:val="22"/>
-        </w:rPr>
-        <w:t>correct generati</w:t>
-      </w:r>
-      <w:r>
-        <w:rPr>
-          <w:rFonts w:ascii="Times New Roman" w:hAnsi="Times New Roman" w:cs="Times New Roman"/>
-          <w:sz w:val="22"/>
-        </w:rPr>
-        <w:t>on</w:t>
-      </w:r>
-      <w:r>
-        <w:rPr>
-          <w:rFonts w:ascii="Times New Roman" w:hAnsi="Times New Roman" w:cs="Times New Roman"/>
-          <w:sz w:val="22"/>
-        </w:rPr>
-        <w:t xml:space="preserve"> ratio defined as </w:t>
-      </w:r>
-      <w:r>
-        <w:rPr>
-          <w:rFonts w:ascii="Times New Roman" w:hAnsi="Times New Roman" w:cs="Times New Roman"/>
-          <w:position w:val="-14"/>
-          <w:sz w:val="22"/>
-        </w:rPr>
-        <w:object w:dxaOrig="1980" w:dyaOrig="380" w14:anchorId="22909F98">
-          <v:shape id="_x0000_i1052" type="#_x0000_t75" style="width:83.45pt;height:15.55pt" o:ole="">
-            <v:imagedata r:id="rId61" o:title=""/>
-          </v:shape>
-          <o:OLEObject Type="Embed" ProgID="Equation.DSMT4" ShapeID="_x0000_i1052" DrawAspect="Content" ObjectID="_1536028993" r:id="rId62"/>
+          <o:OLEObject Type="Embed" ProgID="Equation.DSMT4" ShapeID="_x0000_i1027" DrawAspect="Content" ObjectID="_1536030788" r:id="rId13"/>
         </w:object>
       </w:r>
       <w:r>
@@ -3524,7 +948,7 @@
                     </pic:cNvPicPr>
                   </pic:nvPicPr>
                   <pic:blipFill>
-                    <a:blip r:embed="rId63">
+                    <a:blip r:embed="rId14">
                       <a:extLst>
                         <a:ext uri="{28A0092B-C50C-407E-A947-70E740481C1C}">
                           <a14:useLocalDpi xmlns:a14="http://schemas.microsoft.com/office/drawing/2010/main" val="0"/>
@@ -3596,8 +1020,8 @@
         </w:rPr>
         <w:t xml:space="preserve">. </w:t>
       </w:r>
-      <w:bookmarkStart w:id="6" w:name="OLE_LINK102"/>
-      <w:bookmarkStart w:id="7" w:name="OLE_LINK103"/>
+      <w:bookmarkStart w:id="3" w:name="OLE_LINK102"/>
+      <w:bookmarkStart w:id="4" w:name="OLE_LINK103"/>
       <w:r>
         <w:rPr>
           <w:rFonts w:ascii="Times New Roman" w:hAnsi="Times New Roman" w:cs="Times New Roman" w:hint="eastAsia"/>
@@ -3622,8 +1046,8 @@
         </w:rPr>
         <w:t xml:space="preserve">correct </w:t>
       </w:r>
-      <w:bookmarkStart w:id="8" w:name="OLE_LINK100"/>
-      <w:bookmarkStart w:id="9" w:name="OLE_LINK101"/>
+      <w:bookmarkStart w:id="5" w:name="OLE_LINK100"/>
+      <w:bookmarkStart w:id="6" w:name="OLE_LINK101"/>
       <w:r>
         <w:rPr>
           <w:rFonts w:ascii="Times New Roman" w:hAnsi="Times New Roman" w:cs="Times New Roman" w:hint="eastAsia"/>
@@ -3640,8 +1064,8 @@
         </w:rPr>
         <w:t>ion</w:t>
       </w:r>
-      <w:bookmarkEnd w:id="8"/>
-      <w:bookmarkEnd w:id="9"/>
+      <w:bookmarkEnd w:id="5"/>
+      <w:bookmarkEnd w:id="6"/>
       <w:r>
         <w:rPr>
           <w:rFonts w:ascii="Times New Roman" w:hAnsi="Times New Roman" w:cs="Times New Roman"/>
@@ -3650,8 +1074,8 @@
         </w:rPr>
         <w:t xml:space="preserve"> ratio</w:t>
       </w:r>
-      <w:bookmarkEnd w:id="6"/>
-      <w:bookmarkEnd w:id="7"/>
+      <w:bookmarkEnd w:id="3"/>
+      <w:bookmarkEnd w:id="4"/>
       <w:r>
         <w:rPr>
           <w:rFonts w:ascii="Times New Roman" w:hAnsi="Times New Roman" w:cs="Times New Roman" w:hint="eastAsia"/>
@@ -3987,10 +1411,10 @@
           <w:sz w:val="22"/>
         </w:rPr>
         <w:object w:dxaOrig="1460" w:dyaOrig="320" w14:anchorId="04DB4381">
-          <v:shape id="_x0000_i1053" type="#_x0000_t75" style="width:62.2pt;height:12.25pt" o:ole="">
-            <v:imagedata r:id="rId64" o:title=""/>
+          <v:shape id="_x0000_i1028" type="#_x0000_t75" style="width:62.2pt;height:12.25pt" o:ole="">
+            <v:imagedata r:id="rId15" o:title=""/>
           </v:shape>
-          <o:OLEObject Type="Embed" ProgID="Equation.DSMT4" ShapeID="_x0000_i1053" DrawAspect="Content" ObjectID="_1536028994" r:id="rId65"/>
+          <o:OLEObject Type="Embed" ProgID="Equation.DSMT4" ShapeID="_x0000_i1028" DrawAspect="Content" ObjectID="_1536030789" r:id="rId16"/>
         </w:object>
       </w:r>
       <w:r>
@@ -4082,7 +1506,15 @@
           <w:rFonts w:ascii="Times New Roman" w:hAnsi="Times New Roman" w:cs="Times New Roman"/>
           <w:sz w:val="22"/>
         </w:rPr>
-        <w:t xml:space="preserve"> too difficult to keep the system stable in the data collection period. Therefore, only the second remedy</w:t>
+        <w:t xml:space="preserve"> too difficult to keep the </w:t>
+      </w:r>
+      <w:r>
+        <w:rPr>
+          <w:rFonts w:ascii="Times New Roman" w:hAnsi="Times New Roman" w:cs="Times New Roman"/>
+          <w:sz w:val="22"/>
+        </w:rPr>
+        <w:lastRenderedPageBreak/>
+        <w:t>system stable in the data collection period. Therefore, only the second remedy</w:t>
       </w:r>
       <w:r>
         <w:rPr>
@@ -4278,7 +1710,6 @@
           <w:sz w:val="22"/>
           <w:lang w:eastAsia="en-US"/>
         </w:rPr>
-        <w:lastRenderedPageBreak/>
         <w:drawing>
           <wp:inline distT="0" distB="0" distL="0" distR="0" wp14:anchorId="6AB96089" wp14:editId="64B95C35">
             <wp:extent cx="4951485" cy="3314039"/>
@@ -4297,7 +1728,7 @@
                     </pic:cNvPicPr>
                   </pic:nvPicPr>
                   <pic:blipFill>
-                    <a:blip r:embed="rId66" cstate="print">
+                    <a:blip r:embed="rId17" cstate="print">
                       <a:extLst>
                         <a:ext uri="{28A0092B-C50C-407E-A947-70E740481C1C}">
                           <a14:useLocalDpi xmlns:a14="http://schemas.microsoft.com/office/drawing/2010/main" val="0"/>
@@ -4791,8 +2222,8 @@
         </w:rPr>
         <w:t xml:space="preserve"> the </w:t>
       </w:r>
-      <w:bookmarkStart w:id="10" w:name="OLE_LINK96"/>
-      <w:bookmarkStart w:id="11" w:name="OLE_LINK97"/>
+      <w:bookmarkStart w:id="7" w:name="OLE_LINK96"/>
+      <w:bookmarkStart w:id="8" w:name="OLE_LINK97"/>
       <w:r>
         <w:rPr>
           <w:rFonts w:ascii="Times New Roman" w:hAnsi="Times New Roman" w:cs="Times New Roman"/>
@@ -4801,8 +2232,8 @@
         </w:rPr>
         <w:t>broken lines</w:t>
       </w:r>
-      <w:bookmarkEnd w:id="10"/>
-      <w:bookmarkEnd w:id="11"/>
+      <w:bookmarkEnd w:id="7"/>
+      <w:bookmarkEnd w:id="8"/>
       <w:r>
         <w:rPr>
           <w:rFonts w:ascii="Times New Roman" w:hAnsi="Times New Roman" w:cs="Times New Roman"/>
@@ -4838,8 +2269,6 @@
           <w:lang w:val="en-GB"/>
         </w:rPr>
       </w:pPr>
-      <w:bookmarkStart w:id="12" w:name="_GoBack"/>
-      <w:bookmarkEnd w:id="12"/>
     </w:p>
     <w:p>
       <w:pPr>
@@ -5198,10 +2627,10 @@
           <w:position w:val="-6"/>
         </w:rPr>
         <w:object w:dxaOrig="540" w:dyaOrig="279" w14:anchorId="37834B0D">
-          <v:shape id="_x0000_i1054" type="#_x0000_t75" style="width:27pt;height:13.9pt" o:ole="">
-            <v:imagedata r:id="rId67" o:title=""/>
+          <v:shape id="_x0000_i1029" type="#_x0000_t75" style="width:27pt;height:13.9pt" o:ole="">
+            <v:imagedata r:id="rId18" o:title=""/>
           </v:shape>
-          <o:OLEObject Type="Embed" ProgID="Equation.DSMT4" ShapeID="_x0000_i1054" DrawAspect="Content" ObjectID="_1536028995" r:id="rId68"/>
+          <o:OLEObject Type="Embed" ProgID="Equation.DSMT4" ShapeID="_x0000_i1029" DrawAspect="Content" ObjectID="_1536030790" r:id="rId19"/>
         </w:object>
       </w:r>
       <w:r>
@@ -5216,10 +2645,10 @@
           <w:position w:val="-6"/>
         </w:rPr>
         <w:object w:dxaOrig="700" w:dyaOrig="279" w14:anchorId="42E30A5D">
-          <v:shape id="_x0000_i1055" type="#_x0000_t75" style="width:35.2pt;height:13.9pt" o:ole="">
-            <v:imagedata r:id="rId69" o:title=""/>
+          <v:shape id="_x0000_i1030" type="#_x0000_t75" style="width:35.2pt;height:13.9pt" o:ole="">
+            <v:imagedata r:id="rId20" o:title=""/>
           </v:shape>
-          <o:OLEObject Type="Embed" ProgID="Equation.DSMT4" ShapeID="_x0000_i1055" DrawAspect="Content" ObjectID="_1536028996" r:id="rId70"/>
+          <o:OLEObject Type="Embed" ProgID="Equation.DSMT4" ShapeID="_x0000_i1030" DrawAspect="Content" ObjectID="_1536030791" r:id="rId21"/>
         </w:object>
       </w:r>
       <w:r>
@@ -5240,10 +2669,10 @@
           <w:position w:val="-6"/>
         </w:rPr>
         <w:object w:dxaOrig="1020" w:dyaOrig="279" w14:anchorId="1B11670E">
-          <v:shape id="_x0000_i1056" type="#_x0000_t75" style="width:50.75pt;height:13.9pt" o:ole="">
-            <v:imagedata r:id="rId71" o:title=""/>
+          <v:shape id="_x0000_i1031" type="#_x0000_t75" style="width:50.75pt;height:13.9pt" o:ole="">
+            <v:imagedata r:id="rId22" o:title=""/>
           </v:shape>
-          <o:OLEObject Type="Embed" ProgID="Equation.DSMT4" ShapeID="_x0000_i1056" DrawAspect="Content" ObjectID="_1536028997" r:id="rId72"/>
+          <o:OLEObject Type="Embed" ProgID="Equation.DSMT4" ShapeID="_x0000_i1031" DrawAspect="Content" ObjectID="_1536030792" r:id="rId23"/>
         </w:object>
       </w:r>
       <w:r>
@@ -5318,10 +2747,10 @@
           <w:position w:val="-6"/>
         </w:rPr>
         <w:object w:dxaOrig="880" w:dyaOrig="279" w14:anchorId="05AB52B1">
-          <v:shape id="_x0000_i1057" type="#_x0000_t75" style="width:43.35pt;height:13.9pt" o:ole="">
-            <v:imagedata r:id="rId73" o:title=""/>
+          <v:shape id="_x0000_i1032" type="#_x0000_t75" style="width:43.35pt;height:13.9pt" o:ole="">
+            <v:imagedata r:id="rId24" o:title=""/>
           </v:shape>
-          <o:OLEObject Type="Embed" ProgID="Equation.DSMT4" ShapeID="_x0000_i1057" DrawAspect="Content" ObjectID="_1536028998" r:id="rId74"/>
+          <o:OLEObject Type="Embed" ProgID="Equation.DSMT4" ShapeID="_x0000_i1032" DrawAspect="Content" ObjectID="_1536030793" r:id="rId25"/>
         </w:object>
       </w:r>
       <w:r>
@@ -5391,7 +2820,7 @@
                     </pic:cNvPicPr>
                   </pic:nvPicPr>
                   <pic:blipFill>
-                    <a:blip r:embed="rId75" cstate="print">
+                    <a:blip r:embed="rId26" cstate="print">
                       <a:extLst>
                         <a:ext uri="{28A0092B-C50C-407E-A947-70E740481C1C}">
                           <a14:useLocalDpi xmlns:a14="http://schemas.microsoft.com/office/drawing/2010/main" val="0"/>
@@ -5506,8 +2935,8 @@
         </w:rPr>
         <w:t>.</w:t>
       </w:r>
-      <w:bookmarkStart w:id="13" w:name="OLE_LINK122"/>
-      <w:bookmarkStart w:id="14" w:name="OLE_LINK123"/>
+      <w:bookmarkStart w:id="9" w:name="OLE_LINK122"/>
+      <w:bookmarkStart w:id="10" w:name="OLE_LINK123"/>
       <w:r>
         <w:rPr>
           <w:rFonts w:ascii="Times New Roman" w:hAnsi="Times New Roman" w:cs="Times New Roman" w:hint="eastAsia"/>
@@ -5694,10 +3123,10 @@
           <w:szCs w:val="20"/>
         </w:rPr>
         <w:object w:dxaOrig="1040" w:dyaOrig="279" w14:anchorId="6B873AD0">
-          <v:shape id="_x0000_i1058" type="#_x0000_t75" style="width:43.35pt;height:11.45pt" o:ole="">
-            <v:imagedata r:id="rId76" o:title=""/>
+          <v:shape id="_x0000_i1033" type="#_x0000_t75" style="width:43.35pt;height:11.45pt" o:ole="">
+            <v:imagedata r:id="rId27" o:title=""/>
           </v:shape>
-          <o:OLEObject Type="Embed" ProgID="Equation.DSMT4" ShapeID="_x0000_i1058" DrawAspect="Content" ObjectID="_1536028999" r:id="rId77"/>
+          <o:OLEObject Type="Embed" ProgID="Equation.DSMT4" ShapeID="_x0000_i1033" DrawAspect="Content" ObjectID="_1536030794" r:id="rId28"/>
         </w:object>
       </w:r>
       <w:r>
@@ -5732,10 +3161,10 @@
           <w:szCs w:val="20"/>
         </w:rPr>
         <w:object w:dxaOrig="1100" w:dyaOrig="320" w14:anchorId="3DE826D6">
-          <v:shape id="_x0000_i1059" type="#_x0000_t75" style="width:46.65pt;height:13.1pt" o:ole="">
-            <v:imagedata r:id="rId78" o:title=""/>
+          <v:shape id="_x0000_i1034" type="#_x0000_t75" style="width:46.65pt;height:13.1pt" o:ole="">
+            <v:imagedata r:id="rId29" o:title=""/>
           </v:shape>
-          <o:OLEObject Type="Embed" ProgID="Equation.DSMT4" ShapeID="_x0000_i1059" DrawAspect="Content" ObjectID="_1536029000" r:id="rId79"/>
+          <o:OLEObject Type="Embed" ProgID="Equation.DSMT4" ShapeID="_x0000_i1034" DrawAspect="Content" ObjectID="_1536030795" r:id="rId30"/>
         </w:object>
       </w:r>
       <w:r>
@@ -5746,8 +3175,8 @@
         </w:rPr>
         <w:t>;</w:t>
       </w:r>
-      <w:bookmarkEnd w:id="13"/>
-      <w:bookmarkEnd w:id="14"/>
+      <w:bookmarkEnd w:id="9"/>
+      <w:bookmarkEnd w:id="10"/>
       <w:r>
         <w:rPr>
           <w:rFonts w:ascii="Times New Roman" w:hAnsi="Times New Roman" w:cs="Times New Roman"/>
@@ -5780,10 +3209,10 @@
           <w:szCs w:val="20"/>
         </w:rPr>
         <w:object w:dxaOrig="1060" w:dyaOrig="279" w14:anchorId="0E26C187">
-          <v:shape id="_x0000_i1060" type="#_x0000_t75" style="width:45pt;height:11.45pt" o:ole="">
-            <v:imagedata r:id="rId80" o:title=""/>
+          <v:shape id="_x0000_i1035" type="#_x0000_t75" style="width:45pt;height:11.45pt" o:ole="">
+            <v:imagedata r:id="rId31" o:title=""/>
           </v:shape>
-          <o:OLEObject Type="Embed" ProgID="Equation.DSMT4" ShapeID="_x0000_i1060" DrawAspect="Content" ObjectID="_1536029001" r:id="rId81"/>
+          <o:OLEObject Type="Embed" ProgID="Equation.DSMT4" ShapeID="_x0000_i1035" DrawAspect="Content" ObjectID="_1536030796" r:id="rId32"/>
         </w:object>
       </w:r>
       <w:r>
@@ -5818,10 +3247,10 @@
           <w:szCs w:val="20"/>
         </w:rPr>
         <w:object w:dxaOrig="1100" w:dyaOrig="320" w14:anchorId="7FDB0D17">
-          <v:shape id="_x0000_i1061" type="#_x0000_t75" style="width:46.65pt;height:13.1pt" o:ole="">
-            <v:imagedata r:id="rId82" o:title=""/>
+          <v:shape id="_x0000_i1036" type="#_x0000_t75" style="width:46.65pt;height:13.1pt" o:ole="">
+            <v:imagedata r:id="rId33" o:title=""/>
           </v:shape>
-          <o:OLEObject Type="Embed" ProgID="Equation.DSMT4" ShapeID="_x0000_i1061" DrawAspect="Content" ObjectID="_1536029002" r:id="rId83"/>
+          <o:OLEObject Type="Embed" ProgID="Equation.DSMT4" ShapeID="_x0000_i1036" DrawAspect="Content" ObjectID="_1536030797" r:id="rId34"/>
         </w:object>
       </w:r>
       <w:r>
@@ -5856,10 +3285,10 @@
           <w:szCs w:val="20"/>
         </w:rPr>
         <w:object w:dxaOrig="1060" w:dyaOrig="279" w14:anchorId="11921C47">
-          <v:shape id="_x0000_i1062" type="#_x0000_t75" style="width:45pt;height:11.45pt" o:ole="">
-            <v:imagedata r:id="rId84" o:title=""/>
+          <v:shape id="_x0000_i1037" type="#_x0000_t75" style="width:45pt;height:11.45pt" o:ole="">
+            <v:imagedata r:id="rId35" o:title=""/>
           </v:shape>
-          <o:OLEObject Type="Embed" ProgID="Equation.DSMT4" ShapeID="_x0000_i1062" DrawAspect="Content" ObjectID="_1536029003" r:id="rId85"/>
+          <o:OLEObject Type="Embed" ProgID="Equation.DSMT4" ShapeID="_x0000_i1037" DrawAspect="Content" ObjectID="_1536030798" r:id="rId36"/>
         </w:object>
       </w:r>
       <w:r>
@@ -5894,10 +3323,10 @@
           <w:szCs w:val="20"/>
         </w:rPr>
         <w:object w:dxaOrig="999" w:dyaOrig="320" w14:anchorId="2D537914">
-          <v:shape id="_x0000_i1063" type="#_x0000_t75" style="width:42.55pt;height:13.1pt" o:ole="">
-            <v:imagedata r:id="rId86" o:title=""/>
+          <v:shape id="_x0000_i1038" type="#_x0000_t75" style="width:42.55pt;height:13.1pt" o:ole="">
+            <v:imagedata r:id="rId37" o:title=""/>
           </v:shape>
-          <o:OLEObject Type="Embed" ProgID="Equation.DSMT4" ShapeID="_x0000_i1063" DrawAspect="Content" ObjectID="_1536029004" r:id="rId87"/>
+          <o:OLEObject Type="Embed" ProgID="Equation.DSMT4" ShapeID="_x0000_i1038" DrawAspect="Content" ObjectID="_1536030799" r:id="rId38"/>
         </w:object>
       </w:r>
       <w:r>
@@ -5932,10 +3361,10 @@
           <w:szCs w:val="20"/>
         </w:rPr>
         <w:object w:dxaOrig="1020" w:dyaOrig="279" w14:anchorId="7658D153">
-          <v:shape id="_x0000_i1064" type="#_x0000_t75" style="width:42.55pt;height:11.45pt" o:ole="">
-            <v:imagedata r:id="rId88" o:title=""/>
+          <v:shape id="_x0000_i1039" type="#_x0000_t75" style="width:42.55pt;height:11.45pt" o:ole="">
+            <v:imagedata r:id="rId39" o:title=""/>
           </v:shape>
-          <o:OLEObject Type="Embed" ProgID="Equation.DSMT4" ShapeID="_x0000_i1064" DrawAspect="Content" ObjectID="_1536029005" r:id="rId89"/>
+          <o:OLEObject Type="Embed" ProgID="Equation.DSMT4" ShapeID="_x0000_i1039" DrawAspect="Content" ObjectID="_1536030800" r:id="rId40"/>
         </w:object>
       </w:r>
       <w:r>
@@ -5970,10 +3399,10 @@
           <w:szCs w:val="20"/>
         </w:rPr>
         <w:object w:dxaOrig="1100" w:dyaOrig="320" w14:anchorId="48634DEB">
-          <v:shape id="_x0000_i1065" type="#_x0000_t75" style="width:46.65pt;height:13.1pt" o:ole="">
-            <v:imagedata r:id="rId90" o:title=""/>
+          <v:shape id="_x0000_i1040" type="#_x0000_t75" style="width:46.65pt;height:13.1pt" o:ole="">
+            <v:imagedata r:id="rId41" o:title=""/>
           </v:shape>
-          <o:OLEObject Type="Embed" ProgID="Equation.DSMT4" ShapeID="_x0000_i1065" DrawAspect="Content" ObjectID="_1536029006" r:id="rId91"/>
+          <o:OLEObject Type="Embed" ProgID="Equation.DSMT4" ShapeID="_x0000_i1040" DrawAspect="Content" ObjectID="_1536030801" r:id="rId42"/>
         </w:object>
       </w:r>
       <w:r>
@@ -6008,10 +3437,10 @@
           <w:szCs w:val="20"/>
         </w:rPr>
         <w:object w:dxaOrig="1020" w:dyaOrig="279" w14:anchorId="24B11873">
-          <v:shape id="_x0000_i1066" type="#_x0000_t75" style="width:42.55pt;height:11.45pt" o:ole="">
-            <v:imagedata r:id="rId92" o:title=""/>
+          <v:shape id="_x0000_i1041" type="#_x0000_t75" style="width:42.55pt;height:11.45pt" o:ole="">
+            <v:imagedata r:id="rId43" o:title=""/>
           </v:shape>
-          <o:OLEObject Type="Embed" ProgID="Equation.DSMT4" ShapeID="_x0000_i1066" DrawAspect="Content" ObjectID="_1536029007" r:id="rId93"/>
+          <o:OLEObject Type="Embed" ProgID="Equation.DSMT4" ShapeID="_x0000_i1041" DrawAspect="Content" ObjectID="_1536030802" r:id="rId44"/>
         </w:object>
       </w:r>
       <w:r>
@@ -6046,10 +3475,10 @@
           <w:szCs w:val="20"/>
         </w:rPr>
         <w:object w:dxaOrig="1120" w:dyaOrig="320" w14:anchorId="3903B2B8">
-          <v:shape id="_x0000_i1067" type="#_x0000_t75" style="width:46.65pt;height:13.1pt" o:ole="">
-            <v:imagedata r:id="rId94" o:title=""/>
+          <v:shape id="_x0000_i1042" type="#_x0000_t75" style="width:46.65pt;height:13.1pt" o:ole="">
+            <v:imagedata r:id="rId45" o:title=""/>
           </v:shape>
-          <o:OLEObject Type="Embed" ProgID="Equation.DSMT4" ShapeID="_x0000_i1067" DrawAspect="Content" ObjectID="_1536029008" r:id="rId95"/>
+          <o:OLEObject Type="Embed" ProgID="Equation.DSMT4" ShapeID="_x0000_i1042" DrawAspect="Content" ObjectID="_1536030803" r:id="rId46"/>
         </w:object>
       </w:r>
       <w:r>
@@ -6084,10 +3513,10 @@
           <w:szCs w:val="20"/>
         </w:rPr>
         <w:object w:dxaOrig="1020" w:dyaOrig="279" w14:anchorId="5DEC067F">
-          <v:shape id="_x0000_i1068" type="#_x0000_t75" style="width:42.55pt;height:11.45pt" o:ole="">
-            <v:imagedata r:id="rId96" o:title=""/>
+          <v:shape id="_x0000_i1043" type="#_x0000_t75" style="width:42.55pt;height:11.45pt" o:ole="">
+            <v:imagedata r:id="rId47" o:title=""/>
           </v:shape>
-          <o:OLEObject Type="Embed" ProgID="Equation.DSMT4" ShapeID="_x0000_i1068" DrawAspect="Content" ObjectID="_1536029009" r:id="rId97"/>
+          <o:OLEObject Type="Embed" ProgID="Equation.DSMT4" ShapeID="_x0000_i1043" DrawAspect="Content" ObjectID="_1536030804" r:id="rId48"/>
         </w:object>
       </w:r>
       <w:r>
@@ -6122,10 +3551,10 @@
           <w:szCs w:val="20"/>
         </w:rPr>
         <w:object w:dxaOrig="1020" w:dyaOrig="320" w14:anchorId="42C2252E">
-          <v:shape id="_x0000_i1069" type="#_x0000_t75" style="width:42.55pt;height:13.1pt" o:ole="">
-            <v:imagedata r:id="rId98" o:title=""/>
+          <v:shape id="_x0000_i1044" type="#_x0000_t75" style="width:42.55pt;height:13.1pt" o:ole="">
+            <v:imagedata r:id="rId49" o:title=""/>
           </v:shape>
-          <o:OLEObject Type="Embed" ProgID="Equation.DSMT4" ShapeID="_x0000_i1069" DrawAspect="Content" ObjectID="_1536029010" r:id="rId99"/>
+          <o:OLEObject Type="Embed" ProgID="Equation.DSMT4" ShapeID="_x0000_i1044" DrawAspect="Content" ObjectID="_1536030805" r:id="rId50"/>
         </w:object>
       </w:r>
       <w:r>
@@ -6302,10 +3731,10 @@
           <w:sz w:val="22"/>
         </w:rPr>
         <w:object w:dxaOrig="7160" w:dyaOrig="1520" w14:anchorId="2D1936E5">
-          <v:shape id="_x0000_i1070" type="#_x0000_t75" style="width:317.45pt;height:66.25pt" o:ole="">
-            <v:imagedata r:id="rId100" o:title=""/>
+          <v:shape id="_x0000_i1045" type="#_x0000_t75" style="width:317.45pt;height:66.25pt" o:ole="">
+            <v:imagedata r:id="rId51" o:title=""/>
           </v:shape>
-          <o:OLEObject Type="Embed" ProgID="Equation.DSMT4" ShapeID="_x0000_i1070" DrawAspect="Content" ObjectID="_1536029011" r:id="rId101"/>
+          <o:OLEObject Type="Embed" ProgID="Equation.DSMT4" ShapeID="_x0000_i1045" DrawAspect="Content" ObjectID="_1536030806" r:id="rId52"/>
         </w:object>
       </w:r>
       <w:r>
@@ -6376,10 +3805,10 @@
           <w:sz w:val="22"/>
         </w:rPr>
         <w:object w:dxaOrig="3680" w:dyaOrig="720" w14:anchorId="3B5BB939">
-          <v:shape id="_x0000_i1071" type="#_x0000_t75" style="width:157.1pt;height:30.25pt" o:ole="">
-            <v:imagedata r:id="rId102" o:title=""/>
+          <v:shape id="_x0000_i1046" type="#_x0000_t75" style="width:157.1pt;height:30.25pt" o:ole="">
+            <v:imagedata r:id="rId53" o:title=""/>
           </v:shape>
-          <o:OLEObject Type="Embed" ProgID="Equation.DSMT4" ShapeID="_x0000_i1071" DrawAspect="Content" ObjectID="_1536029012" r:id="rId103"/>
+          <o:OLEObject Type="Embed" ProgID="Equation.DSMT4" ShapeID="_x0000_i1046" DrawAspect="Content" ObjectID="_1536030807" r:id="rId54"/>
         </w:object>
       </w:r>
       <w:r>
@@ -6474,10 +3903,10 @@
           <w:sz w:val="22"/>
         </w:rPr>
         <w:object w:dxaOrig="279" w:dyaOrig="360" w14:anchorId="48DD84DE">
-          <v:shape id="_x0000_i1072" type="#_x0000_t75" style="width:14.75pt;height:18pt" o:ole="">
-            <v:imagedata r:id="rId104" o:title=""/>
+          <v:shape id="_x0000_i1047" type="#_x0000_t75" style="width:14.75pt;height:18pt" o:ole="">
+            <v:imagedata r:id="rId55" o:title=""/>
           </v:shape>
-          <o:OLEObject Type="Embed" ProgID="Equation.DSMT4" ShapeID="_x0000_i1072" DrawAspect="Content" ObjectID="_1536029013" r:id="rId105"/>
+          <o:OLEObject Type="Embed" ProgID="Equation.DSMT4" ShapeID="_x0000_i1047" DrawAspect="Content" ObjectID="_1536030808" r:id="rId56"/>
         </w:object>
       </w:r>
       <w:r>
@@ -6494,10 +3923,10 @@
           <w:sz w:val="22"/>
         </w:rPr>
         <w:object w:dxaOrig="1300" w:dyaOrig="360" w14:anchorId="753F0539">
-          <v:shape id="_x0000_i1073" type="#_x0000_t75" style="width:51.55pt;height:14.75pt" o:ole="">
-            <v:imagedata r:id="rId106" o:title=""/>
+          <v:shape id="_x0000_i1048" type="#_x0000_t75" style="width:51.55pt;height:14.75pt" o:ole="">
+            <v:imagedata r:id="rId57" o:title=""/>
           </v:shape>
-          <o:OLEObject Type="Embed" ProgID="Equation.DSMT4" ShapeID="_x0000_i1073" DrawAspect="Content" ObjectID="_1536029014" r:id="rId107"/>
+          <o:OLEObject Type="Embed" ProgID="Equation.DSMT4" ShapeID="_x0000_i1048" DrawAspect="Content" ObjectID="_1536030809" r:id="rId58"/>
         </w:object>
       </w:r>
       <w:r>
@@ -6554,10 +3983,10 @@
           <w:sz w:val="22"/>
         </w:rPr>
         <w:object w:dxaOrig="10060" w:dyaOrig="1520" w14:anchorId="0DB84DFA">
-          <v:shape id="_x0000_i1074" type="#_x0000_t75" style="width:403.35pt;height:61.35pt" o:ole="">
-            <v:imagedata r:id="rId108" o:title=""/>
+          <v:shape id="_x0000_i1049" type="#_x0000_t75" style="width:403.35pt;height:61.35pt" o:ole="">
+            <v:imagedata r:id="rId59" o:title=""/>
           </v:shape>
-          <o:OLEObject Type="Embed" ProgID="Equation.DSMT4" ShapeID="_x0000_i1074" DrawAspect="Content" ObjectID="_1536029015" r:id="rId109"/>
+          <o:OLEObject Type="Embed" ProgID="Equation.DSMT4" ShapeID="_x0000_i1049" DrawAspect="Content" ObjectID="_1536030810" r:id="rId60"/>
         </w:object>
       </w:r>
       <w:r>
@@ -6582,8 +4011,8 @@
         </w:rPr>
         <w:t>, where the subscript t indicates the total probability of getting a signal.</w:t>
       </w:r>
-      <w:bookmarkStart w:id="15" w:name="OLE_LINK98"/>
-      <w:bookmarkStart w:id="16" w:name="OLE_LINK99"/>
+      <w:bookmarkStart w:id="11" w:name="OLE_LINK98"/>
+      <w:bookmarkStart w:id="12" w:name="OLE_LINK99"/>
     </w:p>
     <w:p>
       <w:pPr>
@@ -6649,8 +4078,8 @@
         </w:rPr>
         <w:t xml:space="preserve">we plot the requirement for coupling and detection efficiency when increasing </w:t>
       </w:r>
-      <w:bookmarkEnd w:id="15"/>
-      <w:bookmarkEnd w:id="16"/>
+      <w:bookmarkEnd w:id="11"/>
+      <w:bookmarkEnd w:id="12"/>
       <w:r>
         <w:rPr>
           <w:rFonts w:ascii="Times New Roman" w:hAnsi="Times New Roman" w:cs="Times New Roman"/>
@@ -6954,10 +4383,10 @@
           <w:sz w:val="22"/>
         </w:rPr>
         <w:object w:dxaOrig="10100" w:dyaOrig="760" w14:anchorId="72942371">
-          <v:shape id="_x0000_i1075" type="#_x0000_t75" style="width:409.9pt;height:31.9pt" o:ole="">
-            <v:imagedata r:id="rId110" o:title=""/>
+          <v:shape id="_x0000_i1050" type="#_x0000_t75" style="width:409.9pt;height:31.9pt" o:ole="">
+            <v:imagedata r:id="rId61" o:title=""/>
           </v:shape>
-          <o:OLEObject Type="Embed" ProgID="Equation.DSMT4" ShapeID="_x0000_i1075" DrawAspect="Content" ObjectID="_1536029016" r:id="rId111"/>
+          <o:OLEObject Type="Embed" ProgID="Equation.DSMT4" ShapeID="_x0000_i1050" DrawAspect="Content" ObjectID="_1536030811" r:id="rId62"/>
         </w:object>
       </w:r>
     </w:p>
@@ -6992,10 +4421,10 @@
           <w:sz w:val="22"/>
         </w:rPr>
         <w:object w:dxaOrig="10140" w:dyaOrig="1520" w14:anchorId="3820AC06">
-          <v:shape id="_x0000_i1076" type="#_x0000_t75" style="width:392.75pt;height:58.9pt" o:ole="">
-            <v:imagedata r:id="rId112" o:title=""/>
+          <v:shape id="_x0000_i1051" type="#_x0000_t75" style="width:392.75pt;height:58.9pt" o:ole="">
+            <v:imagedata r:id="rId63" o:title=""/>
           </v:shape>
-          <o:OLEObject Type="Embed" ProgID="Equation.DSMT4" ShapeID="_x0000_i1076" DrawAspect="Content" ObjectID="_1536029017" r:id="rId113"/>
+          <o:OLEObject Type="Embed" ProgID="Equation.DSMT4" ShapeID="_x0000_i1051" DrawAspect="Content" ObjectID="_1536030812" r:id="rId64"/>
         </w:object>
       </w:r>
       <w:r>
@@ -7325,10 +4754,10 @@
           <w:sz w:val="22"/>
         </w:rPr>
         <w:object w:dxaOrig="1420" w:dyaOrig="440" w14:anchorId="58743353">
-          <v:shape id="_x0000_i1077" type="#_x0000_t75" style="width:67.9pt;height:21.25pt" o:ole="">
-            <v:imagedata r:id="rId114" o:title=""/>
+          <v:shape id="_x0000_i1052" type="#_x0000_t75" style="width:67.9pt;height:21.25pt" o:ole="">
+            <v:imagedata r:id="rId65" o:title=""/>
           </v:shape>
-          <o:OLEObject Type="Embed" ProgID="Equation.DSMT4" ShapeID="_x0000_i1077" DrawAspect="Content" ObjectID="_1536029018" r:id="rId115"/>
+          <o:OLEObject Type="Embed" ProgID="Equation.DSMT4" ShapeID="_x0000_i1052" DrawAspect="Content" ObjectID="_1536030813" r:id="rId66"/>
         </w:object>
       </w:r>
       <w:r>
@@ -7347,10 +4776,10 @@
           <w:sz w:val="22"/>
         </w:rPr>
         <w:object w:dxaOrig="279" w:dyaOrig="360" w14:anchorId="7CE1EC7D">
-          <v:shape id="_x0000_i1078" type="#_x0000_t75" style="width:12.25pt;height:15.55pt" o:ole="">
-            <v:imagedata r:id="rId116" o:title=""/>
+          <v:shape id="_x0000_i1053" type="#_x0000_t75" style="width:12.25pt;height:15.55pt" o:ole="">
+            <v:imagedata r:id="rId67" o:title=""/>
           </v:shape>
-          <o:OLEObject Type="Embed" ProgID="Equation.DSMT4" ShapeID="_x0000_i1078" DrawAspect="Content" ObjectID="_1536029019" r:id="rId117"/>
+          <o:OLEObject Type="Embed" ProgID="Equation.DSMT4" ShapeID="_x0000_i1053" DrawAspect="Content" ObjectID="_1536030814" r:id="rId68"/>
         </w:object>
       </w:r>
       <w:r>
@@ -7379,10 +4808,10 @@
           <w:sz w:val="22"/>
         </w:rPr>
         <w:object w:dxaOrig="9040" w:dyaOrig="1520" w14:anchorId="023A627D">
-          <v:shape id="_x0000_i1079" type="#_x0000_t75" style="width:385.35pt;height:65.45pt" o:ole="">
-            <v:imagedata r:id="rId118" o:title=""/>
+          <v:shape id="_x0000_i1054" type="#_x0000_t75" style="width:385.35pt;height:65.45pt" o:ole="">
+            <v:imagedata r:id="rId69" o:title=""/>
           </v:shape>
-          <o:OLEObject Type="Embed" ProgID="Equation.DSMT4" ShapeID="_x0000_i1079" DrawAspect="Content" ObjectID="_1536029020" r:id="rId119"/>
+          <o:OLEObject Type="Embed" ProgID="Equation.DSMT4" ShapeID="_x0000_i1054" DrawAspect="Content" ObjectID="_1536030815" r:id="rId70"/>
         </w:object>
       </w:r>
       <w:r>
@@ -7412,10 +4841,10 @@
           <w:sz w:val="22"/>
         </w:rPr>
         <w:object w:dxaOrig="10020" w:dyaOrig="1520" w14:anchorId="14E0F841">
-          <v:shape id="_x0000_i1080" type="#_x0000_t75" style="width:409.1pt;height:63pt" o:ole="">
-            <v:imagedata r:id="rId120" o:title=""/>
+          <v:shape id="_x0000_i1055" type="#_x0000_t75" style="width:409.1pt;height:63pt" o:ole="">
+            <v:imagedata r:id="rId71" o:title=""/>
           </v:shape>
-          <o:OLEObject Type="Embed" ProgID="Equation.DSMT4" ShapeID="_x0000_i1080" DrawAspect="Content" ObjectID="_1536029021" r:id="rId121"/>
+          <o:OLEObject Type="Embed" ProgID="Equation.DSMT4" ShapeID="_x0000_i1055" DrawAspect="Content" ObjectID="_1536030816" r:id="rId72"/>
         </w:object>
       </w:r>
       <w:r>
@@ -7704,10 +5133,10 @@
           <w:sz w:val="22"/>
         </w:rPr>
         <w:object w:dxaOrig="279" w:dyaOrig="360" w14:anchorId="15A09ADA">
-          <v:shape id="_x0000_i1081" type="#_x0000_t75" style="width:14.75pt;height:18pt" o:ole="">
-            <v:imagedata r:id="rId122" o:title=""/>
+          <v:shape id="_x0000_i1056" type="#_x0000_t75" style="width:14.75pt;height:18pt" o:ole="">
+            <v:imagedata r:id="rId73" o:title=""/>
           </v:shape>
-          <o:OLEObject Type="Embed" ProgID="Equation.DSMT4" ShapeID="_x0000_i1081" DrawAspect="Content" ObjectID="_1536029022" r:id="rId123"/>
+          <o:OLEObject Type="Embed" ProgID="Equation.DSMT4" ShapeID="_x0000_i1056" DrawAspect="Content" ObjectID="_1536030817" r:id="rId74"/>
         </w:object>
       </w:r>
       <w:r>
@@ -7724,10 +5153,10 @@
           <w:sz w:val="22"/>
         </w:rPr>
         <w:object w:dxaOrig="320" w:dyaOrig="440" w14:anchorId="4D616161">
-          <v:shape id="_x0000_i1082" type="#_x0000_t75" style="width:15.55pt;height:22.9pt" o:ole="">
-            <v:imagedata r:id="rId124" o:title=""/>
+          <v:shape id="_x0000_i1057" type="#_x0000_t75" style="width:15.55pt;height:22.9pt" o:ole="">
+            <v:imagedata r:id="rId75" o:title=""/>
           </v:shape>
-          <o:OLEObject Type="Embed" ProgID="Equation.DSMT4" ShapeID="_x0000_i1082" DrawAspect="Content" ObjectID="_1536029023" r:id="rId125"/>
+          <o:OLEObject Type="Embed" ProgID="Equation.DSMT4" ShapeID="_x0000_i1057" DrawAspect="Content" ObjectID="_1536030818" r:id="rId76"/>
         </w:object>
       </w:r>
       <w:r>
@@ -7761,10 +5190,10 @@
           <w:sz w:val="22"/>
         </w:rPr>
         <w:object w:dxaOrig="9279" w:dyaOrig="1520" w14:anchorId="2BE1AB51">
-          <v:shape id="_x0000_i1083" type="#_x0000_t75" style="width:403.35pt;height:66.25pt" o:ole="">
-            <v:imagedata r:id="rId126" o:title=""/>
+          <v:shape id="_x0000_i1058" type="#_x0000_t75" style="width:403.35pt;height:66.25pt" o:ole="">
+            <v:imagedata r:id="rId77" o:title=""/>
           </v:shape>
-          <o:OLEObject Type="Embed" ProgID="Equation.DSMT4" ShapeID="_x0000_i1083" DrawAspect="Content" ObjectID="_1536029024" r:id="rId127"/>
+          <o:OLEObject Type="Embed" ProgID="Equation.DSMT4" ShapeID="_x0000_i1058" DrawAspect="Content" ObjectID="_1536030819" r:id="rId78"/>
         </w:object>
       </w:r>
     </w:p>
@@ -7800,10 +5229,10 @@
           <w:sz w:val="22"/>
         </w:rPr>
         <w:object w:dxaOrig="10080" w:dyaOrig="1520" w14:anchorId="0B761D8B">
-          <v:shape id="_x0000_i1084" type="#_x0000_t75" style="width:405.8pt;height:62.2pt" o:ole="">
-            <v:imagedata r:id="rId128" o:title=""/>
+          <v:shape id="_x0000_i1059" type="#_x0000_t75" style="width:405.8pt;height:62.2pt" o:ole="">
+            <v:imagedata r:id="rId79" o:title=""/>
           </v:shape>
-          <o:OLEObject Type="Embed" ProgID="Equation.DSMT4" ShapeID="_x0000_i1084" DrawAspect="Content" ObjectID="_1536029025" r:id="rId129"/>
+          <o:OLEObject Type="Embed" ProgID="Equation.DSMT4" ShapeID="_x0000_i1059" DrawAspect="Content" ObjectID="_1536030820" r:id="rId80"/>
         </w:object>
       </w:r>
     </w:p>
@@ -10324,7 +7753,7 @@
 </file>
 
 <file path=customXml/itemProps1.xml><?xml version="1.0" encoding="utf-8"?>
-<ds:datastoreItem xmlns:ds="http://schemas.openxmlformats.org/officeDocument/2006/customXml" ds:itemID="{610E169E-D2EE-AE4C-8D05-5DFFDA51CB0F}">
+<ds:datastoreItem xmlns:ds="http://schemas.openxmlformats.org/officeDocument/2006/customXml" ds:itemID="{E8EC1A45-2508-9F4B-9275-EABB31CE2C76}">
   <ds:schemaRefs>
     <ds:schemaRef ds:uri="http://schemas.openxmlformats.org/officeDocument/2006/bibliography"/>
   </ds:schemaRefs>

</xml_diff>